<commit_message>
updated manuscript and analysis
- no longer removes proportions of zero from analysis
- adds a spacer between facets
- standardizes coord_cartestian
</commit_message>
<xml_diff>
--- a/manuscript/manuscript.docx
+++ b/manuscript/manuscript.docx
@@ -204,7 +204,15 @@
         <w:ind w:firstLine="0"/>
       </w:pPr>
       <w:r>
-        <w:t xml:space="preserve">Author note: Ian Hussey, Ghent University, Henri Dunantlaan 2, Gent 9000, Belgium. </w:t>
+        <w:t xml:space="preserve">Author </w:t>
+      </w:r>
+      <w:proofErr w:type="gramStart"/>
+      <w:r>
+        <w:t>note</w:t>
+      </w:r>
+      <w:proofErr w:type="gramEnd"/>
+      <w:r>
+        <w:t xml:space="preserve">: Ian Hussey, Ghent University, Henri Dunantlaan 2, Gent 9000, Belgium. </w:t>
       </w:r>
       <w:hyperlink r:id="rId10" w:history="1">
         <w:r>
@@ -880,11 +888,16 @@
         <w:t xml:space="preserve">also </w:t>
       </w:r>
       <w:r>
-        <w:t>in contrast to the use of reaction time</w:t>
+        <w:t xml:space="preserve">in contrast to the use of reaction </w:t>
+      </w:r>
+      <w:proofErr w:type="gramStart"/>
+      <w:r>
+        <w:t>time</w:t>
       </w:r>
       <w:r>
         <w:t xml:space="preserve"> based</w:t>
       </w:r>
+      <w:proofErr w:type="gramEnd"/>
       <w:r>
         <w:t xml:space="preserve"> tasks elsewhere in psychology</w:t>
       </w:r>
@@ -1924,7 +1937,23 @@
         <w:t>ed</w:t>
       </w:r>
       <w:r>
-        <w:t xml:space="preserve"> with images or words at the top of the screen and in the middle of the screen. Response options are presented on the bottom left and bottom right hand sides of the screen, and are mapped to the left and right response keys. In order to progress to the next trial, the correct response must be given. Incorrect responses result in a red X being presented on screen. Between blocks of trials, this correct response changes so that, for example, participants must respond to “white people” and “dangerous” with “True” on one block and “False” on the other block. Participants complete pairs of these blocks in two phases: practice and testing. In order to progress from practice to testing, the participant must respond quickly and accurately on both blocks within the pair (typically with median reaction time &lt; 2000 ms and percentage accuracy &gt; 80%). Should they fail to meet this criteria, the participant completes another pair of practice blocks. Should they meet the criteria, they progress to the testing phase </w:t>
+        <w:t xml:space="preserve"> with images or words at the top of the screen and in the middle of the screen. Response options are presented on the bottom left and bottom </w:t>
+      </w:r>
+      <w:proofErr w:type="gramStart"/>
+      <w:r>
+        <w:t>right hand</w:t>
+      </w:r>
+      <w:proofErr w:type="gramEnd"/>
+      <w:r>
+        <w:t xml:space="preserve"> sides of the screen, and are mapped to the left and right response keys. In order to progress to the next trial, the correct response must be given. Incorrect responses result in a red X being presented on screen. Between blocks of trials, this correct response changes so that, for example, participants must respond to “white people” and “dangerous” with “True” on one block and “False” on the other block. Participants complete pairs of these blocks in two phases: practice and testing. In order to progress from practice to testing, the participant must respond quickly and accurately on both blocks within the pair (typically with median reaction time &lt; 2000 ms and percentage accuracy &gt; 80%). Should they fail to meet </w:t>
+      </w:r>
+      <w:proofErr w:type="gramStart"/>
+      <w:r>
+        <w:t>this criteria</w:t>
+      </w:r>
+      <w:proofErr w:type="gramEnd"/>
+      <w:r>
+        <w:t xml:space="preserve">, the participant completes another pair of practice blocks. Should they meet the criteria, they progress to the testing phase </w:t>
       </w:r>
       <w:r>
         <w:t xml:space="preserve">only </w:t>
@@ -2017,8 +2046,13 @@
       <w:r>
         <w:t xml:space="preserve">top </w:t>
       </w:r>
-      <w:r>
-        <w:t xml:space="preserve">right hand </w:t>
+      <w:proofErr w:type="gramStart"/>
+      <w:r>
+        <w:t>right hand</w:t>
+      </w:r>
+      <w:proofErr w:type="gramEnd"/>
+      <w:r>
+        <w:t xml:space="preserve"> </w:t>
       </w:r>
       <w:r>
         <w:lastRenderedPageBreak/>
@@ -2756,8 +2790,13 @@
         <w:fldChar w:fldCharType="end"/>
       </w:r>
       <w:r>
-        <w:t xml:space="preserve"> reccommendations</w:t>
-      </w:r>
+        <w:t xml:space="preserve"> </w:t>
+      </w:r>
+      <w:proofErr w:type="spellStart"/>
+      <w:r>
+        <w:t>reccommendations</w:t>
+      </w:r>
+      <w:proofErr w:type="spellEnd"/>
       <w:r>
         <w:t xml:space="preserve">, PI scores and their 95% confidence intervals were also </w:t>
       </w:r>
@@ -3281,46 +3320,6 @@
         <w:ind w:firstLine="0"/>
         <w:jc w:val="center"/>
       </w:pPr>
-      <w:r>
-        <w:rPr>
-          <w:noProof/>
-        </w:rPr>
-        <w:drawing>
-          <wp:inline distT="0" distB="0" distL="0" distR="0" wp14:anchorId="543E6C18" wp14:editId="050F71A0">
-            <wp:extent cx="5943600" cy="5943600"/>
-            <wp:effectExtent l="0" t="0" r="0" b="0"/>
-            <wp:docPr id="2" name="Picture 2"/>
-            <wp:cNvGraphicFramePr>
-              <a:graphicFrameLocks xmlns:a="http://schemas.openxmlformats.org/drawingml/2006/main" noChangeAspect="1"/>
-            </wp:cNvGraphicFramePr>
-            <a:graphic xmlns:a="http://schemas.openxmlformats.org/drawingml/2006/main">
-              <a:graphicData uri="http://schemas.openxmlformats.org/drawingml/2006/picture">
-                <pic:pic xmlns:pic="http://schemas.openxmlformats.org/drawingml/2006/picture">
-                  <pic:nvPicPr>
-                    <pic:cNvPr id="2" name="Picture 2"/>
-                    <pic:cNvPicPr/>
-                  </pic:nvPicPr>
-                  <pic:blipFill>
-                    <a:blip r:embed="rId16"/>
-                    <a:stretch>
-                      <a:fillRect/>
-                    </a:stretch>
-                  </pic:blipFill>
-                  <pic:spPr>
-                    <a:xfrm>
-                      <a:off x="0" y="0"/>
-                      <a:ext cx="5943600" cy="5943600"/>
-                    </a:xfrm>
-                    <a:prstGeom prst="rect">
-                      <a:avLst/>
-                    </a:prstGeom>
-                  </pic:spPr>
-                </pic:pic>
-              </a:graphicData>
-            </a:graphic>
-          </wp:inline>
-        </w:drawing>
-      </w:r>
     </w:p>
     <w:p>
       <w:r>
@@ -3738,56 +3737,6 @@
           <w:lang w:val="en-US"/>
         </w:rPr>
       </w:pPr>
-      <w:commentRangeStart w:id="4"/>
-      <w:r>
-        <w:rPr>
-          <w:noProof/>
-          <w:lang w:val="en-US"/>
-        </w:rPr>
-        <w:drawing>
-          <wp:inline distT="0" distB="0" distL="0" distR="0" wp14:anchorId="104ABD0F" wp14:editId="1E4393FC">
-            <wp:extent cx="5943600" cy="5200650"/>
-            <wp:effectExtent l="0" t="0" r="0" b="6350"/>
-            <wp:docPr id="12" name="Picture 12"/>
-            <wp:cNvGraphicFramePr>
-              <a:graphicFrameLocks xmlns:a="http://schemas.openxmlformats.org/drawingml/2006/main" noChangeAspect="1"/>
-            </wp:cNvGraphicFramePr>
-            <a:graphic xmlns:a="http://schemas.openxmlformats.org/drawingml/2006/main">
-              <a:graphicData uri="http://schemas.openxmlformats.org/drawingml/2006/picture">
-                <pic:pic xmlns:pic="http://schemas.openxmlformats.org/drawingml/2006/picture">
-                  <pic:nvPicPr>
-                    <pic:cNvPr id="12" name="Picture 12"/>
-                    <pic:cNvPicPr/>
-                  </pic:nvPicPr>
-                  <pic:blipFill>
-                    <a:blip r:embed="rId17"/>
-                    <a:stretch>
-                      <a:fillRect/>
-                    </a:stretch>
-                  </pic:blipFill>
-                  <pic:spPr>
-                    <a:xfrm>
-                      <a:off x="0" y="0"/>
-                      <a:ext cx="5943600" cy="5200650"/>
-                    </a:xfrm>
-                    <a:prstGeom prst="rect">
-                      <a:avLst/>
-                    </a:prstGeom>
-                  </pic:spPr>
-                </pic:pic>
-              </a:graphicData>
-            </a:graphic>
-          </wp:inline>
-        </w:drawing>
-      </w:r>
-      <w:commentRangeEnd w:id="4"/>
-      <w:r>
-        <w:rPr>
-          <w:rStyle w:val="CommentReference"/>
-          <w:lang w:val="en-US"/>
-        </w:rPr>
-        <w:commentReference w:id="4"/>
-      </w:r>
     </w:p>
     <w:p/>
     <w:p>
@@ -3893,17 +3842,253 @@
         <w:t xml:space="preserve"> </w:t>
       </w:r>
       <w:r>
-        <w:t xml:space="preserve">As can be seen from </w:t>
+        <w:t xml:space="preserve">As can be seen from the plot, </w:t>
+      </w:r>
+      <w:r>
+        <w:t xml:space="preserve">based on their confidence intervals </w:t>
+      </w:r>
+      <w:r>
+        <w:t xml:space="preserve">the vast majority of </w:t>
+      </w:r>
+      <w:r>
+        <w:rPr>
+          <w:i/>
+          <w:iCs/>
+        </w:rPr>
+        <w:t>D</w:t>
+      </w:r>
+      <w:r>
+        <w:t xml:space="preserve"> scores are not significantly different from zero, and </w:t>
+      </w:r>
+      <w:r>
+        <w:t xml:space="preserve">as such </w:t>
+      </w:r>
+      <w:r>
+        <w:t xml:space="preserve">only a small minority of participants can be inferred to have demonstrated an IRAP effect </w:t>
+      </w:r>
+      <w:r>
+        <w:t>(with</w:t>
+      </w:r>
+      <w:r>
+        <w:t xml:space="preserve">in </w:t>
+      </w:r>
+      <w:r>
+        <w:t>a given</w:t>
+      </w:r>
+      <w:r>
+        <w:t xml:space="preserve"> domain and trial type</w:t>
+      </w:r>
+      <w:r>
+        <w:t>)</w:t>
+      </w:r>
+      <w:r>
+        <w:t xml:space="preserve">. </w:t>
+      </w:r>
+      <w:r>
+        <w:t xml:space="preserve">Figure </w:t>
+      </w:r>
+      <w:r>
+        <w:t xml:space="preserve">2 </w:t>
+      </w:r>
+      <w:r>
+        <w:t xml:space="preserve">illustrates </w:t>
+      </w:r>
+      <w:r>
+        <w:t xml:space="preserve">the proportion of </w:t>
+      </w:r>
+      <w:r>
+        <w:t xml:space="preserve">IRAP </w:t>
+      </w:r>
+      <w:r>
+        <w:rPr>
+          <w:i/>
+          <w:iCs/>
+        </w:rPr>
+        <w:t>D</w:t>
+      </w:r>
+      <w:r>
+        <w:t xml:space="preserve"> </w:t>
+      </w:r>
+      <w:r>
+        <w:t xml:space="preserve">scores that excluded the zero point, split by trial type and domain, for both </w:t>
+      </w:r>
+      <w:r>
+        <w:rPr>
+          <w:i/>
+          <w:iCs/>
+        </w:rPr>
+        <w:t>D</w:t>
+      </w:r>
+      <w:r>
+        <w:t xml:space="preserve"> and PI scores</w:t>
+      </w:r>
+      <w:r>
+        <w:t>.</w:t>
+      </w:r>
+    </w:p>
+    <w:p>
+      <w:r>
+        <w:t>In order to quantify the proportion of individual participants with detectable biases, results were meta-analyzed across trial</w:t>
+      </w:r>
+      <w:r>
+        <w:t xml:space="preserve"> </w:t>
+      </w:r>
+      <w:r>
+        <w:t xml:space="preserve">types, participants, and domains. This </w:t>
+      </w:r>
+      <w:r>
+        <w:t xml:space="preserve">and all subsequent analyses </w:t>
+      </w:r>
+      <w:r>
+        <w:t xml:space="preserve">were implemented </w:t>
+      </w:r>
+      <w:r>
+        <w:t xml:space="preserve">as </w:t>
+      </w:r>
+      <w:r>
+        <w:t xml:space="preserve">(meta-analytic) </w:t>
+      </w:r>
+      <w:r>
+        <w:t xml:space="preserve">linear mixed effects models </w:t>
+      </w:r>
+      <w:r>
+        <w:t xml:space="preserve">using </w:t>
+      </w:r>
+      <w:r>
+        <w:t xml:space="preserve">the R packages lme4 </w:t>
+      </w:r>
+      <w:r>
+        <w:fldChar w:fldCharType="begin"/>
+      </w:r>
+      <w:r>
+        <w:instrText xml:space="preserve"> ADDIN ZOTERO_ITEM CSL_CITATION {"citationID":"pCzmQtjU","properties":{"formattedCitation":"(Bates et al., 2015)","plainCitation":"(Bates et al., 2015)","noteIndex":0},"citationItems":[{"id":5282,"uris":["http://zotero.org/users/1687755/items/RRNKVPM6"],"itemData":{"id":5282,"type":"article-journal","container-title":"Journal of Statistical Software","DOI":"10.18637/jss.v067.i01","issue":"1","page":"1–48","title":"Fitting Linear Mixed-Effects Models Using lme4","volume":"67","author":[{"family":"Bates","given":"Douglas"},{"family":"Mächler","given":"Martin"},{"family":"Bolker","given":"Ben"},{"family":"Walker","given":"Steve"}],"issued":{"date-parts":[["2015"]]}},"label":"page"}],"schema":"https://github.com/citation-style-language/schema/raw/master/csl-citation.json"} </w:instrText>
+      </w:r>
+      <w:r>
+        <w:fldChar w:fldCharType="separate"/>
+      </w:r>
+      <w:r>
+        <w:rPr>
+          <w:noProof/>
+        </w:rPr>
+        <w:t>(Bates et al., 2015)</w:t>
+      </w:r>
+      <w:r>
+        <w:fldChar w:fldCharType="end"/>
+      </w:r>
+      <w:r>
+        <w:t xml:space="preserve"> and </w:t>
+      </w:r>
+      <w:proofErr w:type="spellStart"/>
+      <w:r>
+        <w:t>emmeans</w:t>
+      </w:r>
+      <w:proofErr w:type="spellEnd"/>
+      <w:r>
+        <w:t xml:space="preserve"> </w:t>
+      </w:r>
+      <w:r>
+        <w:fldChar w:fldCharType="begin"/>
+      </w:r>
+      <w:r>
+        <w:instrText xml:space="preserve"> ADDIN ZOTERO_ITEM CSL_CITATION {"citationID":"vXl3d80d","properties":{"formattedCitation":"(Lenth et al., 2022)","plainCitation":"(Lenth et al., 2022)","noteIndex":0},"citationItems":[{"id":13951,"uris":["http://zotero.org/users/1687755/items/CVXZ573L"],"itemData":{"id":13951,"type":"software","abstract":"Obtain estimated marginal means (EMMs) for many linear, generalized linear, and mixed models. Compute contrasts or linear functions of EMMs, trends, and comparisons of slopes. Plots and other displays. Least-squares means are discussed, and the term \"estimated marginal means\" is suggested, in Searle, Speed, and Milliken (1980) Population marginal means in the linear model: An alternative to least squares means, The American Statistician 34(4), 216-221 &lt;doi:10.1080/00031305.1980.10483031&gt;.","license":"GPL-2 | GPL-3","source":"R-Packages","title":"emmeans: Estimated Marginal Means, aka Least-Squares Means","title-short":"emmeans","URL":"https://CRAN.R-project.org/package=emmeans","version":"1.8.0","author":[{"family":"Lenth","given":"Russell V."},{"family":"Buerkner","given":"Paul"},{"family":"Herve","given":"Maxime"},{"family":"Jung","given":"Maarten"},{"family":"Love","given":"Jonathon"},{"family":"Miguez","given":"Fernando"},{"family":"Riebl","given":"Hannes"},{"family":"Singmann","given":"Henrik"}],"accessed":{"date-parts":[["2022",8,6]]},"issued":{"date-parts":[["2022",8,5]]}}}],"schema":"https://github.com/citation-style-language/schema/raw/master/csl-citation.json"} </w:instrText>
+      </w:r>
+      <w:r>
+        <w:fldChar w:fldCharType="separate"/>
+      </w:r>
+      <w:r>
+        <w:rPr>
+          <w:noProof/>
+        </w:rPr>
+        <w:t>(Lenth et al., 2022)</w:t>
+      </w:r>
+      <w:r>
+        <w:fldChar w:fldCharType="end"/>
+      </w:r>
+      <w:r>
+        <w:t>.</w:t>
+      </w:r>
+      <w:r>
+        <w:t xml:space="preserve"> </w:t>
+      </w:r>
+      <w:r>
+        <w:t>The proportion of scores that differ from zero was calculated for each trial type and domain and used as the dependent variable.</w:t>
+      </w:r>
+      <w:r>
+        <w:t xml:space="preserve"> </w:t>
+      </w:r>
+      <w:r>
+        <w:t xml:space="preserve">Because the dependent variable was a probability on a 0-1 scale, it was logit transformed prior to analysis and results were inverse logit transformed for reporting. </w:t>
+      </w:r>
+      <w:r>
+        <w:t xml:space="preserve">This ensured that the model returned predictions within the theoretical limits of the dependent variable (i.e., </w:t>
+      </w:r>
+      <w:r>
+        <w:t xml:space="preserve">probabilities from </w:t>
+      </w:r>
+      <w:r>
+        <w:t>0</w:t>
+      </w:r>
+      <w:r>
+        <w:t xml:space="preserve"> to </w:t>
+      </w:r>
+      <w:r>
+        <w:t xml:space="preserve">1). </w:t>
+      </w:r>
+      <w:r>
+        <w:t>The variance of each proportion was estimated via bootstrapping</w:t>
+      </w:r>
+      <w:r>
+        <w:t xml:space="preserve"> using the same method as the intervals on IRAP </w:t>
+      </w:r>
+      <w:r>
+        <w:rPr>
+          <w:i/>
+          <w:iCs/>
+        </w:rPr>
+        <w:t>D</w:t>
+      </w:r>
+      <w:r>
+        <w:t xml:space="preserve"> scores</w:t>
+      </w:r>
+      <w:r>
+        <w:t>. Following routine practice</w:t>
+      </w:r>
+      <w:r>
+        <w:t xml:space="preserve"> in meta-analysis</w:t>
+      </w:r>
+      <w:r>
+        <w:t>, inverse variance was used as weights in the meta-analytic model</w:t>
+      </w:r>
+      <w:r>
+        <w:t xml:space="preserve"> </w:t>
+      </w:r>
+      <w:r>
+        <w:fldChar w:fldCharType="begin"/>
+      </w:r>
+      <w:r>
+        <w:instrText xml:space="preserve"> ADDIN ZOTERO_ITEM CSL_CITATION {"citationID":"LonGOHCA","properties":{"formattedCitation":"(e.g., Viechtbauer, 2022)","plainCitation":"(e.g., Viechtbauer, 2022)","noteIndex":0},"citationItems":[{"id":13952,"uris":["http://zotero.org/users/1687755/items/TSXL3H9U"],"itemData":{"id":13952,"type":"webpage","title":"A Comparison of the rma() and the lm(), lme(), and lmer() Functions","URL":"https://www.metafor-project.org/doku.php/tips:rma_vs_lm_lme_lmer","author":[{"family":"Viechtbauer","given":"Wolfgang"}],"accessed":{"date-parts":[["2022",8,6]]},"issued":{"date-parts":[["2022"]]}},"label":"page","prefix":"e.g., "}],"schema":"https://github.com/citation-style-language/schema/raw/master/csl-citation.json"} </w:instrText>
+      </w:r>
+      <w:r>
+        <w:fldChar w:fldCharType="separate"/>
+      </w:r>
+      <w:r>
+        <w:rPr>
+          <w:noProof/>
+        </w:rPr>
+        <w:t>(e.g., Viechtbauer, 2022)</w:t>
+      </w:r>
+      <w:r>
+        <w:fldChar w:fldCharType="end"/>
+      </w:r>
+      <w:r>
+        <w:t xml:space="preserve">. </w:t>
+      </w:r>
+      <w:r>
+        <w:t xml:space="preserve">The model’s </w:t>
       </w:r>
       <w:r>
         <w:lastRenderedPageBreak/>
-        <w:t xml:space="preserve">the plot, </w:t>
-      </w:r>
-      <w:r>
-        <w:t xml:space="preserve">based on their confidence intervals </w:t>
-      </w:r>
-      <w:r>
-        <w:t xml:space="preserve">the vast majority of </w:t>
+        <w:t>random effect was specified as trial types nested within domains, to reflect the nested nature of the way the data is generated by the IRAP (i.e., there are multiple domains, and within each domain there are four trial types). Finally, the scoring method (</w:t>
       </w:r>
       <w:r>
         <w:rPr>
@@ -3913,46 +4098,7 @@
         <w:t>D</w:t>
       </w:r>
       <w:r>
-        <w:t xml:space="preserve"> scores are not significantly different from zero, and </w:t>
-      </w:r>
-      <w:r>
-        <w:t xml:space="preserve">as such </w:t>
-      </w:r>
-      <w:r>
-        <w:t xml:space="preserve">only a small minority of participants can be inferred to have demonstrated an IRAP effect </w:t>
-      </w:r>
-      <w:r>
-        <w:t>(with</w:t>
-      </w:r>
-      <w:r>
-        <w:t xml:space="preserve">in </w:t>
-      </w:r>
-      <w:r>
-        <w:t>a given</w:t>
-      </w:r>
-      <w:r>
-        <w:t xml:space="preserve"> domain and trial type</w:t>
-      </w:r>
-      <w:r>
-        <w:t>)</w:t>
-      </w:r>
-      <w:r>
-        <w:t xml:space="preserve">. </w:t>
-      </w:r>
-      <w:r>
-        <w:t xml:space="preserve">Figure </w:t>
-      </w:r>
-      <w:r>
-        <w:t xml:space="preserve">2 </w:t>
-      </w:r>
-      <w:r>
-        <w:t xml:space="preserve">illustrates </w:t>
-      </w:r>
-      <w:r>
-        <w:t xml:space="preserve">the proportion of </w:t>
-      </w:r>
-      <w:r>
-        <w:t xml:space="preserve">IRAP </w:t>
+        <w:t xml:space="preserve"> vs PI scores) was entered as a fixed effect. Only the estimate for </w:t>
       </w:r>
       <w:r>
         <w:rPr>
@@ -3962,61 +4108,32 @@
         <w:t>D</w:t>
       </w:r>
       <w:r>
+        <w:t xml:space="preserve"> scores is interpreted in this section; the comparison between </w:t>
+      </w:r>
+      <w:r>
+        <w:rPr>
+          <w:i/>
+          <w:iCs/>
+        </w:rPr>
+        <w:t>D</w:t>
+      </w:r>
+      <w:r>
+        <w:t xml:space="preserve"> and PI scores within this model is returned to later on.</w:t>
+      </w:r>
+      <w:r>
+        <w:t xml:space="preserve"> Full results of this and all models can be found in the supplementary materials.</w:t>
+      </w:r>
+      <w:r>
         <w:t xml:space="preserve"> </w:t>
       </w:r>
       <w:r>
-        <w:t xml:space="preserve">scores that excluded the zero point, split by trial type and domain, for both </w:t>
-      </w:r>
-      <w:r>
-        <w:rPr>
-          <w:i/>
-          <w:iCs/>
-        </w:rPr>
-        <w:t>D</w:t>
-      </w:r>
-      <w:r>
-        <w:t xml:space="preserve"> and PI scores</w:t>
-      </w:r>
-      <w:r>
-        <w:t>.</w:t>
-      </w:r>
-    </w:p>
-    <w:p>
-      <w:r>
-        <w:t>In order to quantify the proportion of individual participants with detectable biases, results were meta-analyzed across trial</w:t>
-      </w:r>
-      <w:r>
-        <w:t xml:space="preserve"> </w:t>
-      </w:r>
-      <w:r>
-        <w:t xml:space="preserve">types, participants, and domains. This </w:t>
-      </w:r>
-      <w:r>
-        <w:t xml:space="preserve">and all subsequent analyses </w:t>
-      </w:r>
-      <w:r>
-        <w:t xml:space="preserve">were implemented </w:t>
-      </w:r>
-      <w:r>
-        <w:t xml:space="preserve">as </w:t>
-      </w:r>
-      <w:r>
-        <w:t xml:space="preserve">(meta-analytic) </w:t>
-      </w:r>
-      <w:r>
-        <w:t xml:space="preserve">linear mixed effects models </w:t>
-      </w:r>
-      <w:r>
-        <w:t xml:space="preserve">using </w:t>
-      </w:r>
-      <w:r>
-        <w:t xml:space="preserve">the R packages lme4 </w:t>
+        <w:t xml:space="preserve">This and all subsequent models return point estimates and 95% Confidence Intervals (CI), and also a 95% Prediction Interval </w:t>
       </w:r>
       <w:r>
         <w:fldChar w:fldCharType="begin"/>
       </w:r>
       <w:r>
-        <w:instrText xml:space="preserve"> ADDIN ZOTERO_ITEM CSL_CITATION {"citationID":"pCzmQtjU","properties":{"formattedCitation":"(Bates et al., 2015)","plainCitation":"(Bates et al., 2015)","noteIndex":0},"citationItems":[{"id":5282,"uris":["http://zotero.org/users/1687755/items/RRNKVPM6"],"itemData":{"id":5282,"type":"article-journal","container-title":"Journal of Statistical Software","DOI":"10.18637/jss.v067.i01","issue":"1","page":"1–48","title":"Fitting Linear Mixed-Effects Models Using lme4","volume":"67","author":[{"family":"Bates","given":"Douglas"},{"family":"Mächler","given":"Martin"},{"family":"Bolker","given":"Ben"},{"family":"Walker","given":"Steve"}],"issued":{"date-parts":[["2015"]]}},"label":"page"}],"schema":"https://github.com/citation-style-language/schema/raw/master/csl-citation.json"} </w:instrText>
+        <w:instrText xml:space="preserve"> ADDIN ZOTERO_ITEM CSL_CITATION {"citationID":"kYaKFMdT","properties":{"formattedCitation":"(PI; using the nomenclature for this interval employed by the metafor R package: Viechtbauer, 2010)","plainCitation":"(PI; using the nomenclature for this interval employed by the metafor R package: Viechtbauer, 2010)","noteIndex":0},"citationItems":[{"id":8150,"uris":["http://zotero.org/users/1687755/items/H4RMVYAU"],"itemData":{"id":8150,"type":"article-journal","abstract":"The metafor package provides functions for conducting meta-analyses in R. The package includes functions for ﬁtting the meta-analytic ﬁxed- and random-eﬀects models and allows for the inclusion of moderators variables (study-level covariates) in these models. Meta-regression analyses with continuous and categorical moderators can be conducted in this way. Functions for the Mantel-Haenszel and Peto’s one-step method for metaanalyses of 2 × 2 table data are also available. Finally, the package provides various plot functions (for example, for forest, funnel, and radial plots) and functions for assessing the model ﬁt, for obtaining case diagnostics, and for tests of publication bias.","container-title":"Journal of Statistical Software","DOI":"10.18637/jss.v036.i03","ISSN":"1548-7660","issue":"3","language":"en","source":"Crossref","title":"Conducting Meta-Analyses in R with the metafor Package","URL":"http://www.jstatsoft.org/v36/i03/","volume":"36","author":[{"family":"Viechtbauer","given":"Wolfgang"}],"accessed":{"date-parts":[["2018",7,17]]},"issued":{"date-parts":[["2010"]]}},"label":"page","prefix":"PI; using the nomenclature for this interval employed by the metafor R package: "}],"schema":"https://github.com/citation-style-language/schema/raw/master/csl-citation.json"} </w:instrText>
       </w:r>
       <w:r>
         <w:fldChar w:fldCharType="separate"/>
@@ -4025,172 +4142,12 @@
         <w:rPr>
           <w:noProof/>
         </w:rPr>
-        <w:t>(Bates et al., 2015)</w:t>
+        <w:t>(PI; using the nomenclature for this interval employed by the metafor R package: Viechtbauer, 2010)</w:t>
       </w:r>
       <w:r>
         <w:fldChar w:fldCharType="end"/>
       </w:r>
       <w:r>
-        <w:t xml:space="preserve"> and emmeans </w:t>
-      </w:r>
-      <w:r>
-        <w:fldChar w:fldCharType="begin"/>
-      </w:r>
-      <w:r>
-        <w:instrText xml:space="preserve"> ADDIN ZOTERO_ITEM CSL_CITATION {"citationID":"vXl3d80d","properties":{"formattedCitation":"(Lenth et al., 2022)","plainCitation":"(Lenth et al., 2022)","noteIndex":0},"citationItems":[{"id":13951,"uris":["http://zotero.org/users/1687755/items/CVXZ573L"],"itemData":{"id":13951,"type":"software","abstract":"Obtain estimated marginal means (EMMs) for many linear, generalized linear, and mixed models. Compute contrasts or linear functions of EMMs, trends, and comparisons of slopes. Plots and other displays. Least-squares means are discussed, and the term \"estimated marginal means\" is suggested, in Searle, Speed, and Milliken (1980) Population marginal means in the linear model: An alternative to least squares means, The American Statistician 34(4), 216-221 &lt;doi:10.1080/00031305.1980.10483031&gt;.","license":"GPL-2 | GPL-3","source":"R-Packages","title":"emmeans: Estimated Marginal Means, aka Least-Squares Means","title-short":"emmeans","URL":"https://CRAN.R-project.org/package=emmeans","version":"1.8.0","author":[{"family":"Lenth","given":"Russell V."},{"family":"Buerkner","given":"Paul"},{"family":"Herve","given":"Maxime"},{"family":"Jung","given":"Maarten"},{"family":"Love","given":"Jonathon"},{"family":"Miguez","given":"Fernando"},{"family":"Riebl","given":"Hannes"},{"family":"Singmann","given":"Henrik"}],"accessed":{"date-parts":[["2022",8,6]]},"issued":{"date-parts":[["2022",8,5]]}}}],"schema":"https://github.com/citation-style-language/schema/raw/master/csl-citation.json"} </w:instrText>
-      </w:r>
-      <w:r>
-        <w:fldChar w:fldCharType="separate"/>
-      </w:r>
-      <w:r>
-        <w:rPr>
-          <w:noProof/>
-        </w:rPr>
-        <w:t>(Lenth et al., 2022)</w:t>
-      </w:r>
-      <w:r>
-        <w:fldChar w:fldCharType="end"/>
-      </w:r>
-      <w:r>
-        <w:t>.</w:t>
-      </w:r>
-      <w:r>
-        <w:t xml:space="preserve"> </w:t>
-      </w:r>
-      <w:r>
-        <w:t>The proportion of scores that differ from zero was calculated for each trial type and domain and used as the dependent variable.</w:t>
-      </w:r>
-      <w:r>
-        <w:t xml:space="preserve"> </w:t>
-      </w:r>
-      <w:r>
-        <w:t xml:space="preserve">Because the dependent variable was a probability on a 0-1 scale, it was logit transformed prior to analysis and results were inverse logit transformed for reporting. </w:t>
-      </w:r>
-      <w:r>
-        <w:t xml:space="preserve">This ensured that the model returned predictions within the theoretical limits of the dependent variable (i.e., </w:t>
-      </w:r>
-      <w:r>
-        <w:t xml:space="preserve">probabilities from </w:t>
-      </w:r>
-      <w:r>
-        <w:t>0</w:t>
-      </w:r>
-      <w:r>
-        <w:t xml:space="preserve"> to </w:t>
-      </w:r>
-      <w:r>
-        <w:t xml:space="preserve">1). </w:t>
-      </w:r>
-      <w:r>
-        <w:t>The variance of each proportion was estimated via bootstrapping</w:t>
-      </w:r>
-      <w:r>
-        <w:t xml:space="preserve"> using the same method as the intervals on IRAP </w:t>
-      </w:r>
-      <w:r>
-        <w:rPr>
-          <w:i/>
-          <w:iCs/>
-        </w:rPr>
-        <w:t>D</w:t>
-      </w:r>
-      <w:r>
-        <w:t xml:space="preserve"> scores</w:t>
-      </w:r>
-      <w:r>
-        <w:t>. Following routine practice</w:t>
-      </w:r>
-      <w:r>
-        <w:t xml:space="preserve"> in meta-analysis</w:t>
-      </w:r>
-      <w:r>
-        <w:t>, inverse variance was used as weights in the meta-analytic model</w:t>
-      </w:r>
-      <w:r>
-        <w:t xml:space="preserve"> </w:t>
-      </w:r>
-      <w:r>
-        <w:fldChar w:fldCharType="begin"/>
-      </w:r>
-      <w:r>
-        <w:instrText xml:space="preserve"> ADDIN ZOTERO_ITEM CSL_CITATION {"citationID":"LonGOHCA","properties":{"formattedCitation":"(e.g., Viechtbauer, 2022)","plainCitation":"(e.g., Viechtbauer, 2022)","noteIndex":0},"citationItems":[{"id":13952,"uris":["http://zotero.org/users/1687755/items/TSXL3H9U"],"itemData":{"id":13952,"type":"webpage","title":"A Comparison of the rma() and the lm(), lme(), and lmer() Functions","URL":"https://www.metafor-project.org/doku.php/tips:rma_vs_lm_lme_lmer","author":[{"family":"Viechtbauer","given":"Wolfgang"}],"accessed":{"date-parts":[["2022",8,6]]},"issued":{"date-parts":[["2022"]]}},"label":"page","prefix":"e.g., "}],"schema":"https://github.com/citation-style-language/schema/raw/master/csl-citation.json"} </w:instrText>
-      </w:r>
-      <w:r>
-        <w:fldChar w:fldCharType="separate"/>
-      </w:r>
-      <w:r>
-        <w:rPr>
-          <w:noProof/>
-        </w:rPr>
-        <w:t>(e.g., Viechtbauer, 2022)</w:t>
-      </w:r>
-      <w:r>
-        <w:fldChar w:fldCharType="end"/>
-      </w:r>
-      <w:r>
-        <w:t xml:space="preserve">. </w:t>
-      </w:r>
-      <w:r>
-        <w:t>The model’s random effect was specified as trial types nested within domains, to reflect the nested nature of the way the data is generated by the IRAP (i.e., there are multiple domains, and within each domain there are four trial types). Finally, the scoring method (</w:t>
-      </w:r>
-      <w:r>
-        <w:rPr>
-          <w:i/>
-          <w:iCs/>
-        </w:rPr>
-        <w:t>D</w:t>
-      </w:r>
-      <w:r>
-        <w:t xml:space="preserve"> vs PI scores) was entered as a fixed effect. Only the estimate for </w:t>
-      </w:r>
-      <w:r>
-        <w:rPr>
-          <w:i/>
-          <w:iCs/>
-        </w:rPr>
-        <w:t>D</w:t>
-      </w:r>
-      <w:r>
-        <w:t xml:space="preserve"> scores is interpreted in this section; the comparison between </w:t>
-      </w:r>
-      <w:r>
-        <w:rPr>
-          <w:i/>
-          <w:iCs/>
-        </w:rPr>
-        <w:t>D</w:t>
-      </w:r>
-      <w:r>
-        <w:t xml:space="preserve"> and PI scores within this model is returned to later on.</w:t>
-      </w:r>
-      <w:r>
-        <w:t xml:space="preserve"> Full results of this and all models can be found in the supplementary materials.</w:t>
-      </w:r>
-      <w:r>
-        <w:t xml:space="preserve"> </w:t>
-      </w:r>
-      <w:r>
-        <w:t xml:space="preserve">This and all subsequent models return point estimates and 95% Confidence Intervals (CI), and also a 95% Prediction Interval </w:t>
-      </w:r>
-      <w:r>
-        <w:fldChar w:fldCharType="begin"/>
-      </w:r>
-      <w:r>
-        <w:instrText xml:space="preserve"> ADDIN ZOTERO_ITEM CSL_CITATION {"citationID":"kYaKFMdT","properties":{"formattedCitation":"(PI; using the nomenclature for this interval employed by the metafor R package: Viechtbauer, 2010)","plainCitation":"(PI; using the nomenclature for this interval employed by the metafor R package: Viechtbauer, 2010)","noteIndex":0},"citationItems":[{"id":8150,"uris":["http://zotero.org/users/1687755/items/H4RMVYAU"],"itemData":{"id":8150,"type":"article-journal","abstract":"The metafor package provides functions for conducting meta-analyses in R. The package includes functions for ﬁtting the meta-analytic ﬁxed- and random-eﬀects models and allows for the inclusion of moderators variables (study-level covariates) in these models. Meta-regression analyses with continuous and categorical moderators can be conducted in this way. Functions for the Mantel-Haenszel and Peto’s one-step method for metaanalyses of 2 × 2 table data are also available. Finally, the package provides various plot functions (for example, for forest, funnel, and radial plots) and functions for assessing the model ﬁt, for obtaining case diagnostics, and for tests of publication bias.","container-title":"Journal of Statistical Software","DOI":"10.18637/jss.v036.i03","ISSN":"1548-7660","issue":"3","language":"en","source":"Crossref","title":"Conducting Meta-Analyses in R with the metafor Package","URL":"http://www.jstatsoft.org/v36/i03/","volume":"36","author":[{"family":"Viechtbauer","given":"Wolfgang"}],"accessed":{"date-parts":[["2018",7,17]]},"issued":{"date-parts":[["2010"]]}},"label":"page","prefix":"PI; using the nomenclature for this interval employed by the metafor R package: "}],"schema":"https://github.com/citation-style-language/schema/raw/master/csl-citation.json"} </w:instrText>
-      </w:r>
-      <w:r>
-        <w:fldChar w:fldCharType="separate"/>
-      </w:r>
-      <w:r>
-        <w:rPr>
-          <w:noProof/>
-        </w:rPr>
-        <w:t>(PI; using the nomenclature for this interval employed by the metafor R package: Viechtbauer, 2010)</w:t>
-      </w:r>
-      <w:r>
-        <w:fldChar w:fldCharType="end"/>
-      </w:r>
-      <w:r>
         <w:t xml:space="preserve">. Whereas confidence intervals represent a long run probability of the true </w:t>
       </w:r>
       <w:r>
@@ -4200,11 +4157,7 @@
         <w:t>value</w:t>
       </w:r>
       <w:r>
-        <w:t xml:space="preserve"> </w:t>
-      </w:r>
-      <w:r>
-        <w:lastRenderedPageBreak/>
-        <w:t xml:space="preserve">across levels of the random effect (i.e., across trial types and domains), prediction intervals </w:t>
+        <w:t xml:space="preserve"> across levels of the random effect (i.e., across trial types and domains), prediction intervals </w:t>
       </w:r>
       <w:r>
         <w:t xml:space="preserve">instead </w:t>
@@ -4495,46 +4448,6 @@
       <w:pPr>
         <w:pStyle w:val="TableFigure"/>
       </w:pPr>
-      <w:r>
-        <w:rPr>
-          <w:noProof/>
-        </w:rPr>
-        <w:drawing>
-          <wp:inline distT="0" distB="0" distL="0" distR="0" wp14:anchorId="4C2D4978" wp14:editId="006856D7">
-            <wp:extent cx="5943600" cy="5200650"/>
-            <wp:effectExtent l="0" t="0" r="0" b="6350"/>
-            <wp:docPr id="13" name="Picture 13"/>
-            <wp:cNvGraphicFramePr>
-              <a:graphicFrameLocks xmlns:a="http://schemas.openxmlformats.org/drawingml/2006/main" noChangeAspect="1"/>
-            </wp:cNvGraphicFramePr>
-            <a:graphic xmlns:a="http://schemas.openxmlformats.org/drawingml/2006/main">
-              <a:graphicData uri="http://schemas.openxmlformats.org/drawingml/2006/picture">
-                <pic:pic xmlns:pic="http://schemas.openxmlformats.org/drawingml/2006/picture">
-                  <pic:nvPicPr>
-                    <pic:cNvPr id="13" name="Picture 13"/>
-                    <pic:cNvPicPr/>
-                  </pic:nvPicPr>
-                  <pic:blipFill>
-                    <a:blip r:embed="rId18"/>
-                    <a:stretch>
-                      <a:fillRect/>
-                    </a:stretch>
-                  </pic:blipFill>
-                  <pic:spPr>
-                    <a:xfrm>
-                      <a:off x="0" y="0"/>
-                      <a:ext cx="5943600" cy="5200650"/>
-                    </a:xfrm>
-                    <a:prstGeom prst="rect">
-                      <a:avLst/>
-                    </a:prstGeom>
-                  </pic:spPr>
-                </pic:pic>
-              </a:graphicData>
-            </a:graphic>
-          </wp:inline>
-        </w:drawing>
-      </w:r>
     </w:p>
     <w:p>
       <w:pPr>
@@ -4690,180 +4603,180 @@
         <w:t xml:space="preserve"> </w:t>
       </w:r>
       <w:r>
-        <w:t xml:space="preserve">Regardless of what label is used, there appears to be consensus that deviation </w:t>
+        <w:t xml:space="preserve">Regardless of what label is used, there appears to be consensus that deviation from the zero point is often not exclusively due to the relation among the category and attribute stimuli within the task. A necessary implication of this is that the zero point </w:t>
+      </w:r>
+      <w:r>
+        <w:t>(</w:t>
+      </w:r>
+      <w:r>
+        <w:rPr>
+          <w:i/>
+          <w:iCs/>
+        </w:rPr>
+        <w:t>D</w:t>
+      </w:r>
+      <w:r>
+        <w:t xml:space="preserve"> = 0) cannot be inferred to represent no bias (</w:t>
+      </w:r>
+      <w:r>
+        <w:t xml:space="preserve">agnostic to whatever that bias may represent for a given community of researchers, e.g., </w:t>
+      </w:r>
+      <w:r>
+        <w:t>implicit attitudes vs</w:t>
+      </w:r>
+      <w:r>
+        <w:t>.</w:t>
+      </w:r>
+      <w:r>
+        <w:t xml:space="preserve"> the impact of a history of relational responding). </w:t>
+      </w:r>
+      <w:r>
+        <w:t xml:space="preserve">As such, in addition to the previous analysis that estimated the </w:t>
+      </w:r>
+      <w:r>
+        <w:t xml:space="preserve">proportion of </w:t>
+      </w:r>
+      <w:r>
+        <w:rPr>
+          <w:i/>
+          <w:iCs/>
+        </w:rPr>
+        <w:t>D</w:t>
+      </w:r>
+      <w:r>
+        <w:t xml:space="preserve"> scores that are </w:t>
+      </w:r>
+      <w:r>
+        <w:t xml:space="preserve">different from </w:t>
+      </w:r>
+      <w:r>
+        <w:t xml:space="preserve">the </w:t>
+      </w:r>
+      <w:r>
+        <w:t>zero</w:t>
+      </w:r>
+      <w:r>
+        <w:t xml:space="preserve"> point</w:t>
+      </w:r>
+      <w:r>
+        <w:t xml:space="preserve">, it is useful to also estimate the </w:t>
+      </w:r>
+      <w:r>
+        <w:t xml:space="preserve">proportion of </w:t>
+      </w:r>
+      <w:r>
+        <w:rPr>
+          <w:i/>
+          <w:iCs/>
+        </w:rPr>
+        <w:t>D</w:t>
+      </w:r>
+      <w:r>
+        <w:t xml:space="preserve"> scores </w:t>
+      </w:r>
+      <w:r>
+        <w:t xml:space="preserve">that can be shown to </w:t>
+      </w:r>
+      <w:r>
+        <w:t>differ from one another</w:t>
+      </w:r>
+      <w:r>
+        <w:t xml:space="preserve">, </w:t>
+      </w:r>
+      <w:r>
+        <w:t xml:space="preserve">which is </w:t>
+      </w:r>
+      <w:r>
+        <w:t>agnostic to any one specific point.</w:t>
+      </w:r>
+      <w:r>
+        <w:t xml:space="preserve"> That is, rather than comparing </w:t>
+      </w:r>
+      <w:r>
+        <w:t xml:space="preserve">a given individual’s </w:t>
+      </w:r>
+      <w:r>
+        <w:rPr>
+          <w:i/>
+          <w:iCs/>
+        </w:rPr>
+        <w:t>D</w:t>
+      </w:r>
+      <w:r>
+        <w:t xml:space="preserve"> score’s 95% Confidence Interval against zero, we can compare it against all other participants’ </w:t>
+      </w:r>
+      <w:r>
+        <w:rPr>
+          <w:i/>
+          <w:iCs/>
+        </w:rPr>
+        <w:t>D</w:t>
+      </w:r>
+      <w:r>
+        <w:t xml:space="preserve"> scores (within the same trial type and domain). </w:t>
+      </w:r>
+      <w:r>
+        <w:t xml:space="preserve">We can refer to this as an assessment of the discriminability of an individual’s </w:t>
+      </w:r>
+      <w:r>
+        <w:rPr>
+          <w:i/>
+          <w:iCs/>
+        </w:rPr>
+        <w:t>D</w:t>
+      </w:r>
+      <w:r>
+        <w:t xml:space="preserve"> score from other participants scores. </w:t>
+      </w:r>
+      <w:r>
+        <w:t xml:space="preserve">If the IRAP has utility at the individual level, participants scores on the IRAP should be discriminable from other participants scores (i.e., there should be detectable variation between participants). </w:t>
+      </w:r>
+    </w:p>
+    <w:p>
+      <w:r>
+        <w:t xml:space="preserve">This was assessed using the lame logic </w:t>
+      </w:r>
+      <w:r>
+        <w:t xml:space="preserve">as calculating individual </w:t>
+      </w:r>
+      <w:r>
+        <w:t>PI</w:t>
+      </w:r>
+      <w:r>
+        <w:t xml:space="preserve"> scores</w:t>
+      </w:r>
+      <w:r>
+        <w:t xml:space="preserve">, and indeed an adaption of the same code, by exhaustively assessing whether </w:t>
+      </w:r>
+      <w:r>
+        <w:t xml:space="preserve">each </w:t>
+      </w:r>
+      <w:r>
+        <w:t xml:space="preserve">individual’s </w:t>
+      </w:r>
+      <w:r>
+        <w:rPr>
+          <w:i/>
+          <w:iCs/>
+        </w:rPr>
+        <w:t>D</w:t>
+      </w:r>
+      <w:r>
+        <w:t xml:space="preserve"> score’s interval excluded each other participant’s </w:t>
+      </w:r>
+      <w:r>
+        <w:rPr>
+          <w:i/>
+          <w:iCs/>
+        </w:rPr>
+        <w:t>D</w:t>
+      </w:r>
+      <w:r>
+        <w:t xml:space="preserve"> score. In order to only compare like with like, these </w:t>
       </w:r>
       <w:r>
         <w:lastRenderedPageBreak/>
-        <w:t xml:space="preserve">from the zero point is often not exclusively due to the relation among the category and attribute stimuli within the task. A necessary implication of this is that the zero point </w:t>
-      </w:r>
-      <w:r>
-        <w:t>(</w:t>
-      </w:r>
-      <w:r>
-        <w:rPr>
-          <w:i/>
-          <w:iCs/>
-        </w:rPr>
-        <w:t>D</w:t>
-      </w:r>
-      <w:r>
-        <w:t xml:space="preserve"> = 0) cannot be inferred to represent no bias (</w:t>
-      </w:r>
-      <w:r>
-        <w:t xml:space="preserve">agnostic to whatever that bias may represent for a given community of researchers, e.g., </w:t>
-      </w:r>
-      <w:r>
-        <w:t>implicit attitudes vs</w:t>
-      </w:r>
-      <w:r>
-        <w:t>.</w:t>
-      </w:r>
-      <w:r>
-        <w:t xml:space="preserve"> the impact of a history of relational responding). </w:t>
-      </w:r>
-      <w:r>
-        <w:t xml:space="preserve">As such, in addition to the previous analysis that estimated the </w:t>
-      </w:r>
-      <w:r>
-        <w:t xml:space="preserve">proportion of </w:t>
-      </w:r>
-      <w:r>
-        <w:rPr>
-          <w:i/>
-          <w:iCs/>
-        </w:rPr>
-        <w:t>D</w:t>
-      </w:r>
-      <w:r>
-        <w:t xml:space="preserve"> scores that are </w:t>
-      </w:r>
-      <w:r>
-        <w:t xml:space="preserve">different from </w:t>
-      </w:r>
-      <w:r>
-        <w:t xml:space="preserve">the </w:t>
-      </w:r>
-      <w:r>
-        <w:t>zero</w:t>
-      </w:r>
-      <w:r>
-        <w:t xml:space="preserve"> point</w:t>
-      </w:r>
-      <w:r>
-        <w:t xml:space="preserve">, it is useful to also estimate the </w:t>
-      </w:r>
-      <w:r>
-        <w:t xml:space="preserve">proportion of </w:t>
-      </w:r>
-      <w:r>
-        <w:rPr>
-          <w:i/>
-          <w:iCs/>
-        </w:rPr>
-        <w:t>D</w:t>
-      </w:r>
-      <w:r>
-        <w:t xml:space="preserve"> scores </w:t>
-      </w:r>
-      <w:r>
-        <w:t xml:space="preserve">that can be shown to </w:t>
-      </w:r>
-      <w:r>
-        <w:t>differ from one another</w:t>
-      </w:r>
-      <w:r>
-        <w:t xml:space="preserve">, </w:t>
-      </w:r>
-      <w:r>
-        <w:t xml:space="preserve">which is </w:t>
-      </w:r>
-      <w:r>
-        <w:t>agnostic to any one specific point.</w:t>
-      </w:r>
-      <w:r>
-        <w:t xml:space="preserve"> That is, rather than comparing </w:t>
-      </w:r>
-      <w:r>
-        <w:t xml:space="preserve">a given individual’s </w:t>
-      </w:r>
-      <w:r>
-        <w:rPr>
-          <w:i/>
-          <w:iCs/>
-        </w:rPr>
-        <w:t>D</w:t>
-      </w:r>
-      <w:r>
-        <w:t xml:space="preserve"> score’s 95% Confidence Interval against zero, we can compare it against all other participants’ </w:t>
-      </w:r>
-      <w:r>
-        <w:rPr>
-          <w:i/>
-          <w:iCs/>
-        </w:rPr>
-        <w:t>D</w:t>
-      </w:r>
-      <w:r>
-        <w:t xml:space="preserve"> scores (within the same trial type and domain). </w:t>
-      </w:r>
-      <w:r>
-        <w:t xml:space="preserve">We can refer to this as an assessment of the discriminability of an individual’s </w:t>
-      </w:r>
-      <w:r>
-        <w:rPr>
-          <w:i/>
-          <w:iCs/>
-        </w:rPr>
-        <w:t>D</w:t>
-      </w:r>
-      <w:r>
-        <w:t xml:space="preserve"> score from other participants scores. </w:t>
-      </w:r>
-      <w:r>
-        <w:t xml:space="preserve">If the IRAP has utility at the individual level, participants scores on the IRAP should be discriminable from other participants scores (i.e., there should be detectable variation between participants). </w:t>
-      </w:r>
-    </w:p>
-    <w:p>
-      <w:r>
-        <w:t xml:space="preserve">This was assessed using the lame logic </w:t>
-      </w:r>
-      <w:r>
-        <w:t xml:space="preserve">as calculating individual </w:t>
-      </w:r>
-      <w:r>
-        <w:t>PI</w:t>
-      </w:r>
-      <w:r>
-        <w:t xml:space="preserve"> scores</w:t>
-      </w:r>
-      <w:r>
-        <w:t xml:space="preserve">, and indeed an adaption of the same code, by exhaustively assessing whether </w:t>
-      </w:r>
-      <w:r>
-        <w:t xml:space="preserve">each </w:t>
-      </w:r>
-      <w:r>
-        <w:t xml:space="preserve">individual’s </w:t>
-      </w:r>
-      <w:r>
-        <w:rPr>
-          <w:i/>
-          <w:iCs/>
-        </w:rPr>
-        <w:t>D</w:t>
-      </w:r>
-      <w:r>
-        <w:t xml:space="preserve"> score’s interval excluded each other participant’s </w:t>
-      </w:r>
-      <w:r>
-        <w:rPr>
-          <w:i/>
-          <w:iCs/>
-        </w:rPr>
-        <w:t>D</w:t>
-      </w:r>
-      <w:r>
-        <w:t xml:space="preserve"> score. In order to only compare like with like, these comparisons were made within domain and trial type.</w:t>
+        <w:t>comparisons were made within domain and trial type.</w:t>
       </w:r>
       <w:r>
         <w:t xml:space="preserve"> Where bootstrapping failed due to very small sample size (i.e., both proportion and variance estimated to be 0), these estimates were removed for plotting and meta-analysis.</w:t>
@@ -4967,7 +4880,6 @@
         <w:t xml:space="preserve">95% </w:t>
       </w:r>
       <w:r>
-        <w:lastRenderedPageBreak/>
         <w:t xml:space="preserve">Discrimination </w:t>
       </w:r>
       <w:r>
@@ -5259,6 +5171,7 @@
         <w:t xml:space="preserve"> scores were found to be </w:t>
       </w:r>
       <w:r>
+        <w:lastRenderedPageBreak/>
         <w:t xml:space="preserve">discriminable </w:t>
       </w:r>
       <w:r>
@@ -5346,46 +5259,6 @@
       <w:pPr>
         <w:pStyle w:val="TableFigure"/>
       </w:pPr>
-      <w:r>
-        <w:rPr>
-          <w:noProof/>
-        </w:rPr>
-        <w:drawing>
-          <wp:inline distT="0" distB="0" distL="0" distR="0" wp14:anchorId="49DA180F" wp14:editId="4ED9C885">
-            <wp:extent cx="5943600" cy="5200650"/>
-            <wp:effectExtent l="0" t="0" r="0" b="6350"/>
-            <wp:docPr id="15" name="Picture 15"/>
-            <wp:cNvGraphicFramePr>
-              <a:graphicFrameLocks xmlns:a="http://schemas.openxmlformats.org/drawingml/2006/main" noChangeAspect="1"/>
-            </wp:cNvGraphicFramePr>
-            <a:graphic xmlns:a="http://schemas.openxmlformats.org/drawingml/2006/main">
-              <a:graphicData uri="http://schemas.openxmlformats.org/drawingml/2006/picture">
-                <pic:pic xmlns:pic="http://schemas.openxmlformats.org/drawingml/2006/picture">
-                  <pic:nvPicPr>
-                    <pic:cNvPr id="15" name="Picture 15"/>
-                    <pic:cNvPicPr/>
-                  </pic:nvPicPr>
-                  <pic:blipFill>
-                    <a:blip r:embed="rId19"/>
-                    <a:stretch>
-                      <a:fillRect/>
-                    </a:stretch>
-                  </pic:blipFill>
-                  <pic:spPr>
-                    <a:xfrm>
-                      <a:off x="0" y="0"/>
-                      <a:ext cx="5943600" cy="5200650"/>
-                    </a:xfrm>
-                    <a:prstGeom prst="rect">
-                      <a:avLst/>
-                    </a:prstGeom>
-                  </pic:spPr>
-                </pic:pic>
-              </a:graphicData>
-            </a:graphic>
-          </wp:inline>
-        </w:drawing>
-      </w:r>
     </w:p>
     <w:p/>
     <w:p>
@@ -5459,11 +5332,7 @@
         <w:t>’s estimated score</w:t>
       </w:r>
       <w:r>
-        <w:t xml:space="preserve"> on the IRAP </w:t>
-      </w:r>
-      <w:r>
-        <w:lastRenderedPageBreak/>
-        <w:t xml:space="preserve">should be </w:t>
+        <w:t xml:space="preserve"> on the IRAP should be </w:t>
       </w:r>
       <w:r>
         <w:t xml:space="preserve">cover a relatively small proportion of the total observed range of all participants’ intervals </w:t>
@@ -5760,7 +5629,11 @@
         <w:t xml:space="preserve"> scores)</w:t>
       </w:r>
       <w:r>
-        <w:t xml:space="preserve">. To again put the prediction interval in simple terms: across a wide variety of domains, some assessed via multiple different stimulus sets, and even between different trial types, </w:t>
+        <w:t xml:space="preserve">. To again put the prediction interval in simple terms: across a wide variety of domains, some </w:t>
+      </w:r>
+      <w:r>
+        <w:lastRenderedPageBreak/>
+        <w:t xml:space="preserve">assessed via multiple different stimulus sets, and even between different trial types, </w:t>
       </w:r>
       <w:r>
         <w:t xml:space="preserve">individual intervals were found to cover </w:t>
@@ -5897,62 +5770,8 @@
     </w:p>
     <w:p>
       <w:pPr>
-        <w:pStyle w:val="TableFigure"/>
+        <w:ind w:firstLine="0"/>
       </w:pPr>
-    </w:p>
-    <w:p>
-      <w:pPr>
-        <w:ind w:firstLine="0"/>
-        <w:jc w:val="center"/>
-      </w:pPr>
-      <w:commentRangeStart w:id="5"/>
-      <w:r>
-        <w:rPr>
-          <w:noProof/>
-        </w:rPr>
-        <w:drawing>
-          <wp:inline distT="0" distB="0" distL="0" distR="0" wp14:anchorId="5E97A595" wp14:editId="7AB83BE3">
-            <wp:extent cx="4967654" cy="4967654"/>
-            <wp:effectExtent l="0" t="0" r="0" b="0"/>
-            <wp:docPr id="3" name="Picture 3"/>
-            <wp:cNvGraphicFramePr>
-              <a:graphicFrameLocks xmlns:a="http://schemas.openxmlformats.org/drawingml/2006/main" noChangeAspect="1"/>
-            </wp:cNvGraphicFramePr>
-            <a:graphic xmlns:a="http://schemas.openxmlformats.org/drawingml/2006/main">
-              <a:graphicData uri="http://schemas.openxmlformats.org/drawingml/2006/picture">
-                <pic:pic xmlns:pic="http://schemas.openxmlformats.org/drawingml/2006/picture">
-                  <pic:nvPicPr>
-                    <pic:cNvPr id="3" name="Picture 3"/>
-                    <pic:cNvPicPr/>
-                  </pic:nvPicPr>
-                  <pic:blipFill>
-                    <a:blip r:embed="rId20"/>
-                    <a:stretch>
-                      <a:fillRect/>
-                    </a:stretch>
-                  </pic:blipFill>
-                  <pic:spPr>
-                    <a:xfrm>
-                      <a:off x="0" y="0"/>
-                      <a:ext cx="4976776" cy="4976776"/>
-                    </a:xfrm>
-                    <a:prstGeom prst="rect">
-                      <a:avLst/>
-                    </a:prstGeom>
-                  </pic:spPr>
-                </pic:pic>
-              </a:graphicData>
-            </a:graphic>
-          </wp:inline>
-        </w:drawing>
-      </w:r>
-      <w:commentRangeEnd w:id="5"/>
-      <w:r>
-        <w:rPr>
-          <w:rStyle w:val="CommentReference"/>
-        </w:rPr>
-        <w:commentReference w:id="5"/>
-      </w:r>
     </w:p>
     <w:p>
       <w:pPr>
@@ -6034,7 +5853,6 @@
         <w:pStyle w:val="Heading3"/>
       </w:pPr>
       <w:r>
-        <w:lastRenderedPageBreak/>
         <w:t>Proportion</w:t>
       </w:r>
       <w:r>
@@ -6526,7 +6344,14 @@
         <w:rPr>
           <w:highlight w:val="yellow"/>
         </w:rPr>
-        <w:t xml:space="preserve"> score resulted in an improved, smaller proportion of </w:t>
+        <w:t xml:space="preserve"> score resulted in an </w:t>
+      </w:r>
+      <w:r>
+        <w:rPr>
+          <w:highlight w:val="yellow"/>
+        </w:rPr>
+        <w:lastRenderedPageBreak/>
+        <w:t xml:space="preserve">improved, smaller proportion of </w:t>
       </w:r>
       <w:r>
         <w:rPr>
@@ -6643,7 +6468,15 @@
         <w:t>XXXX</w:t>
       </w:r>
       <w:r>
-        <w:t xml:space="preserve"> inc discussion of PI</w:t>
+        <w:t xml:space="preserve"> </w:t>
+      </w:r>
+      <w:proofErr w:type="spellStart"/>
+      <w:r>
+        <w:t>inc</w:t>
+      </w:r>
+      <w:proofErr w:type="spellEnd"/>
+      <w:r>
+        <w:t xml:space="preserve"> discussion of PI</w:t>
       </w:r>
     </w:p>
     <w:p>
@@ -6765,11 +6598,7 @@
         <w:t>D</w:t>
       </w:r>
       <w:r>
-        <w:t xml:space="preserve"> scores and their confidence intervals for every domain can be found in Figure 2S in the supplementary </w:t>
-      </w:r>
-      <w:r>
-        <w:lastRenderedPageBreak/>
-        <w:t>materials.</w:t>
+        <w:t xml:space="preserve"> scores and their confidence intervals for every domain can be found in Figure 2S in the supplementary materials.</w:t>
       </w:r>
       <w:r>
         <w:t xml:space="preserve"> Analogous to Figure 1S, the MAP IAT </w:t>
@@ -6873,8 +6702,13 @@
       <w:r>
         <w:t xml:space="preserve">the random intercept only specified domain rather than domain and trial type. Because there </w:t>
       </w:r>
-      <w:r>
-        <w:t xml:space="preserve">was substantial differences </w:t>
+      <w:proofErr w:type="gramStart"/>
+      <w:r>
+        <w:t>was</w:t>
+      </w:r>
+      <w:proofErr w:type="gramEnd"/>
+      <w:r>
+        <w:t xml:space="preserve"> substantial differences </w:t>
       </w:r>
       <w:r>
         <w:t xml:space="preserve">in proportions </w:t>
@@ -7155,7 +6989,11 @@
         <w:t>odel 5</w:t>
       </w:r>
       <w:r>
-        <w:t xml:space="preserve"> was similar to model 2. The same modifications to the fixed and random effects were made as model 4.</w:t>
+        <w:t xml:space="preserve"> was similar to model </w:t>
+      </w:r>
+      <w:r>
+        <w:lastRenderedPageBreak/>
+        <w:t>2. The same modifications to the fixed and random effects were made as model 4.</w:t>
       </w:r>
       <w:r>
         <w:t xml:space="preserve"> </w:t>
@@ -7378,11 +7216,7 @@
         <w:t xml:space="preserve">S in the supplementary materials. </w:t>
       </w:r>
       <w:r>
-        <w:t xml:space="preserve">Model 6 was similar to model 3. The same modifications to the fixed and random </w:t>
-      </w:r>
-      <w:r>
-        <w:lastRenderedPageBreak/>
-        <w:t xml:space="preserve">effects were made as model 4. </w:t>
+        <w:t xml:space="preserve">Model 6 was similar to model 3. The same modifications to the fixed and random effects were made as model 4. </w:t>
       </w:r>
       <w:r>
         <w:t xml:space="preserve">The </w:t>
@@ -7679,63 +7513,20 @@
           <w:bCs/>
         </w:rPr>
       </w:pPr>
-      <w:r>
-        <w:rPr>
-          <w:rFonts w:eastAsiaTheme="majorEastAsia" w:cstheme="majorBidi"/>
-          <w:b/>
-          <w:bCs/>
-          <w:noProof/>
-        </w:rPr>
-        <w:drawing>
-          <wp:inline distT="0" distB="0" distL="0" distR="0" wp14:anchorId="12CAA99B" wp14:editId="03D95809">
-            <wp:extent cx="4572000" cy="4572000"/>
-            <wp:effectExtent l="0" t="0" r="0" b="0"/>
-            <wp:docPr id="4" name="Picture 4"/>
-            <wp:cNvGraphicFramePr>
-              <a:graphicFrameLocks xmlns:a="http://schemas.openxmlformats.org/drawingml/2006/main" noChangeAspect="1"/>
-            </wp:cNvGraphicFramePr>
-            <a:graphic xmlns:a="http://schemas.openxmlformats.org/drawingml/2006/main">
-              <a:graphicData uri="http://schemas.openxmlformats.org/drawingml/2006/picture">
-                <pic:pic xmlns:pic="http://schemas.openxmlformats.org/drawingml/2006/picture">
-                  <pic:nvPicPr>
-                    <pic:cNvPr id="4" name="Picture 4"/>
-                    <pic:cNvPicPr/>
-                  </pic:nvPicPr>
-                  <pic:blipFill>
-                    <a:blip r:embed="rId21"/>
-                    <a:stretch>
-                      <a:fillRect/>
-                    </a:stretch>
-                  </pic:blipFill>
-                  <pic:spPr>
-                    <a:xfrm>
-                      <a:off x="0" y="0"/>
-                      <a:ext cx="4572000" cy="4572000"/>
-                    </a:xfrm>
-                    <a:prstGeom prst="rect">
-                      <a:avLst/>
-                    </a:prstGeom>
-                  </pic:spPr>
-                </pic:pic>
-              </a:graphicData>
-            </a:graphic>
-          </wp:inline>
-        </w:drawing>
-      </w:r>
     </w:p>
     <w:p/>
     <w:p>
       <w:pPr>
         <w:pStyle w:val="Heading1"/>
       </w:pPr>
-      <w:commentRangeStart w:id="6"/>
+      <w:commentRangeStart w:id="4"/>
       <w:r>
         <w:rPr>
           <w:highlight w:val="yellow"/>
         </w:rPr>
         <w:t>Discussion</w:t>
       </w:r>
-      <w:commentRangeEnd w:id="6"/>
+      <w:commentRangeEnd w:id="4"/>
       <w:r>
         <w:rPr>
           <w:rStyle w:val="CommentReference"/>
@@ -7743,7 +7534,7 @@
           <w:b w:val="0"/>
           <w:bCs w:val="0"/>
         </w:rPr>
-        <w:commentReference w:id="6"/>
+        <w:commentReference w:id="4"/>
       </w:r>
     </w:p>
     <w:p>
@@ -7757,7 +7548,11 @@
         <w:t>D</w:t>
       </w:r>
       <w:r>
-        <w:t xml:space="preserve"> scores are very poorly estimated. A given D score’s confidence intervals are likely to be very wide (</w:t>
+        <w:t xml:space="preserve"> scores are very poorly estimated. A given D score’s confidence intervals are likely to be very </w:t>
+      </w:r>
+      <w:r>
+        <w:lastRenderedPageBreak/>
+        <w:t>wide (</w:t>
       </w:r>
       <w:r>
         <w:t xml:space="preserve">i.e., </w:t>
@@ -8001,7 +7796,15 @@
         <w:t xml:space="preserve">theoretical abstraction from </w:t>
       </w:r>
       <w:r>
-        <w:t xml:space="preserve">such an effect regardless of ones theoretical framework, </w:t>
+        <w:t xml:space="preserve">such an effect regardless of </w:t>
+      </w:r>
+      <w:proofErr w:type="spellStart"/>
+      <w:r>
+        <w:t>ones</w:t>
+      </w:r>
+      <w:proofErr w:type="spellEnd"/>
+      <w:r>
+        <w:t xml:space="preserve"> theoretical framework, </w:t>
       </w:r>
       <w:r>
         <w:t>such as an implicit bias</w:t>
@@ -8053,14 +7856,18 @@
         <w:t>.</w:t>
       </w:r>
       <w:r>
-        <w:t xml:space="preserve"> The IRAP was recently argued to be better suited to investigating behavior analytic questions than questions around implicit attitudes (REF). It is important to note that the analysis of individual level irap data can serve neither purpose if responses on the IRAP are very poorly estimated</w:t>
-      </w:r>
-      <w:r>
-        <w:t xml:space="preserve">, regardless of whether you couch this in psychometric language (e.g., </w:t>
-      </w:r>
-      <w:r>
-        <w:lastRenderedPageBreak/>
-        <w:t xml:space="preserve">poor individual level estimation) or behavior analytic language (e.g., poor stimulus control within the task). </w:t>
+        <w:t xml:space="preserve"> The IRAP was recently argued to be better suited to investigating behavior analytic questions than questions around implicit attitudes (REF). It is important to note that the analysis of individual level </w:t>
+      </w:r>
+      <w:proofErr w:type="spellStart"/>
+      <w:r>
+        <w:t>irap</w:t>
+      </w:r>
+      <w:proofErr w:type="spellEnd"/>
+      <w:r>
+        <w:t xml:space="preserve"> data can serve neither purpose if responses on the IRAP are very poorly estimated</w:t>
+      </w:r>
+      <w:r>
+        <w:t xml:space="preserve">, regardless of whether you couch this in psychometric language (e.g., poor individual level estimation) or behavior analytic language (e.g., poor stimulus control within the task). </w:t>
       </w:r>
     </w:p>
     <w:p>
@@ -10061,8 +9868,8 @@
       </w:r>
     </w:p>
     <w:sectPr>
-      <w:headerReference w:type="default" r:id="rId22"/>
-      <w:headerReference w:type="first" r:id="rId23"/>
+      <w:headerReference w:type="default" r:id="rId16"/>
+      <w:headerReference w:type="first" r:id="rId17"/>
       <w:pgSz w:w="12240" w:h="15840"/>
       <w:pgMar w:top="1440" w:right="1440" w:bottom="1440" w:left="1440" w:header="720" w:footer="720" w:gutter="0"/>
       <w:cols w:space="720"/>
@@ -10087,43 +9894,27 @@
         <w:annotationRef/>
       </w:r>
       <w:r>
-        <w:t>Add that this dataset was constructed from a broader serach in qhich many labs were contacted, but only this one collaborator provided fruitful data.</w:t>
+        <w:t xml:space="preserve">Add that this dataset was constructed from a broader </w:t>
+      </w:r>
+      <w:proofErr w:type="spellStart"/>
+      <w:r>
+        <w:t>serach</w:t>
+      </w:r>
+      <w:proofErr w:type="spellEnd"/>
+      <w:r>
+        <w:t xml:space="preserve"> in </w:t>
+      </w:r>
+      <w:proofErr w:type="spellStart"/>
+      <w:r>
+        <w:t>qhich</w:t>
+      </w:r>
+      <w:proofErr w:type="spellEnd"/>
+      <w:r>
+        <w:t xml:space="preserve"> many labs were contacted, but only this one collaborator provided fruitful data.</w:t>
       </w:r>
     </w:p>
   </w:comment>
-  <w:comment w:id="4" w:author="Ian Hussey" w:date="2022-08-10T15:58:00Z" w:initials="IH">
-    <w:p>
-      <w:pPr>
-        <w:pStyle w:val="CommentText"/>
-      </w:pPr>
-      <w:r>
-        <w:rPr>
-          <w:rStyle w:val="CommentReference"/>
-        </w:rPr>
-        <w:annotationRef/>
-      </w:r>
-      <w:r>
-        <w:t>Why missing values here?</w:t>
-      </w:r>
-    </w:p>
-  </w:comment>
-  <w:comment w:id="5" w:author="Ian Hussey" w:date="2022-08-10T15:44:00Z" w:initials="IH">
-    <w:p>
-      <w:pPr>
-        <w:pStyle w:val="CommentText"/>
-      </w:pPr>
-      <w:r>
-        <w:rPr>
-          <w:rStyle w:val="CommentReference"/>
-        </w:rPr>
-        <w:annotationRef/>
-      </w:r>
-      <w:r>
-        <w:t>update</w:t>
-      </w:r>
-    </w:p>
-  </w:comment>
-  <w:comment w:id="6" w:author="Ian Hussey" w:date="2022-08-06T23:36:00Z" w:initials="IH">
+  <w:comment w:id="4" w:author="Ian Hussey" w:date="2022-08-06T23:36:00Z" w:initials="IH">
     <w:p>
       <w:pPr>
         <w:pStyle w:val="CommentText"/>
@@ -10145,8 +9936,6 @@
 <file path=word/commentsExtended.xml><?xml version="1.0" encoding="utf-8"?>
 <w15:commentsEx xmlns:wpc="http://schemas.microsoft.com/office/word/2010/wordprocessingCanvas" xmlns:cx="http://schemas.microsoft.com/office/drawing/2014/chartex" xmlns:cx1="http://schemas.microsoft.com/office/drawing/2015/9/8/chartex" xmlns:cx2="http://schemas.microsoft.com/office/drawing/2015/10/21/chartex" xmlns:cx3="http://schemas.microsoft.com/office/drawing/2016/5/9/chartex" xmlns:cx4="http://schemas.microsoft.com/office/drawing/2016/5/10/chartex" xmlns:cx5="http://schemas.microsoft.com/office/drawing/2016/5/11/chartex" xmlns:cx6="http://schemas.microsoft.com/office/drawing/2016/5/12/chartex" xmlns:cx7="http://schemas.microsoft.com/office/drawing/2016/5/13/chartex" xmlns:cx8="http://schemas.microsoft.com/office/drawing/2016/5/14/chartex" xmlns:mc="http://schemas.openxmlformats.org/markup-compatibility/2006" xmlns:aink="http://schemas.microsoft.com/office/drawing/2016/ink" xmlns:am3d="http://schemas.microsoft.com/office/drawing/2017/model3d" xmlns:o="urn:schemas-microsoft-com:office:office" xmlns:oel="http://schemas.microsoft.com/office/2019/extlst" xmlns:r="http://schemas.openxmlformats.org/officeDocument/2006/relationships" xmlns:m="http://schemas.openxmlformats.org/officeDocument/2006/math" xmlns:v="urn:schemas-microsoft-com:vml" xmlns:wp14="http://schemas.microsoft.com/office/word/2010/wordprocessingDrawing" xmlns:wp="http://schemas.openxmlformats.org/drawingml/2006/wordprocessingDrawing" xmlns:w10="urn:schemas-microsoft-com:office:word" xmlns:w="http://schemas.openxmlformats.org/wordprocessingml/2006/main" xmlns:w14="http://schemas.microsoft.com/office/word/2010/wordml" xmlns:w15="http://schemas.microsoft.com/office/word/2012/wordml" xmlns:w16cex="http://schemas.microsoft.com/office/word/2018/wordml/cex" xmlns:w16cid="http://schemas.microsoft.com/office/word/2016/wordml/cid" xmlns:w16="http://schemas.microsoft.com/office/word/2018/wordml" xmlns:w16sdtdh="http://schemas.microsoft.com/office/word/2020/wordml/sdtdatahash" xmlns:w16se="http://schemas.microsoft.com/office/word/2015/wordml/symex" xmlns:wpg="http://schemas.microsoft.com/office/word/2010/wordprocessingGroup" xmlns:wpi="http://schemas.microsoft.com/office/word/2010/wordprocessingInk" xmlns:wne="http://schemas.microsoft.com/office/word/2006/wordml" xmlns:wps="http://schemas.microsoft.com/office/word/2010/wordprocessingShape" mc:Ignorable="w14 w15 w16se w16cid w16 w16cex w16sdtdh wp14">
   <w15:commentEx w15:paraId="1E9FF698" w15:done="0"/>
-  <w15:commentEx w15:paraId="2190F27B" w15:done="0"/>
-  <w15:commentEx w15:paraId="3C8BCBD6" w15:done="0"/>
   <w15:commentEx w15:paraId="41CE6581" w15:done="0"/>
 </w15:commentsEx>
 </file>
@@ -10154,8 +9943,6 @@
 <file path=word/commentsExtensible.xml><?xml version="1.0" encoding="utf-8"?>
 <w16cex:commentsExtensible xmlns:wpc="http://schemas.microsoft.com/office/word/2010/wordprocessingCanvas" xmlns:cx="http://schemas.microsoft.com/office/drawing/2014/chartex" xmlns:cx1="http://schemas.microsoft.com/office/drawing/2015/9/8/chartex" xmlns:cx2="http://schemas.microsoft.com/office/drawing/2015/10/21/chartex" xmlns:cx3="http://schemas.microsoft.com/office/drawing/2016/5/9/chartex" xmlns:cx4="http://schemas.microsoft.com/office/drawing/2016/5/10/chartex" xmlns:cx5="http://schemas.microsoft.com/office/drawing/2016/5/11/chartex" xmlns:cx6="http://schemas.microsoft.com/office/drawing/2016/5/12/chartex" xmlns:cx7="http://schemas.microsoft.com/office/drawing/2016/5/13/chartex" xmlns:cx8="http://schemas.microsoft.com/office/drawing/2016/5/14/chartex" xmlns:mc="http://schemas.openxmlformats.org/markup-compatibility/2006" xmlns:aink="http://schemas.microsoft.com/office/drawing/2016/ink" xmlns:am3d="http://schemas.microsoft.com/office/drawing/2017/model3d" xmlns:o="urn:schemas-microsoft-com:office:office" xmlns:oel="http://schemas.microsoft.com/office/2019/extlst" xmlns:r="http://schemas.openxmlformats.org/officeDocument/2006/relationships" xmlns:m="http://schemas.openxmlformats.org/officeDocument/2006/math" xmlns:v="urn:schemas-microsoft-com:vml" xmlns:wp14="http://schemas.microsoft.com/office/word/2010/wordprocessingDrawing" xmlns:wp="http://schemas.openxmlformats.org/drawingml/2006/wordprocessingDrawing" xmlns:w10="urn:schemas-microsoft-com:office:word" xmlns:w="http://schemas.openxmlformats.org/wordprocessingml/2006/main" xmlns:w14="http://schemas.microsoft.com/office/word/2010/wordml" xmlns:w15="http://schemas.microsoft.com/office/word/2012/wordml" xmlns:w16cex="http://schemas.microsoft.com/office/word/2018/wordml/cex" xmlns:w16cid="http://schemas.microsoft.com/office/word/2016/wordml/cid" xmlns:w16="http://schemas.microsoft.com/office/word/2018/wordml" xmlns:w16sdtdh="http://schemas.microsoft.com/office/word/2020/wordml/sdtdatahash" xmlns:w16se="http://schemas.microsoft.com/office/word/2015/wordml/symex" xmlns:wpg="http://schemas.microsoft.com/office/word/2010/wordprocessingGroup" xmlns:wpi="http://schemas.microsoft.com/office/word/2010/wordprocessingInk" xmlns:wne="http://schemas.microsoft.com/office/word/2006/wordml" xmlns:wps="http://schemas.microsoft.com/office/word/2010/wordprocessingShape" mc:Ignorable="w14 w15 w16se w16cid w16 w16cex w16sdtdh wp14">
   <w16cex:commentExtensible w16cex:durableId="269E4EE8" w16cex:dateUtc="2022-08-10T13:36:00Z"/>
-  <w16cex:commentExtensible w16cex:durableId="269E540B" w16cex:dateUtc="2022-08-10T13:58:00Z"/>
-  <w16cex:commentExtensible w16cex:durableId="269E50C1" w16cex:dateUtc="2022-08-10T13:44:00Z"/>
   <w16cex:commentExtensible w16cex:durableId="2699796A" w16cex:dateUtc="2022-08-06T21:36:00Z"/>
 </w16cex:commentsExtensible>
 </file>
@@ -10163,8 +9950,6 @@
 <file path=word/commentsIds.xml><?xml version="1.0" encoding="utf-8"?>
 <w16cid:commentsIds xmlns:wpc="http://schemas.microsoft.com/office/word/2010/wordprocessingCanvas" xmlns:cx="http://schemas.microsoft.com/office/drawing/2014/chartex" xmlns:cx1="http://schemas.microsoft.com/office/drawing/2015/9/8/chartex" xmlns:cx2="http://schemas.microsoft.com/office/drawing/2015/10/21/chartex" xmlns:cx3="http://schemas.microsoft.com/office/drawing/2016/5/9/chartex" xmlns:cx4="http://schemas.microsoft.com/office/drawing/2016/5/10/chartex" xmlns:cx5="http://schemas.microsoft.com/office/drawing/2016/5/11/chartex" xmlns:cx6="http://schemas.microsoft.com/office/drawing/2016/5/12/chartex" xmlns:cx7="http://schemas.microsoft.com/office/drawing/2016/5/13/chartex" xmlns:cx8="http://schemas.microsoft.com/office/drawing/2016/5/14/chartex" xmlns:mc="http://schemas.openxmlformats.org/markup-compatibility/2006" xmlns:aink="http://schemas.microsoft.com/office/drawing/2016/ink" xmlns:am3d="http://schemas.microsoft.com/office/drawing/2017/model3d" xmlns:o="urn:schemas-microsoft-com:office:office" xmlns:oel="http://schemas.microsoft.com/office/2019/extlst" xmlns:r="http://schemas.openxmlformats.org/officeDocument/2006/relationships" xmlns:m="http://schemas.openxmlformats.org/officeDocument/2006/math" xmlns:v="urn:schemas-microsoft-com:vml" xmlns:wp14="http://schemas.microsoft.com/office/word/2010/wordprocessingDrawing" xmlns:wp="http://schemas.openxmlformats.org/drawingml/2006/wordprocessingDrawing" xmlns:w10="urn:schemas-microsoft-com:office:word" xmlns:w="http://schemas.openxmlformats.org/wordprocessingml/2006/main" xmlns:w14="http://schemas.microsoft.com/office/word/2010/wordml" xmlns:w15="http://schemas.microsoft.com/office/word/2012/wordml" xmlns:w16cex="http://schemas.microsoft.com/office/word/2018/wordml/cex" xmlns:w16cid="http://schemas.microsoft.com/office/word/2016/wordml/cid" xmlns:w16="http://schemas.microsoft.com/office/word/2018/wordml" xmlns:w16sdtdh="http://schemas.microsoft.com/office/word/2020/wordml/sdtdatahash" xmlns:w16se="http://schemas.microsoft.com/office/word/2015/wordml/symex" xmlns:wpg="http://schemas.microsoft.com/office/word/2010/wordprocessingGroup" xmlns:wpi="http://schemas.microsoft.com/office/word/2010/wordprocessingInk" xmlns:wne="http://schemas.microsoft.com/office/word/2006/wordml" xmlns:wps="http://schemas.microsoft.com/office/word/2010/wordprocessingShape" mc:Ignorable="w14 w15 w16se w16cid w16 w16cex w16sdtdh wp14">
   <w16cid:commentId w16cid:paraId="1E9FF698" w16cid:durableId="269E4EE8"/>
-  <w16cid:commentId w16cid:paraId="2190F27B" w16cid:durableId="269E540B"/>
-  <w16cid:commentId w16cid:paraId="3C8BCBD6" w16cid:durableId="269E50C1"/>
   <w16cid:commentId w16cid:paraId="41CE6581" w16cid:durableId="2699796A"/>
 </w16cid:commentsIds>
 </file>

</xml_diff>

<commit_message>
updated plots and results in manuscript and supplementary materials
</commit_message>
<xml_diff>
--- a/manuscript/manuscript.docx
+++ b/manuscript/manuscript.docx
@@ -1797,37 +1797,52 @@
         <w:t xml:space="preserve">. </w:t>
       </w:r>
       <w:r>
+        <w:rPr>
+          <w:highlight w:val="yellow"/>
+        </w:rPr>
         <w:t xml:space="preserve">The </w:t>
       </w:r>
       <w:r>
+        <w:rPr>
+          <w:highlight w:val="yellow"/>
+        </w:rPr>
         <w:t xml:space="preserve">included </w:t>
       </w:r>
       <w:r>
+        <w:rPr>
+          <w:highlight w:val="yellow"/>
+        </w:rPr>
         <w:t xml:space="preserve">IAT dataset included </w:t>
       </w:r>
       <w:r>
+        <w:rPr>
+          <w:highlight w:val="yellow"/>
+        </w:rPr>
         <w:t>9500</w:t>
       </w:r>
       <w:r>
-        <w:t xml:space="preserve"> </w:t>
-      </w:r>
-      <w:r>
-        <w:t>participants</w:t>
-      </w:r>
-      <w:r>
-        <w:t xml:space="preserve"> </w:t>
-      </w:r>
-      <w:r>
+        <w:rPr>
+          <w:highlight w:val="yellow"/>
+        </w:rPr>
+        <w:t xml:space="preserve"> participants </w:t>
+      </w:r>
+      <w:r>
+        <w:rPr>
+          <w:highlight w:val="yellow"/>
+        </w:rPr>
         <w:t>after exclusions and random sampling of 100 participants in each of the 95 domains</w:t>
       </w:r>
       <w:r>
-        <w:t xml:space="preserve">. Where demographic data was available, the sample was </w:t>
-      </w:r>
-      <w:r>
         <w:rPr>
           <w:highlight w:val="yellow"/>
         </w:rPr>
-        <w:t xml:space="preserve">62.4% women, 37.3% male, and 0.2% identified using another label; </w:t>
+        <w:t>. Where demographic data was available, the sample was 62</w:t>
+      </w:r>
+      <w:r>
+        <w:rPr>
+          <w:highlight w:val="yellow"/>
+        </w:rPr>
+        <w:t xml:space="preserve">.4% women, 37.3% male, and 0.2% identified using another label; </w:t>
       </w:r>
       <w:r>
         <w:rPr>
@@ -2792,11 +2807,9 @@
       <w:r>
         <w:t xml:space="preserve"> </w:t>
       </w:r>
-      <w:proofErr w:type="spellStart"/>
-      <w:r>
-        <w:t>reccommendations</w:t>
-      </w:r>
-      <w:proofErr w:type="spellEnd"/>
+      <w:r>
+        <w:t>recommendations</w:t>
+      </w:r>
       <w:r>
         <w:t xml:space="preserve">, PI scores and their 95% confidence intervals were also </w:t>
       </w:r>
@@ -2918,58 +2931,58 @@
         <w:rPr>
           <w:lang w:val="en-IE"/>
         </w:rPr>
-        <w:t xml:space="preserve"> is a resampling method that is often used as an alternative to mathematical statistical inference in cases where parametric </w:t>
+        <w:t xml:space="preserve"> is a resampling method that is often used as an alternative to mathematical statistical inference in cases where parametric assumptions might be violated or parameters are not trivial to calculate</w:t>
       </w:r>
       <w:r>
         <w:rPr>
           <w:lang w:val="en-IE"/>
         </w:rPr>
+        <w:t>,</w:t>
+      </w:r>
+      <w:r>
+        <w:rPr>
+          <w:lang w:val="en-IE"/>
+        </w:rPr>
+        <w:t xml:space="preserve"> such as </w:t>
+      </w:r>
+      <w:r>
+        <w:rPr>
+          <w:lang w:val="en-IE"/>
+        </w:rPr>
+        <w:t xml:space="preserve">with </w:t>
+      </w:r>
+      <w:r>
+        <w:rPr>
+          <w:lang w:val="en-IE"/>
+        </w:rPr>
+        <w:t xml:space="preserve">the </w:t>
+      </w:r>
+      <w:r>
+        <w:rPr>
+          <w:i/>
+          <w:iCs/>
+          <w:lang w:val="en-IE"/>
+        </w:rPr>
+        <w:t>D</w:t>
+      </w:r>
+      <w:r>
+        <w:rPr>
+          <w:lang w:val="en-IE"/>
+        </w:rPr>
+        <w:t xml:space="preserve"> score</w:t>
+      </w:r>
+      <w:r>
+        <w:rPr>
+          <w:lang w:val="en-IE"/>
+        </w:rPr>
+        <w:t xml:space="preserve">. </w:t>
+      </w:r>
+      <w:r>
+        <w:rPr>
+          <w:lang w:val="en-IE"/>
+        </w:rPr>
         <w:lastRenderedPageBreak/>
-        <w:t>assumptions might be violated or parameters are not trivial to calculate</w:t>
-      </w:r>
-      <w:r>
-        <w:rPr>
-          <w:lang w:val="en-IE"/>
-        </w:rPr>
-        <w:t>,</w:t>
-      </w:r>
-      <w:r>
-        <w:rPr>
-          <w:lang w:val="en-IE"/>
-        </w:rPr>
-        <w:t xml:space="preserve"> such as </w:t>
-      </w:r>
-      <w:r>
-        <w:rPr>
-          <w:lang w:val="en-IE"/>
-        </w:rPr>
-        <w:t xml:space="preserve">with </w:t>
-      </w:r>
-      <w:r>
-        <w:rPr>
-          <w:lang w:val="en-IE"/>
-        </w:rPr>
-        <w:t xml:space="preserve">the </w:t>
-      </w:r>
-      <w:r>
-        <w:rPr>
-          <w:i/>
-          <w:iCs/>
-          <w:lang w:val="en-IE"/>
-        </w:rPr>
-        <w:t>D</w:t>
-      </w:r>
-      <w:r>
-        <w:rPr>
-          <w:lang w:val="en-IE"/>
-        </w:rPr>
-        <w:t xml:space="preserve"> score</w:t>
-      </w:r>
-      <w:r>
-        <w:rPr>
-          <w:lang w:val="en-IE"/>
-        </w:rPr>
-        <w:t>. In this case, bootstrapping involved calculating scores using random samples from the data</w:t>
+        <w:t>In this case, bootstrapping involved calculating scores using random samples from the data</w:t>
       </w:r>
       <w:r>
         <w:rPr>
@@ -3320,6 +3333,46 @@
         <w:ind w:firstLine="0"/>
         <w:jc w:val="center"/>
       </w:pPr>
+      <w:r>
+        <w:rPr>
+          <w:noProof/>
+        </w:rPr>
+        <w:drawing>
+          <wp:inline distT="0" distB="0" distL="0" distR="0" wp14:anchorId="44349D4E" wp14:editId="75DCF723">
+            <wp:extent cx="5943600" cy="5943600"/>
+            <wp:effectExtent l="0" t="0" r="0" b="0"/>
+            <wp:docPr id="1" name="Picture 1"/>
+            <wp:cNvGraphicFramePr>
+              <a:graphicFrameLocks xmlns:a="http://schemas.openxmlformats.org/drawingml/2006/main" noChangeAspect="1"/>
+            </wp:cNvGraphicFramePr>
+            <a:graphic xmlns:a="http://schemas.openxmlformats.org/drawingml/2006/main">
+              <a:graphicData uri="http://schemas.openxmlformats.org/drawingml/2006/picture">
+                <pic:pic xmlns:pic="http://schemas.openxmlformats.org/drawingml/2006/picture">
+                  <pic:nvPicPr>
+                    <pic:cNvPr id="1" name="Picture 1"/>
+                    <pic:cNvPicPr/>
+                  </pic:nvPicPr>
+                  <pic:blipFill>
+                    <a:blip r:embed="rId16"/>
+                    <a:stretch>
+                      <a:fillRect/>
+                    </a:stretch>
+                  </pic:blipFill>
+                  <pic:spPr>
+                    <a:xfrm>
+                      <a:off x="0" y="0"/>
+                      <a:ext cx="5943600" cy="5943600"/>
+                    </a:xfrm>
+                    <a:prstGeom prst="rect">
+                      <a:avLst/>
+                    </a:prstGeom>
+                  </pic:spPr>
+                </pic:pic>
+              </a:graphicData>
+            </a:graphic>
+          </wp:inline>
+        </w:drawing>
+      </w:r>
     </w:p>
     <w:p>
       <w:r>
@@ -3683,22 +3736,13 @@
       </w:r>
     </w:p>
     <w:p>
-      <w:r>
-        <w:br w:type="page"/>
-      </w:r>
-    </w:p>
-    <w:p>
       <w:pPr>
         <w:pStyle w:val="TableFigure"/>
+      </w:pPr>
+      <w:r>
         <w:rPr>
           <w:b/>
         </w:rPr>
-      </w:pPr>
-      <w:r>
-        <w:rPr>
-          <w:b/>
-        </w:rPr>
-        <w:lastRenderedPageBreak/>
         <w:t xml:space="preserve">Figure </w:t>
       </w:r>
       <w:r>
@@ -3734,9 +3778,58 @@
       <w:pPr>
         <w:pStyle w:val="TableFigure"/>
         <w:rPr>
+          <w:b/>
+        </w:rPr>
+      </w:pPr>
+    </w:p>
+    <w:p>
+      <w:pPr>
+        <w:pStyle w:val="TableFigure"/>
+        <w:rPr>
           <w:lang w:val="en-US"/>
         </w:rPr>
       </w:pPr>
+      <w:r>
+        <w:rPr>
+          <w:noProof/>
+          <w:lang w:val="en-US"/>
+        </w:rPr>
+        <w:drawing>
+          <wp:inline distT="0" distB="0" distL="0" distR="0" wp14:anchorId="7D8696C9" wp14:editId="0006DE2A">
+            <wp:extent cx="5943600" cy="5200650"/>
+            <wp:effectExtent l="0" t="0" r="0" b="6350"/>
+            <wp:docPr id="5" name="Picture 5"/>
+            <wp:cNvGraphicFramePr>
+              <a:graphicFrameLocks xmlns:a="http://schemas.openxmlformats.org/drawingml/2006/main" noChangeAspect="1"/>
+            </wp:cNvGraphicFramePr>
+            <a:graphic xmlns:a="http://schemas.openxmlformats.org/drawingml/2006/main">
+              <a:graphicData uri="http://schemas.openxmlformats.org/drawingml/2006/picture">
+                <pic:pic xmlns:pic="http://schemas.openxmlformats.org/drawingml/2006/picture">
+                  <pic:nvPicPr>
+                    <pic:cNvPr id="5" name="Picture 5"/>
+                    <pic:cNvPicPr/>
+                  </pic:nvPicPr>
+                  <pic:blipFill>
+                    <a:blip r:embed="rId17"/>
+                    <a:stretch>
+                      <a:fillRect/>
+                    </a:stretch>
+                  </pic:blipFill>
+                  <pic:spPr>
+                    <a:xfrm>
+                      <a:off x="0" y="0"/>
+                      <a:ext cx="5943600" cy="5200650"/>
+                    </a:xfrm>
+                    <a:prstGeom prst="rect">
+                      <a:avLst/>
+                    </a:prstGeom>
+                  </pic:spPr>
+                </pic:pic>
+              </a:graphicData>
+            </a:graphic>
+          </wp:inline>
+        </w:drawing>
+      </w:r>
     </w:p>
     <w:p/>
     <w:p>
@@ -3776,7 +3869,11 @@
         <w:t xml:space="preserve">the interval excludes the zero point. </w:t>
       </w:r>
       <w:r>
-        <w:t>That is, they are colored by whether an IRAP effect was detectable or not.</w:t>
+        <w:t xml:space="preserve">That is, they are colored by whether an IRAP effect was </w:t>
+      </w:r>
+      <w:r>
+        <w:lastRenderedPageBreak/>
+        <w:t>detectable or not.</w:t>
       </w:r>
       <w:r>
         <w:t xml:space="preserve"> Analyses assessing deviation from the zero point have been used throughout the IRAP literature to date</w:t>
@@ -4084,44 +4181,44 @@
         <w:t xml:space="preserve">. </w:t>
       </w:r>
       <w:r>
-        <w:t xml:space="preserve">The model’s </w:t>
+        <w:t>The model’s random effect was specified as trial types nested within domains, to reflect the nested nature of the way the data is generated by the IRAP (i.e., there are multiple domains, and within each domain there are four trial types). Finally, the scoring method (</w:t>
+      </w:r>
+      <w:r>
+        <w:rPr>
+          <w:i/>
+          <w:iCs/>
+        </w:rPr>
+        <w:t>D</w:t>
+      </w:r>
+      <w:r>
+        <w:t xml:space="preserve"> vs PI scores) was entered as a fixed effect. Only the estimate for </w:t>
+      </w:r>
+      <w:r>
+        <w:rPr>
+          <w:i/>
+          <w:iCs/>
+        </w:rPr>
+        <w:t>D</w:t>
+      </w:r>
+      <w:r>
+        <w:t xml:space="preserve"> scores is interpreted in this section; the comparison between </w:t>
+      </w:r>
+      <w:r>
+        <w:rPr>
+          <w:i/>
+          <w:iCs/>
+        </w:rPr>
+        <w:t>D</w:t>
+      </w:r>
+      <w:r>
+        <w:t xml:space="preserve"> and PI scores within this model is returned to later on.</w:t>
+      </w:r>
+      <w:r>
+        <w:t xml:space="preserve"> Full results of this and all models can </w:t>
       </w:r>
       <w:r>
         <w:lastRenderedPageBreak/>
-        <w:t>random effect was specified as trial types nested within domains, to reflect the nested nature of the way the data is generated by the IRAP (i.e., there are multiple domains, and within each domain there are four trial types). Finally, the scoring method (</w:t>
-      </w:r>
-      <w:r>
-        <w:rPr>
-          <w:i/>
-          <w:iCs/>
-        </w:rPr>
-        <w:t>D</w:t>
-      </w:r>
-      <w:r>
-        <w:t xml:space="preserve"> vs PI scores) was entered as a fixed effect. Only the estimate for </w:t>
-      </w:r>
-      <w:r>
-        <w:rPr>
-          <w:i/>
-          <w:iCs/>
-        </w:rPr>
-        <w:t>D</w:t>
-      </w:r>
-      <w:r>
-        <w:t xml:space="preserve"> scores is interpreted in this section; the comparison between </w:t>
-      </w:r>
-      <w:r>
-        <w:rPr>
-          <w:i/>
-          <w:iCs/>
-        </w:rPr>
-        <w:t>D</w:t>
-      </w:r>
-      <w:r>
-        <w:t xml:space="preserve"> and PI scores within this model is returned to later on.</w:t>
-      </w:r>
-      <w:r>
-        <w:t xml:space="preserve"> Full results of this and all models can be found in the supplementary materials.</w:t>
+        <w:t>be found in the supplementary materials.</w:t>
       </w:r>
       <w:r>
         <w:t xml:space="preserve"> </w:t>
@@ -4281,31 +4378,46 @@
         <w:t xml:space="preserve"> </w:t>
       </w:r>
       <w:r>
-        <w:t>0.13</w:t>
+        <w:t>0.</w:t>
+      </w:r>
+      <w:r>
+        <w:t>08</w:t>
       </w:r>
       <w:r>
         <w:t>, 95% CI [</w:t>
       </w:r>
       <w:r>
-        <w:t>0.12</w:t>
+        <w:t>0.</w:t>
+      </w:r>
+      <w:r>
+        <w:t>05</w:t>
       </w:r>
       <w:r>
         <w:t xml:space="preserve">, </w:t>
       </w:r>
       <w:r>
-        <w:t>0.15</w:t>
+        <w:t>0.1</w:t>
+      </w:r>
+      <w:r>
+        <w:t>2</w:t>
       </w:r>
       <w:r>
         <w:t>], 95% PI [</w:t>
       </w:r>
       <w:r>
-        <w:t>0.1</w:t>
-      </w:r>
-      <w:r>
-        <w:t xml:space="preserve">0, </w:t>
-      </w:r>
-      <w:r>
-        <w:t>0.18</w:t>
+        <w:t>0.</w:t>
+      </w:r>
+      <w:r>
+        <w:t>01</w:t>
+      </w:r>
+      <w:r>
+        <w:t xml:space="preserve">, </w:t>
+      </w:r>
+      <w:r>
+        <w:t>0.</w:t>
+      </w:r>
+      <w:r>
+        <w:t>47</w:t>
       </w:r>
       <w:r>
         <w:t xml:space="preserve">]. </w:t>
@@ -4366,13 +4478,19 @@
         <w:t>:</w:t>
       </w:r>
       <w:r>
-        <w:t xml:space="preserve"> across a wide variety of domains, some assessed via multiple different stimulus sets, and even between different trial types, only 10</w:t>
+        <w:t xml:space="preserve"> across a wide variety of domains, some assessed via multiple different stimulus sets, and even between different trial types, </w:t>
+      </w:r>
+      <w:r>
+        <w:t>1</w:t>
       </w:r>
       <w:r>
         <w:t>–</w:t>
       </w:r>
       <w:r>
-        <w:t xml:space="preserve">18% of </w:t>
+        <w:t>47</w:t>
+      </w:r>
+      <w:r>
+        <w:t xml:space="preserve">% of </w:t>
       </w:r>
       <w:r>
         <w:rPr>
@@ -4382,7 +4500,13 @@
         <w:t>D</w:t>
       </w:r>
       <w:r>
-        <w:t xml:space="preserve"> scores were found to be different from the zero point.</w:t>
+        <w:t xml:space="preserve"> scores were found to be different from the zero point</w:t>
+      </w:r>
+      <w:r>
+        <w:t>, typically 8%</w:t>
+      </w:r>
+      <w:r>
+        <w:t>.</w:t>
       </w:r>
       <w:r>
         <w:t xml:space="preserve"> </w:t>
@@ -4453,6 +4577,46 @@
       <w:pPr>
         <w:ind w:firstLine="0"/>
       </w:pPr>
+      <w:r>
+        <w:rPr>
+          <w:noProof/>
+        </w:rPr>
+        <w:drawing>
+          <wp:inline distT="0" distB="0" distL="0" distR="0" wp14:anchorId="666609CB" wp14:editId="6B01314D">
+            <wp:extent cx="5943600" cy="5200650"/>
+            <wp:effectExtent l="0" t="0" r="0" b="6350"/>
+            <wp:docPr id="6" name="Picture 6"/>
+            <wp:cNvGraphicFramePr>
+              <a:graphicFrameLocks xmlns:a="http://schemas.openxmlformats.org/drawingml/2006/main" noChangeAspect="1"/>
+            </wp:cNvGraphicFramePr>
+            <a:graphic xmlns:a="http://schemas.openxmlformats.org/drawingml/2006/main">
+              <a:graphicData uri="http://schemas.openxmlformats.org/drawingml/2006/picture">
+                <pic:pic xmlns:pic="http://schemas.openxmlformats.org/drawingml/2006/picture">
+                  <pic:nvPicPr>
+                    <pic:cNvPr id="6" name="Picture 6"/>
+                    <pic:cNvPicPr/>
+                  </pic:nvPicPr>
+                  <pic:blipFill>
+                    <a:blip r:embed="rId18"/>
+                    <a:stretch>
+                      <a:fillRect/>
+                    </a:stretch>
+                  </pic:blipFill>
+                  <pic:spPr>
+                    <a:xfrm>
+                      <a:off x="0" y="0"/>
+                      <a:ext cx="5943600" cy="5200650"/>
+                    </a:xfrm>
+                    <a:prstGeom prst="rect">
+                      <a:avLst/>
+                    </a:prstGeom>
+                  </pic:spPr>
+                </pic:pic>
+              </a:graphicData>
+            </a:graphic>
+          </wp:inline>
+        </w:drawing>
+      </w:r>
     </w:p>
     <w:p>
       <w:pPr>
@@ -4603,7 +4767,11 @@
         <w:t xml:space="preserve"> </w:t>
       </w:r>
       <w:r>
-        <w:t xml:space="preserve">Regardless of what label is used, there appears to be consensus that deviation from the zero point is often not exclusively due to the relation among the category and attribute stimuli within the task. A necessary implication of this is that the zero point </w:t>
+        <w:t xml:space="preserve">Regardless of what label is used, there appears to be consensus that deviation </w:t>
+      </w:r>
+      <w:r>
+        <w:lastRenderedPageBreak/>
+        <w:t xml:space="preserve">from the zero point is often not exclusively due to the relation among the category and attribute stimuli within the task. A necessary implication of this is that the zero point </w:t>
       </w:r>
       <w:r>
         <w:t>(</w:t>
@@ -4772,11 +4940,7 @@
         <w:t>D</w:t>
       </w:r>
       <w:r>
-        <w:t xml:space="preserve"> score. In order to only compare like with like, these </w:t>
-      </w:r>
-      <w:r>
-        <w:lastRenderedPageBreak/>
-        <w:t>comparisons were made within domain and trial type.</w:t>
+        <w:t xml:space="preserve"> score. In order to only compare like with like, these comparisons were made within domain and trial type.</w:t>
       </w:r>
       <w:r>
         <w:t xml:space="preserve"> Where bootstrapping failed due to very small sample size (i.e., both proportion and variance estimated to be 0), these estimates were removed for plotting and meta-analysis.</w:t>
@@ -4880,6 +5044,7 @@
         <w:t xml:space="preserve">95% </w:t>
       </w:r>
       <w:r>
+        <w:lastRenderedPageBreak/>
         <w:t xml:space="preserve">Discrimination </w:t>
       </w:r>
       <w:r>
@@ -5112,7 +5277,10 @@
         <w:t>0.</w:t>
       </w:r>
       <w:r>
-        <w:t>26</w:t>
+        <w:t>2</w:t>
+      </w:r>
+      <w:r>
+        <w:t>5</w:t>
       </w:r>
       <w:r>
         <w:t>]</w:t>
@@ -5152,7 +5320,10 @@
         <w:t>–</w:t>
       </w:r>
       <w:r>
-        <w:t>26</w:t>
+        <w:t>2</w:t>
+      </w:r>
+      <w:r>
+        <w:t>5</w:t>
       </w:r>
       <w:r>
         <w:t xml:space="preserve">% of </w:t>
@@ -5171,7 +5342,6 @@
         <w:t xml:space="preserve"> scores were found to be </w:t>
       </w:r>
       <w:r>
-        <w:lastRenderedPageBreak/>
         <w:t xml:space="preserve">discriminable </w:t>
       </w:r>
       <w:r>
@@ -5189,6 +5359,9 @@
       </w:r>
       <w:r>
         <w:t xml:space="preserve"> scores within the same domain and trial type</w:t>
+      </w:r>
+      <w:r>
+        <w:t>, typically 6%</w:t>
       </w:r>
       <w:r>
         <w:t xml:space="preserve">. </w:t>
@@ -5260,7 +5433,51 @@
         <w:pStyle w:val="TableFigure"/>
       </w:pPr>
     </w:p>
-    <w:p/>
+    <w:p>
+      <w:pPr>
+        <w:ind w:firstLine="0"/>
+      </w:pPr>
+      <w:r>
+        <w:rPr>
+          <w:noProof/>
+        </w:rPr>
+        <w:drawing>
+          <wp:inline distT="0" distB="0" distL="0" distR="0" wp14:anchorId="1239B45E" wp14:editId="07EFBE8D">
+            <wp:extent cx="5943600" cy="5200650"/>
+            <wp:effectExtent l="0" t="0" r="0" b="6350"/>
+            <wp:docPr id="7" name="Picture 7"/>
+            <wp:cNvGraphicFramePr>
+              <a:graphicFrameLocks xmlns:a="http://schemas.openxmlformats.org/drawingml/2006/main" noChangeAspect="1"/>
+            </wp:cNvGraphicFramePr>
+            <a:graphic xmlns:a="http://schemas.openxmlformats.org/drawingml/2006/main">
+              <a:graphicData uri="http://schemas.openxmlformats.org/drawingml/2006/picture">
+                <pic:pic xmlns:pic="http://schemas.openxmlformats.org/drawingml/2006/picture">
+                  <pic:nvPicPr>
+                    <pic:cNvPr id="7" name="Picture 7"/>
+                    <pic:cNvPicPr/>
+                  </pic:nvPicPr>
+                  <pic:blipFill>
+                    <a:blip r:embed="rId19"/>
+                    <a:stretch>
+                      <a:fillRect/>
+                    </a:stretch>
+                  </pic:blipFill>
+                  <pic:spPr>
+                    <a:xfrm>
+                      <a:off x="0" y="0"/>
+                      <a:ext cx="5943600" cy="5200650"/>
+                    </a:xfrm>
+                    <a:prstGeom prst="rect">
+                      <a:avLst/>
+                    </a:prstGeom>
+                  </pic:spPr>
+                </pic:pic>
+              </a:graphicData>
+            </a:graphic>
+          </wp:inline>
+        </w:drawing>
+      </w:r>
+    </w:p>
     <w:p>
       <w:pPr>
         <w:pStyle w:val="Heading3"/>
@@ -5332,7 +5549,11 @@
         <w:t>’s estimated score</w:t>
       </w:r>
       <w:r>
-        <w:t xml:space="preserve"> on the IRAP should be </w:t>
+        <w:t xml:space="preserve"> on the IRAP </w:t>
+      </w:r>
+      <w:r>
+        <w:lastRenderedPageBreak/>
+        <w:t xml:space="preserve">should be </w:t>
       </w:r>
       <w:r>
         <w:t xml:space="preserve">cover a relatively small proportion of the total observed range of all participants’ intervals </w:t>
@@ -5509,377 +5730,16 @@
         <w:t xml:space="preserve">demonstrated that, across domains and trial types, the meta-analytic proportion of </w:t>
       </w:r>
       <w:r>
-        <w:t>the observed range covered by individual intervals</w:t>
+        <w:t xml:space="preserve">the </w:t>
+      </w:r>
+      <w:r>
+        <w:t>observed range covered by individual intervals</w:t>
       </w:r>
       <w:r>
         <w:t xml:space="preserve"> </w:t>
       </w:r>
       <w:r>
-        <w:rPr>
-          <w:highlight w:val="yellow"/>
-        </w:rPr>
         <w:t xml:space="preserve">was </w:t>
-      </w:r>
-      <m:oMath>
-        <m:r>
-          <w:rPr>
-            <w:rFonts w:ascii="Cambria Math" w:hAnsi="Cambria Math"/>
-            <w:highlight w:val="yellow"/>
-          </w:rPr>
-          <m:t>θ</m:t>
-        </m:r>
-      </m:oMath>
-      <w:r>
-        <w:rPr>
-          <w:highlight w:val="yellow"/>
-        </w:rPr>
-        <w:t xml:space="preserve"> =</w:t>
-      </w:r>
-      <w:r>
-        <w:rPr>
-          <w:i/>
-          <w:iCs/>
-          <w:highlight w:val="yellow"/>
-        </w:rPr>
-        <w:t xml:space="preserve"> </w:t>
-      </w:r>
-      <w:r>
-        <w:rPr>
-          <w:highlight w:val="yellow"/>
-        </w:rPr>
-        <w:t>0.</w:t>
-      </w:r>
-      <w:r>
-        <w:rPr>
-          <w:highlight w:val="yellow"/>
-        </w:rPr>
-        <w:t>51</w:t>
-      </w:r>
-      <w:r>
-        <w:rPr>
-          <w:highlight w:val="yellow"/>
-        </w:rPr>
-        <w:t>, 95% CI [0.</w:t>
-      </w:r>
-      <w:r>
-        <w:rPr>
-          <w:highlight w:val="yellow"/>
-        </w:rPr>
-        <w:t>50</w:t>
-      </w:r>
-      <w:r>
-        <w:rPr>
-          <w:highlight w:val="yellow"/>
-        </w:rPr>
-        <w:t>, 0.</w:t>
-      </w:r>
-      <w:r>
-        <w:rPr>
-          <w:highlight w:val="yellow"/>
-        </w:rPr>
-        <w:t>53</w:t>
-      </w:r>
-      <w:r>
-        <w:rPr>
-          <w:highlight w:val="yellow"/>
-        </w:rPr>
-        <w:t>], 95% PI [0.</w:t>
-      </w:r>
-      <w:r>
-        <w:rPr>
-          <w:highlight w:val="yellow"/>
-        </w:rPr>
-        <w:t>42</w:t>
-      </w:r>
-      <w:r>
-        <w:rPr>
-          <w:highlight w:val="yellow"/>
-        </w:rPr>
-        <w:t>, 0.</w:t>
-      </w:r>
-      <w:r>
-        <w:rPr>
-          <w:highlight w:val="yellow"/>
-        </w:rPr>
-        <w:t>61</w:t>
-      </w:r>
-      <w:r>
-        <w:rPr>
-          <w:highlight w:val="yellow"/>
-        </w:rPr>
-        <w:t>]</w:t>
-      </w:r>
-      <w:r>
-        <w:t xml:space="preserve"> (see Figure </w:t>
-      </w:r>
-      <w:r>
-        <w:t>5</w:t>
-      </w:r>
-      <w:r>
-        <w:t xml:space="preserve">, lower panel, </w:t>
-      </w:r>
-      <w:r>
-        <w:rPr>
-          <w:i/>
-          <w:iCs/>
-        </w:rPr>
-        <w:t>D</w:t>
-      </w:r>
-      <w:r>
-        <w:t xml:space="preserve"> scores)</w:t>
-      </w:r>
-      <w:r>
-        <w:t xml:space="preserve">. To again put the prediction interval in simple terms: across a wide variety of domains, some </w:t>
-      </w:r>
-      <w:r>
-        <w:lastRenderedPageBreak/>
-        <w:t xml:space="preserve">assessed via multiple different stimulus sets, and even between different trial types, </w:t>
-      </w:r>
-      <w:r>
-        <w:t xml:space="preserve">individual intervals were found to cover </w:t>
-      </w:r>
-      <w:r>
-        <w:t>42</w:t>
-      </w:r>
-      <w:r>
-        <w:t>–</w:t>
-      </w:r>
-      <w:r>
-        <w:t>61</w:t>
-      </w:r>
-      <w:r>
-        <w:t xml:space="preserve">% of </w:t>
-      </w:r>
-      <w:r>
-        <w:t xml:space="preserve">the observed range of </w:t>
-      </w:r>
-      <w:r>
-        <w:rPr>
-          <w:i/>
-          <w:iCs/>
-        </w:rPr>
-        <w:t>D</w:t>
-      </w:r>
-      <w:r>
-        <w:t xml:space="preserve"> score intervals within the same domain and trial type. </w:t>
-      </w:r>
-      <w:r>
-        <w:t xml:space="preserve">As </w:t>
-      </w:r>
-      <w:r>
-        <w:t xml:space="preserve">individuals’ intervals covered a large proportion of the </w:t>
-      </w:r>
-      <w:r>
-        <w:t>total observed range</w:t>
-      </w:r>
-      <w:r>
-        <w:t xml:space="preserve">, </w:t>
-      </w:r>
-      <w:r>
-        <w:t>this third line of evidence suggests the IRAP does not have utility at the individual level.</w:t>
-      </w:r>
-    </w:p>
-    <w:p>
-      <w:pPr>
-        <w:rPr>
-          <w:b/>
-          <w:bCs/>
-          <w:lang w:val="en-IE"/>
-        </w:rPr>
-      </w:pPr>
-      <w:r>
-        <w:rPr>
-          <w:b/>
-          <w:bCs/>
-        </w:rPr>
-        <w:br w:type="page"/>
-      </w:r>
-    </w:p>
-    <w:p>
-      <w:pPr>
-        <w:pStyle w:val="TableFigure"/>
-      </w:pPr>
-      <w:r>
-        <w:rPr>
-          <w:b/>
-          <w:bCs/>
-        </w:rPr>
-        <w:lastRenderedPageBreak/>
-        <w:t xml:space="preserve">Figure </w:t>
-      </w:r>
-      <w:r>
-        <w:rPr>
-          <w:b/>
-          <w:bCs/>
-        </w:rPr>
-        <w:t>5</w:t>
-      </w:r>
-      <w:r>
-        <w:rPr>
-          <w:b/>
-          <w:bCs/>
-        </w:rPr>
-        <w:t>.</w:t>
-      </w:r>
-      <w:r>
-        <w:t xml:space="preserve"> </w:t>
-      </w:r>
-      <w:r>
-        <w:t xml:space="preserve">Results of </w:t>
-      </w:r>
-      <w:r>
-        <w:t>meta-analys</w:t>
-      </w:r>
-      <w:r>
-        <w:t>es</w:t>
-      </w:r>
-      <w:r>
-        <w:t xml:space="preserve"> </w:t>
-      </w:r>
-      <w:r>
-        <w:t xml:space="preserve">1 to 3 </w:t>
-      </w:r>
-      <w:r>
-        <w:t>assessing</w:t>
-      </w:r>
-      <w:r>
-        <w:t xml:space="preserve"> the individual level utility</w:t>
-      </w:r>
-      <w:r>
-        <w:t xml:space="preserve"> of</w:t>
-      </w:r>
-      <w:r>
-        <w:t xml:space="preserve"> IRAP </w:t>
-      </w:r>
-      <w:r>
-        <w:rPr>
-          <w:i/>
-          <w:iCs/>
-        </w:rPr>
-        <w:t>D</w:t>
-      </w:r>
-      <w:r>
-        <w:t xml:space="preserve"> scores </w:t>
-      </w:r>
-      <w:r>
-        <w:t xml:space="preserve">and comparing them with </w:t>
-      </w:r>
-      <w:r>
-        <w:t>IRAP PI scores.</w:t>
-      </w:r>
-    </w:p>
-    <w:p>
-      <w:pPr>
-        <w:ind w:firstLine="0"/>
-      </w:pPr>
-    </w:p>
-    <w:p>
-      <w:pPr>
-        <w:ind w:firstLine="0"/>
-      </w:pPr>
-    </w:p>
-    <w:p>
-      <w:pPr>
-        <w:pStyle w:val="Heading2"/>
-      </w:pPr>
-      <w:r>
-        <w:t xml:space="preserve">Comparing </w:t>
-      </w:r>
-      <w:r>
-        <w:t xml:space="preserve">individual level utility of </w:t>
-      </w:r>
-      <w:r>
-        <w:t xml:space="preserve">IRAP </w:t>
-      </w:r>
-      <w:r>
-        <w:rPr>
-          <w:i/>
-          <w:iCs/>
-        </w:rPr>
-        <w:t>D</w:t>
-      </w:r>
-      <w:r>
-        <w:t xml:space="preserve"> scores </w:t>
-      </w:r>
-      <w:r>
-        <w:t>with the</w:t>
-      </w:r>
-      <w:r>
-        <w:t xml:space="preserve"> IRAP PI score</w:t>
-      </w:r>
-    </w:p>
-    <w:p>
-      <w:r>
-        <w:t xml:space="preserve">Each of the three previous meta-analytic models also included the data scored using the PI as well as the </w:t>
-      </w:r>
-      <w:r>
-        <w:rPr>
-          <w:i/>
-          <w:iCs/>
-        </w:rPr>
-        <w:t>D</w:t>
-      </w:r>
-      <w:r>
-        <w:t xml:space="preserve"> score, and assessed differences between the two. </w:t>
-      </w:r>
-      <w:r>
-        <w:t xml:space="preserve">Results are reported below for each. </w:t>
-      </w:r>
-      <w:r>
-        <w:t>N</w:t>
-      </w:r>
-      <w:r>
-        <w:t xml:space="preserve">o direct comparison between the MAP of the width of the confidence intervals of the </w:t>
-      </w:r>
-      <w:r>
-        <w:rPr>
-          <w:i/>
-          <w:iCs/>
-        </w:rPr>
-        <w:t>D</w:t>
-      </w:r>
-      <w:r>
-        <w:t xml:space="preserve"> versus PI </w:t>
-      </w:r>
-      <w:r>
-        <w:t xml:space="preserve">was possible </w:t>
-      </w:r>
-      <w:r>
-        <w:t xml:space="preserve">because they have different maximum possible ranges (i.e., are on different scales). </w:t>
-      </w:r>
-    </w:p>
-    <w:p>
-      <w:pPr>
-        <w:pStyle w:val="Heading3"/>
-      </w:pPr>
-      <w:r>
-        <w:t>Proportion</w:t>
-      </w:r>
-      <w:r>
-        <w:t xml:space="preserve"> of </w:t>
-      </w:r>
-      <w:r>
-        <w:t>non-zero scores</w:t>
-      </w:r>
-    </w:p>
-    <w:p>
-      <w:r>
-        <w:t xml:space="preserve">In model </w:t>
-      </w:r>
-      <w:r>
-        <w:t>1</w:t>
-      </w:r>
-      <w:r>
-        <w:t>, t</w:t>
-      </w:r>
-      <w:r>
-        <w:t>he meta-analytic proportion of</w:t>
-      </w:r>
-      <w:r>
-        <w:t xml:space="preserve"> PI</w:t>
-      </w:r>
-      <w:r>
-        <w:t xml:space="preserve"> scores that were found to differ from the zero point was </w:t>
       </w:r>
       <m:oMath>
         <m:r>
@@ -5890,6 +5750,9 @@
         </m:r>
       </m:oMath>
       <w:r>
+        <w:t xml:space="preserve"> =</w:t>
+      </w:r>
+      <w:r>
         <w:rPr>
           <w:i/>
           <w:iCs/>
@@ -5897,6 +5760,369 @@
         <w:t xml:space="preserve"> </w:t>
       </w:r>
       <w:r>
+        <w:t>0.</w:t>
+      </w:r>
+      <w:r>
+        <w:t>51</w:t>
+      </w:r>
+      <w:r>
+        <w:t>, 95% CI [0.</w:t>
+      </w:r>
+      <w:r>
+        <w:t>50</w:t>
+      </w:r>
+      <w:r>
+        <w:t>, 0.</w:t>
+      </w:r>
+      <w:r>
+        <w:t>53</w:t>
+      </w:r>
+      <w:r>
+        <w:t>], 95% PI [0.</w:t>
+      </w:r>
+      <w:r>
+        <w:t>42</w:t>
+      </w:r>
+      <w:r>
+        <w:t>, 0.</w:t>
+      </w:r>
+      <w:r>
+        <w:t>61</w:t>
+      </w:r>
+      <w:r>
+        <w:t>]</w:t>
+      </w:r>
+      <w:r>
+        <w:t xml:space="preserve"> (see Figure </w:t>
+      </w:r>
+      <w:r>
+        <w:t>5</w:t>
+      </w:r>
+      <w:r>
+        <w:t xml:space="preserve">, lower panel, </w:t>
+      </w:r>
+      <w:r>
+        <w:rPr>
+          <w:i/>
+          <w:iCs/>
+        </w:rPr>
+        <w:t>D</w:t>
+      </w:r>
+      <w:r>
+        <w:t xml:space="preserve"> scores)</w:t>
+      </w:r>
+      <w:r>
+        <w:t xml:space="preserve">. To again put the prediction interval in simple terms: across a wide variety of domains, some assessed via multiple different stimulus sets, and even between different trial types, </w:t>
+      </w:r>
+      <w:r>
+        <w:t xml:space="preserve">individual intervals were found to cover </w:t>
+      </w:r>
+      <w:r>
+        <w:t>42</w:t>
+      </w:r>
+      <w:r>
+        <w:t>–</w:t>
+      </w:r>
+      <w:r>
+        <w:t>61</w:t>
+      </w:r>
+      <w:r>
+        <w:t xml:space="preserve">% of </w:t>
+      </w:r>
+      <w:r>
+        <w:t xml:space="preserve">the observed range of </w:t>
+      </w:r>
+      <w:r>
+        <w:rPr>
+          <w:i/>
+          <w:iCs/>
+        </w:rPr>
+        <w:t>D</w:t>
+      </w:r>
+      <w:r>
+        <w:t xml:space="preserve"> score intervals within the same domain and trial type</w:t>
+      </w:r>
+      <w:r>
+        <w:t>, typically 51%</w:t>
+      </w:r>
+      <w:r>
+        <w:t xml:space="preserve">. </w:t>
+      </w:r>
+      <w:r>
+        <w:t xml:space="preserve">As </w:t>
+      </w:r>
+      <w:r>
+        <w:t xml:space="preserve">individuals’ intervals covered a large proportion of the </w:t>
+      </w:r>
+      <w:r>
+        <w:t>total observed range</w:t>
+      </w:r>
+      <w:r>
+        <w:t xml:space="preserve">, </w:t>
+      </w:r>
+      <w:r>
+        <w:t>this third line of evidence suggests the IRAP does not have utility at the individual level.</w:t>
+      </w:r>
+    </w:p>
+    <w:p>
+      <w:pPr>
+        <w:rPr>
+          <w:b/>
+          <w:bCs/>
+          <w:lang w:val="en-IE"/>
+        </w:rPr>
+      </w:pPr>
+      <w:r>
+        <w:rPr>
+          <w:b/>
+          <w:bCs/>
+        </w:rPr>
+        <w:br w:type="page"/>
+      </w:r>
+    </w:p>
+    <w:p>
+      <w:pPr>
+        <w:pStyle w:val="TableFigure"/>
+      </w:pPr>
+      <w:r>
+        <w:rPr>
+          <w:b/>
+          <w:bCs/>
+        </w:rPr>
+        <w:lastRenderedPageBreak/>
+        <w:t xml:space="preserve">Figure </w:t>
+      </w:r>
+      <w:r>
+        <w:rPr>
+          <w:b/>
+          <w:bCs/>
+        </w:rPr>
+        <w:t>5</w:t>
+      </w:r>
+      <w:r>
+        <w:rPr>
+          <w:b/>
+          <w:bCs/>
+        </w:rPr>
+        <w:t>.</w:t>
+      </w:r>
+      <w:r>
+        <w:t xml:space="preserve"> </w:t>
+      </w:r>
+      <w:r>
+        <w:t xml:space="preserve">Results of </w:t>
+      </w:r>
+      <w:r>
+        <w:t>meta-analys</w:t>
+      </w:r>
+      <w:r>
+        <w:t>es</w:t>
+      </w:r>
+      <w:r>
+        <w:t xml:space="preserve"> </w:t>
+      </w:r>
+      <w:r>
+        <w:t xml:space="preserve">1 to 3 </w:t>
+      </w:r>
+      <w:r>
+        <w:t>assessing</w:t>
+      </w:r>
+      <w:r>
+        <w:t xml:space="preserve"> the individual level utility</w:t>
+      </w:r>
+      <w:r>
+        <w:t xml:space="preserve"> of</w:t>
+      </w:r>
+      <w:r>
+        <w:t xml:space="preserve"> IRAP </w:t>
+      </w:r>
+      <w:r>
+        <w:rPr>
+          <w:i/>
+          <w:iCs/>
+        </w:rPr>
+        <w:t>D</w:t>
+      </w:r>
+      <w:r>
+        <w:t xml:space="preserve"> scores </w:t>
+      </w:r>
+      <w:r>
+        <w:t xml:space="preserve">and comparing them with </w:t>
+      </w:r>
+      <w:r>
+        <w:t>IRAP PI scores.</w:t>
+      </w:r>
+    </w:p>
+    <w:p>
+      <w:pPr>
+        <w:ind w:firstLine="0"/>
+        <w:jc w:val="center"/>
+      </w:pPr>
+      <w:r>
+        <w:rPr>
+          <w:noProof/>
+        </w:rPr>
+        <w:drawing>
+          <wp:inline distT="0" distB="0" distL="0" distR="0" wp14:anchorId="68DAC730" wp14:editId="403F0A99">
+            <wp:extent cx="4572000" cy="4572000"/>
+            <wp:effectExtent l="0" t="0" r="0" b="0"/>
+            <wp:docPr id="8" name="Picture 8"/>
+            <wp:cNvGraphicFramePr>
+              <a:graphicFrameLocks xmlns:a="http://schemas.openxmlformats.org/drawingml/2006/main" noChangeAspect="1"/>
+            </wp:cNvGraphicFramePr>
+            <a:graphic xmlns:a="http://schemas.openxmlformats.org/drawingml/2006/main">
+              <a:graphicData uri="http://schemas.openxmlformats.org/drawingml/2006/picture">
+                <pic:pic xmlns:pic="http://schemas.openxmlformats.org/drawingml/2006/picture">
+                  <pic:nvPicPr>
+                    <pic:cNvPr id="8" name="Picture 8"/>
+                    <pic:cNvPicPr/>
+                  </pic:nvPicPr>
+                  <pic:blipFill>
+                    <a:blip r:embed="rId20"/>
+                    <a:stretch>
+                      <a:fillRect/>
+                    </a:stretch>
+                  </pic:blipFill>
+                  <pic:spPr>
+                    <a:xfrm>
+                      <a:off x="0" y="0"/>
+                      <a:ext cx="4572000" cy="4572000"/>
+                    </a:xfrm>
+                    <a:prstGeom prst="rect">
+                      <a:avLst/>
+                    </a:prstGeom>
+                  </pic:spPr>
+                </pic:pic>
+              </a:graphicData>
+            </a:graphic>
+          </wp:inline>
+        </w:drawing>
+      </w:r>
+    </w:p>
+    <w:p>
+      <w:pPr>
+        <w:ind w:firstLine="0"/>
+      </w:pPr>
+    </w:p>
+    <w:p>
+      <w:pPr>
+        <w:pStyle w:val="Heading2"/>
+      </w:pPr>
+      <w:r>
+        <w:t xml:space="preserve">Comparing </w:t>
+      </w:r>
+      <w:r>
+        <w:t xml:space="preserve">individual level utility of </w:t>
+      </w:r>
+      <w:r>
+        <w:t xml:space="preserve">IRAP </w:t>
+      </w:r>
+      <w:r>
+        <w:rPr>
+          <w:i/>
+          <w:iCs/>
+        </w:rPr>
+        <w:t>D</w:t>
+      </w:r>
+      <w:r>
+        <w:t xml:space="preserve"> scores </w:t>
+      </w:r>
+      <w:r>
+        <w:t>with the</w:t>
+      </w:r>
+      <w:r>
+        <w:t xml:space="preserve"> IRAP PI score</w:t>
+      </w:r>
+    </w:p>
+    <w:p>
+      <w:r>
+        <w:t xml:space="preserve">Each of the three previous meta-analytic models also included the data scored using the PI as well as the </w:t>
+      </w:r>
+      <w:r>
+        <w:rPr>
+          <w:i/>
+          <w:iCs/>
+        </w:rPr>
+        <w:t>D</w:t>
+      </w:r>
+      <w:r>
+        <w:t xml:space="preserve"> score, and assessed differences between the two. </w:t>
+      </w:r>
+      <w:r>
+        <w:t xml:space="preserve">Results are reported below for each. </w:t>
+      </w:r>
+      <w:r>
+        <w:t>N</w:t>
+      </w:r>
+      <w:r>
+        <w:t xml:space="preserve">o direct comparison between the MAP of the width of the confidence intervals of the </w:t>
+      </w:r>
+      <w:r>
+        <w:rPr>
+          <w:i/>
+          <w:iCs/>
+        </w:rPr>
+        <w:t>D</w:t>
+      </w:r>
+      <w:r>
+        <w:t xml:space="preserve"> versus PI </w:t>
+      </w:r>
+      <w:r>
+        <w:t xml:space="preserve">was possible </w:t>
+      </w:r>
+      <w:r>
+        <w:t xml:space="preserve">because they have different maximum possible ranges (i.e., are on different scales). </w:t>
+      </w:r>
+    </w:p>
+    <w:p>
+      <w:pPr>
+        <w:pStyle w:val="Heading3"/>
+      </w:pPr>
+      <w:r>
+        <w:t>Proportion</w:t>
+      </w:r>
+      <w:r>
+        <w:t xml:space="preserve"> of </w:t>
+      </w:r>
+      <w:r>
+        <w:t>non-zero scores</w:t>
+      </w:r>
+    </w:p>
+    <w:p>
+      <w:r>
+        <w:t xml:space="preserve">In model </w:t>
+      </w:r>
+      <w:r>
+        <w:t>1</w:t>
+      </w:r>
+      <w:r>
+        <w:t>, t</w:t>
+      </w:r>
+      <w:r>
+        <w:t>he meta-analytic proportion of</w:t>
+      </w:r>
+      <w:r>
+        <w:t xml:space="preserve"> PI</w:t>
+      </w:r>
+      <w:r>
+        <w:t xml:space="preserve"> scores that were found to differ from the zero point was </w:t>
+      </w:r>
+      <m:oMath>
+        <m:r>
+          <w:rPr>
+            <w:rFonts w:ascii="Cambria Math" w:hAnsi="Cambria Math"/>
+          </w:rPr>
+          <m:t>θ</m:t>
+        </m:r>
+      </m:oMath>
+      <w:r>
+        <w:rPr>
+          <w:i/>
+          <w:iCs/>
+        </w:rPr>
+        <w:t xml:space="preserve"> </w:t>
+      </w:r>
+      <w:r>
         <w:t>=</w:t>
       </w:r>
       <w:r>
@@ -5907,19 +6133,37 @@
         <w:t xml:space="preserve"> </w:t>
       </w:r>
       <w:r>
-        <w:t>0.1</w:t>
-      </w:r>
-      <w:r>
-        <w:t>4</w:t>
-      </w:r>
-      <w:r>
-        <w:t>, 95% CI [0.12, 0.1</w:t>
-      </w:r>
-      <w:r>
-        <w:t>6</w:t>
-      </w:r>
-      <w:r>
-        <w:t>], 95% PI [0.10, 0.18]</w:t>
+        <w:t>0.</w:t>
+      </w:r>
+      <w:r>
+        <w:t>08</w:t>
+      </w:r>
+      <w:r>
+        <w:t>, 95% CI [0.</w:t>
+      </w:r>
+      <w:r>
+        <w:t>05</w:t>
+      </w:r>
+      <w:r>
+        <w:t>, 0.1</w:t>
+      </w:r>
+      <w:r>
+        <w:t>2</w:t>
+      </w:r>
+      <w:r>
+        <w:t>], 95% PI [0.</w:t>
+      </w:r>
+      <w:r>
+        <w:t>01</w:t>
+      </w:r>
+      <w:r>
+        <w:t>, 0.</w:t>
+      </w:r>
+      <w:r>
+        <w:t>46</w:t>
+      </w:r>
+      <w:r>
+        <w:t>]</w:t>
       </w:r>
       <w:r>
         <w:t xml:space="preserve"> (see Figure </w:t>
@@ -5928,7 +6172,11 @@
         <w:t>5</w:t>
       </w:r>
       <w:r>
-        <w:t>, upper panel, PI scores)</w:t>
+        <w:t xml:space="preserve">, upper panel, PI </w:t>
+      </w:r>
+      <w:r>
+        <w:lastRenderedPageBreak/>
+        <w:t>scores)</w:t>
       </w:r>
       <w:r>
         <w:t>.</w:t>
@@ -5989,7 +6237,10 @@
         <w:t xml:space="preserve"> </w:t>
       </w:r>
       <w:r>
-        <w:t>= 0.01</w:t>
+        <w:t>= 0.0</w:t>
+      </w:r>
+      <w:r>
+        <w:t>0</w:t>
       </w:r>
       <w:r>
         <w:t xml:space="preserve">, </w:t>
@@ -6002,7 +6253,13 @@
         <w:t>p</w:t>
       </w:r>
       <w:r>
-        <w:t xml:space="preserve"> = .412.</w:t>
+        <w:t xml:space="preserve"> = .</w:t>
+      </w:r>
+      <w:r>
+        <w:t>56</w:t>
+      </w:r>
+      <w:r>
+        <w:t>.</w:t>
       </w:r>
       <w:r>
         <w:t xml:space="preserve"> </w:t>
@@ -6082,16 +6339,22 @@
         <w:t>5</w:t>
       </w:r>
       <w:r>
-        <w:t>, 95% CI [0.04, 0.0</w:t>
-      </w:r>
-      <w:r>
-        <w:t>7</w:t>
+        <w:t>, 95% CI [0.0</w:t>
+      </w:r>
+      <w:r>
+        <w:t>3</w:t>
+      </w:r>
+      <w:r>
+        <w:t>, 0.0</w:t>
+      </w:r>
+      <w:r>
+        <w:t>6</w:t>
       </w:r>
       <w:r>
         <w:t>], 95% PI [0.01, 0.2</w:t>
       </w:r>
       <w:r>
-        <w:t>2</w:t>
+        <w:t>1</w:t>
       </w:r>
       <w:r>
         <w:t>]</w:t>
@@ -6165,7 +6428,13 @@
         <w:t>p</w:t>
       </w:r>
       <w:r>
-        <w:t xml:space="preserve"> = .005.</w:t>
+        <w:t xml:space="preserve"> = .00</w:t>
+      </w:r>
+      <w:r>
+        <w:t>9</w:t>
+      </w:r>
+      <w:r>
+        <w:t>.</w:t>
       </w:r>
       <w:r>
         <w:t xml:space="preserve"> </w:t>
@@ -6205,547 +6474,13 @@
         <w:t xml:space="preserve"> scores </w:t>
       </w:r>
       <w:r>
-        <w:t xml:space="preserve">covered by individuals 95% Confidence Intervals </w:t>
-      </w:r>
-      <w:r>
-        <w:rPr>
-          <w:highlight w:val="yellow"/>
-        </w:rPr>
+        <w:t xml:space="preserve">covered by individuals 95% Confidence </w:t>
+      </w:r>
+      <w:r>
+        <w:t xml:space="preserve">Intervals </w:t>
+      </w:r>
+      <w:r>
         <w:t xml:space="preserve">was </w:t>
-      </w:r>
-      <m:oMath>
-        <m:r>
-          <w:rPr>
-            <w:rFonts w:ascii="Cambria Math" w:hAnsi="Cambria Math"/>
-            <w:highlight w:val="yellow"/>
-          </w:rPr>
-          <m:t>θ</m:t>
-        </m:r>
-      </m:oMath>
-      <w:r>
-        <w:rPr>
-          <w:highlight w:val="yellow"/>
-        </w:rPr>
-        <w:t xml:space="preserve"> =</w:t>
-      </w:r>
-      <w:r>
-        <w:rPr>
-          <w:i/>
-          <w:iCs/>
-          <w:highlight w:val="yellow"/>
-        </w:rPr>
-        <w:t xml:space="preserve"> </w:t>
-      </w:r>
-      <w:r>
-        <w:rPr>
-          <w:highlight w:val="yellow"/>
-        </w:rPr>
-        <w:t>0.</w:t>
-      </w:r>
-      <w:r>
-        <w:rPr>
-          <w:highlight w:val="yellow"/>
-        </w:rPr>
-        <w:t>49</w:t>
-      </w:r>
-      <w:r>
-        <w:rPr>
-          <w:highlight w:val="yellow"/>
-        </w:rPr>
-        <w:t>, 95% CI [0.</w:t>
-      </w:r>
-      <w:r>
-        <w:rPr>
-          <w:highlight w:val="yellow"/>
-        </w:rPr>
-        <w:t>47</w:t>
-      </w:r>
-      <w:r>
-        <w:rPr>
-          <w:highlight w:val="yellow"/>
-        </w:rPr>
-        <w:t>, 0.5</w:t>
-      </w:r>
-      <w:r>
-        <w:rPr>
-          <w:highlight w:val="yellow"/>
-        </w:rPr>
-        <w:t>1</w:t>
-      </w:r>
-      <w:r>
-        <w:rPr>
-          <w:highlight w:val="yellow"/>
-        </w:rPr>
-        <w:t>], 95% PI [0.</w:t>
-      </w:r>
-      <w:r>
-        <w:rPr>
-          <w:highlight w:val="yellow"/>
-        </w:rPr>
-        <w:t>39</w:t>
-      </w:r>
-      <w:r>
-        <w:rPr>
-          <w:highlight w:val="yellow"/>
-        </w:rPr>
-        <w:t>, 0.</w:t>
-      </w:r>
-      <w:r>
-        <w:rPr>
-          <w:highlight w:val="yellow"/>
-        </w:rPr>
-        <w:t>59</w:t>
-      </w:r>
-      <w:r>
-        <w:rPr>
-          <w:highlight w:val="yellow"/>
-        </w:rPr>
-        <w:t>]</w:t>
-      </w:r>
-      <w:r>
-        <w:rPr>
-          <w:highlight w:val="yellow"/>
-        </w:rPr>
-        <w:t xml:space="preserve"> (see Figure </w:t>
-      </w:r>
-      <w:r>
-        <w:rPr>
-          <w:highlight w:val="yellow"/>
-        </w:rPr>
-        <w:t>5</w:t>
-      </w:r>
-      <w:r>
-        <w:rPr>
-          <w:highlight w:val="yellow"/>
-        </w:rPr>
-        <w:t>, lower panel, PI scores)</w:t>
-      </w:r>
-      <w:r>
-        <w:rPr>
-          <w:highlight w:val="yellow"/>
-        </w:rPr>
-        <w:t xml:space="preserve">. </w:t>
-      </w:r>
-      <w:r>
-        <w:rPr>
-          <w:highlight w:val="yellow"/>
-        </w:rPr>
-        <w:t xml:space="preserve">Scoring the IRAP with the PI score instead of the </w:t>
-      </w:r>
-      <w:r>
-        <w:rPr>
-          <w:i/>
-          <w:iCs/>
-          <w:highlight w:val="yellow"/>
-        </w:rPr>
-        <w:t>D</w:t>
-      </w:r>
-      <w:r>
-        <w:rPr>
-          <w:highlight w:val="yellow"/>
-        </w:rPr>
-        <w:t xml:space="preserve"> score resulted in an </w:t>
-      </w:r>
-      <w:r>
-        <w:rPr>
-          <w:highlight w:val="yellow"/>
-        </w:rPr>
-        <w:lastRenderedPageBreak/>
-        <w:t xml:space="preserve">improved, smaller proportion of </w:t>
-      </w:r>
-      <w:r>
-        <w:rPr>
-          <w:highlight w:val="yellow"/>
-        </w:rPr>
-        <w:t>coverage</w:t>
-      </w:r>
-      <w:r>
-        <w:rPr>
-          <w:highlight w:val="yellow"/>
-        </w:rPr>
-        <w:t xml:space="preserve">, although the magnitude of change was small, </w:t>
-      </w:r>
-      <m:oMath>
-        <m:r>
-          <m:rPr>
-            <m:sty m:val="p"/>
-          </m:rPr>
-          <w:rPr>
-            <w:rFonts w:ascii="Cambria Math" w:hAnsi="Cambria Math"/>
-            <w:highlight w:val="yellow"/>
-          </w:rPr>
-          <m:t>Δ</m:t>
-        </m:r>
-        <m:r>
-          <w:rPr>
-            <w:rFonts w:ascii="Cambria Math" w:hAnsi="Cambria Math"/>
-            <w:highlight w:val="yellow"/>
-          </w:rPr>
-          <m:t>θ</m:t>
-        </m:r>
-      </m:oMath>
-      <w:r>
-        <w:rPr>
-          <w:i/>
-          <w:iCs/>
-          <w:highlight w:val="yellow"/>
-        </w:rPr>
-        <w:t xml:space="preserve"> </w:t>
-      </w:r>
-      <w:r>
-        <w:rPr>
-          <w:highlight w:val="yellow"/>
-        </w:rPr>
-        <w:t>= -0.0</w:t>
-      </w:r>
-      <w:r>
-        <w:rPr>
-          <w:highlight w:val="yellow"/>
-        </w:rPr>
-        <w:t>2</w:t>
-      </w:r>
-      <w:r>
-        <w:rPr>
-          <w:highlight w:val="yellow"/>
-        </w:rPr>
-        <w:t xml:space="preserve">, </w:t>
-      </w:r>
-      <w:r>
-        <w:rPr>
-          <w:i/>
-          <w:iCs/>
-          <w:highlight w:val="yellow"/>
-        </w:rPr>
-        <w:t>p</w:t>
-      </w:r>
-      <w:r>
-        <w:rPr>
-          <w:highlight w:val="yellow"/>
-        </w:rPr>
-        <w:t xml:space="preserve"> </w:t>
-      </w:r>
-      <w:r>
-        <w:rPr>
-          <w:highlight w:val="yellow"/>
-        </w:rPr>
-        <w:t>&lt;</w:t>
-      </w:r>
-      <w:r>
-        <w:rPr>
-          <w:highlight w:val="yellow"/>
-        </w:rPr>
-        <w:t xml:space="preserve"> .00</w:t>
-      </w:r>
-      <w:r>
-        <w:rPr>
-          <w:highlight w:val="yellow"/>
-        </w:rPr>
-        <w:t>1</w:t>
-      </w:r>
-      <w:r>
-        <w:rPr>
-          <w:highlight w:val="yellow"/>
-        </w:rPr>
-        <w:t>.</w:t>
-      </w:r>
-    </w:p>
-    <w:p>
-      <w:pPr>
-        <w:pStyle w:val="Heading3"/>
-      </w:pPr>
-      <w:r>
-        <w:t xml:space="preserve">Summary of results across models 1 to </w:t>
-      </w:r>
-      <w:r>
-        <w:t>3</w:t>
-      </w:r>
-    </w:p>
-    <w:p>
-      <w:r>
-        <w:rPr>
-          <w:highlight w:val="yellow"/>
-        </w:rPr>
-        <w:t>XXXX</w:t>
-      </w:r>
-      <w:r>
-        <w:t xml:space="preserve"> </w:t>
-      </w:r>
-      <w:proofErr w:type="spellStart"/>
-      <w:r>
-        <w:t>inc</w:t>
-      </w:r>
-      <w:proofErr w:type="spellEnd"/>
-      <w:r>
-        <w:t xml:space="preserve"> discussion of PI</w:t>
-      </w:r>
-    </w:p>
-    <w:p>
-      <w:pPr>
-        <w:pStyle w:val="Heading2"/>
-      </w:pPr>
-      <w:r>
-        <w:t xml:space="preserve">Comparing </w:t>
-      </w:r>
-      <w:r>
-        <w:t xml:space="preserve">individual level utility of </w:t>
-      </w:r>
-      <w:r>
-        <w:t xml:space="preserve">IRAP </w:t>
-      </w:r>
-      <w:r>
-        <w:rPr>
-          <w:i/>
-          <w:iCs/>
-        </w:rPr>
-        <w:t>D</w:t>
-      </w:r>
-      <w:r>
-        <w:t xml:space="preserve"> scores with IAT </w:t>
-      </w:r>
-      <w:r>
-        <w:rPr>
-          <w:i/>
-          <w:iCs/>
-        </w:rPr>
-        <w:t>D</w:t>
-      </w:r>
-      <w:r>
-        <w:t xml:space="preserve"> scores</w:t>
-      </w:r>
-    </w:p>
-    <w:p>
-      <w:r>
-        <w:rPr>
-          <w:highlight w:val="yellow"/>
-        </w:rPr>
-        <w:t>XXXX</w:t>
-      </w:r>
-      <w:r>
-        <w:rPr>
-          <w:highlight w:val="yellow"/>
-        </w:rPr>
-        <w:t xml:space="preserve">. note that both use </w:t>
-      </w:r>
-      <w:r>
-        <w:rPr>
-          <w:i/>
-          <w:iCs/>
-          <w:highlight w:val="yellow"/>
-        </w:rPr>
-        <w:t>D</w:t>
-      </w:r>
-      <w:r>
-        <w:rPr>
-          <w:highlight w:val="yellow"/>
-        </w:rPr>
-        <w:t xml:space="preserve"> sc</w:t>
-      </w:r>
-      <w:r>
-        <w:rPr>
-          <w:highlight w:val="yellow"/>
-        </w:rPr>
-        <w:t>ores.</w:t>
-      </w:r>
-      <w:r>
-        <w:rPr>
-          <w:highlight w:val="yellow"/>
-        </w:rPr>
-        <w:t xml:space="preserve"> Note changes to the random effect structure.</w:t>
-      </w:r>
-      <w:r>
-        <w:t xml:space="preserve"> </w:t>
-      </w:r>
-    </w:p>
-    <w:p>
-      <w:r>
-        <w:rPr>
-          <w:highlight w:val="yellow"/>
-        </w:rPr>
-        <w:t xml:space="preserve">[discuss why estimates of IRAP </w:t>
-      </w:r>
-      <w:r>
-        <w:rPr>
-          <w:highlight w:val="yellow"/>
-        </w:rPr>
-        <w:t>proportions</w:t>
-      </w:r>
-      <w:r>
-        <w:rPr>
-          <w:highlight w:val="yellow"/>
-        </w:rPr>
-        <w:t xml:space="preserve"> are different to previous models, and therefore why delta scores don’t necessarily correspond</w:t>
-      </w:r>
-      <w:r>
-        <w:rPr>
-          <w:highlight w:val="yellow"/>
-        </w:rPr>
-        <w:t>.</w:t>
-      </w:r>
-      <w:r>
-        <w:rPr>
-          <w:highlight w:val="yellow"/>
-        </w:rPr>
-        <w:t>]</w:t>
-      </w:r>
-      <w:r>
-        <w:t xml:space="preserve"> Analogous to Figure 1, IAT </w:t>
-      </w:r>
-      <w:r>
-        <w:rPr>
-          <w:i/>
-          <w:iCs/>
-        </w:rPr>
-        <w:t>D</w:t>
-      </w:r>
-      <w:r>
-        <w:t xml:space="preserve"> scores and their confidence intervals for every domain can be found in Figure 2S in the supplementary materials.</w:t>
-      </w:r>
-      <w:r>
-        <w:t xml:space="preserve"> Analogous to Figure 1S, the MAP IAT </w:t>
-      </w:r>
-      <w:r>
-        <w:rPr>
-          <w:i/>
-          <w:iCs/>
-        </w:rPr>
-        <w:t>D</w:t>
-      </w:r>
-      <w:r>
-        <w:t xml:space="preserve"> score 95% CI widths can be found in Figure 3S in the supplementary materials</w:t>
-      </w:r>
-    </w:p>
-    <w:p>
-      <w:pPr>
-        <w:pStyle w:val="Heading3"/>
-      </w:pPr>
-      <w:r>
-        <w:t>Proportion</w:t>
-      </w:r>
-      <w:r>
-        <w:t xml:space="preserve"> of </w:t>
-      </w:r>
-      <w:r>
-        <w:t>non-zero scores</w:t>
-      </w:r>
-    </w:p>
-    <w:p>
-      <w:r>
-        <w:t xml:space="preserve">The proportion with of IAT </w:t>
-      </w:r>
-      <w:r>
-        <w:rPr>
-          <w:i/>
-          <w:iCs/>
-        </w:rPr>
-        <w:t>D</w:t>
-      </w:r>
-      <w:r>
-        <w:t xml:space="preserve"> scores that exclude the zero point by domain can be found in Figure </w:t>
-      </w:r>
-      <w:r>
-        <w:t>4</w:t>
-      </w:r>
-      <w:r>
-        <w:t xml:space="preserve">S in the supplementary materials. </w:t>
-      </w:r>
-      <w:r>
-        <w:t xml:space="preserve">Model 4 was similar to model 1. The fixed effect comparison in model 4 was </w:t>
-      </w:r>
-      <w:r>
-        <w:t xml:space="preserve">task rather than scoring method (i.e., </w:t>
-      </w:r>
-      <w:r>
-        <w:t xml:space="preserve">IRAP </w:t>
-      </w:r>
-      <w:r>
-        <w:rPr>
-          <w:i/>
-          <w:iCs/>
-        </w:rPr>
-        <w:t>D</w:t>
-      </w:r>
-      <w:r>
-        <w:t xml:space="preserve"> score vs</w:t>
-      </w:r>
-      <w:r>
-        <w:t>.</w:t>
-      </w:r>
-      <w:r>
-        <w:t xml:space="preserve"> IAT </w:t>
-      </w:r>
-      <w:r>
-        <w:rPr>
-          <w:i/>
-          <w:iCs/>
-        </w:rPr>
-        <w:t>D</w:t>
-      </w:r>
-      <w:r>
-        <w:t xml:space="preserve"> score rather than IRAP </w:t>
-      </w:r>
-      <w:r>
-        <w:rPr>
-          <w:i/>
-          <w:iCs/>
-        </w:rPr>
-        <w:t>D</w:t>
-      </w:r>
-      <w:r>
-        <w:t xml:space="preserve"> score vs. IRAP PI score).</w:t>
-      </w:r>
-      <w:r>
-        <w:t xml:space="preserve"> </w:t>
-      </w:r>
-      <w:r>
-        <w:t xml:space="preserve">Because the IAT has only one trial type, </w:t>
-      </w:r>
-      <w:r>
-        <w:t xml:space="preserve">the random intercept only specified domain rather than domain and trial type. Because there </w:t>
-      </w:r>
-      <w:proofErr w:type="gramStart"/>
-      <w:r>
-        <w:t>was</w:t>
-      </w:r>
-      <w:proofErr w:type="gramEnd"/>
-      <w:r>
-        <w:t xml:space="preserve"> substantial differences </w:t>
-      </w:r>
-      <w:r>
-        <w:t xml:space="preserve">in proportions </w:t>
-      </w:r>
-      <w:r>
-        <w:t xml:space="preserve">between the </w:t>
-      </w:r>
-      <w:r>
-        <w:t xml:space="preserve">tasks, this was allowed to vary in the random structure too by specifying a random slope for task. </w:t>
-      </w:r>
-      <w:r>
-        <w:t>T</w:t>
-      </w:r>
-      <w:r>
-        <w:t xml:space="preserve">he meta-analytic proportion of </w:t>
-      </w:r>
-      <w:r>
-        <w:t xml:space="preserve">IAT </w:t>
-      </w:r>
-      <w:r>
-        <w:rPr>
-          <w:i/>
-          <w:iCs/>
-        </w:rPr>
-        <w:t>D</w:t>
-      </w:r>
-      <w:r>
-        <w:t xml:space="preserve"> scores </w:t>
-      </w:r>
-      <w:r>
-        <w:t>that were found to differ from the zero point</w:t>
-      </w:r>
-      <w:r>
-        <w:t xml:space="preserve"> was</w:t>
-      </w:r>
-      <w:r>
-        <w:t xml:space="preserve"> </w:t>
       </w:r>
       <m:oMath>
         <m:r>
@@ -6756,6 +6491,9 @@
         </m:r>
       </m:oMath>
       <w:r>
+        <w:t xml:space="preserve"> =</w:t>
+      </w:r>
+      <w:r>
         <w:rPr>
           <w:i/>
           <w:iCs/>
@@ -6763,44 +6501,37 @@
         <w:t xml:space="preserve"> </w:t>
       </w:r>
       <w:r>
-        <w:t>=</w:t>
-      </w:r>
-      <w:r>
-        <w:rPr>
-          <w:i/>
-          <w:iCs/>
-        </w:rPr>
-        <w:t xml:space="preserve"> </w:t>
-      </w:r>
-      <w:r>
         <w:t>0.</w:t>
       </w:r>
       <w:r>
-        <w:t>56</w:t>
+        <w:t>49</w:t>
       </w:r>
       <w:r>
         <w:t>, 95% CI [0.</w:t>
       </w:r>
       <w:r>
-        <w:t>51</w:t>
+        <w:t>47</w:t>
+      </w:r>
+      <w:r>
+        <w:t>, 0.5</w:t>
+      </w:r>
+      <w:r>
+        <w:t>1</w:t>
+      </w:r>
+      <w:r>
+        <w:t>], 95% PI [0.</w:t>
+      </w:r>
+      <w:r>
+        <w:t>40</w:t>
       </w:r>
       <w:r>
         <w:t>, 0.</w:t>
       </w:r>
       <w:r>
-        <w:t>61</w:t>
-      </w:r>
-      <w:r>
-        <w:t>], 95% PI [0.</w:t>
-      </w:r>
-      <w:r>
-        <w:t>29</w:t>
-      </w:r>
-      <w:r>
-        <w:t>, 0.</w:t>
-      </w:r>
-      <w:r>
-        <w:t>80</w:t>
+        <w:t>5</w:t>
+      </w:r>
+      <w:r>
+        <w:t>8</w:t>
       </w:r>
       <w:r>
         <w:t>]</w:t>
@@ -6809,19 +6540,16 @@
         <w:t xml:space="preserve"> (see Figure </w:t>
       </w:r>
       <w:r>
-        <w:t>6</w:t>
-      </w:r>
-      <w:r>
-        <w:t xml:space="preserve">, </w:t>
-      </w:r>
-      <w:r>
-        <w:t>upper</w:t>
-      </w:r>
-      <w:r>
-        <w:t xml:space="preserve"> panel, </w:t>
-      </w:r>
-      <w:r>
-        <w:t xml:space="preserve">IAT </w:t>
+        <w:t>5</w:t>
+      </w:r>
+      <w:r>
+        <w:t>, lower panel, PI scores)</w:t>
+      </w:r>
+      <w:r>
+        <w:t xml:space="preserve">. </w:t>
+      </w:r>
+      <w:r>
+        <w:t xml:space="preserve">Scoring the IRAP with the PI score instead of the </w:t>
       </w:r>
       <w:r>
         <w:rPr>
@@ -6831,47 +6559,13 @@
         <w:t>D</w:t>
       </w:r>
       <w:r>
-        <w:t xml:space="preserve"> scores)</w:t>
-      </w:r>
-      <w:r>
-        <w:t xml:space="preserve">. This was </w:t>
-      </w:r>
-      <w:r>
-        <w:t xml:space="preserve">significantly </w:t>
-      </w:r>
-      <w:r>
-        <w:t>better</w:t>
-      </w:r>
-      <w:r>
-        <w:t xml:space="preserve"> than </w:t>
-      </w:r>
-      <w:r>
-        <w:t xml:space="preserve">for the </w:t>
-      </w:r>
-      <w:r>
-        <w:t xml:space="preserve">IRAP </w:t>
-      </w:r>
-      <w:r>
-        <w:rPr>
-          <w:i/>
-          <w:iCs/>
-        </w:rPr>
-        <w:t>D</w:t>
-      </w:r>
-      <w:r>
-        <w:t xml:space="preserve"> scores </w:t>
-      </w:r>
-      <w:r>
-        <w:t xml:space="preserve">and the magnitude of the difference </w:t>
-      </w:r>
-      <w:r>
-        <w:t xml:space="preserve">in proportions </w:t>
-      </w:r>
-      <w:r>
-        <w:t>was large</w:t>
-      </w:r>
-      <w:r>
-        <w:t xml:space="preserve">, </w:t>
+        <w:t xml:space="preserve"> score resulted in an improved, smaller proportion of </w:t>
+      </w:r>
+      <w:r>
+        <w:t>coverage</w:t>
+      </w:r>
+      <w:r>
+        <w:t xml:space="preserve">, although the magnitude of change was small, </w:t>
       </w:r>
       <m:oMath>
         <m:r>
@@ -6898,10 +6592,10 @@
         <w:t xml:space="preserve"> </w:t>
       </w:r>
       <w:r>
-        <w:t>= 0.</w:t>
-      </w:r>
-      <w:r>
-        <w:t>46</w:t>
+        <w:t>= -0.0</w:t>
+      </w:r>
+      <w:r>
+        <w:t>2</w:t>
       </w:r>
       <w:r>
         <w:t xml:space="preserve">, </w:t>
@@ -6917,10 +6611,151 @@
         <w:t xml:space="preserve"> </w:t>
       </w:r>
       <w:r>
-        <w:t>&lt; .001</w:t>
+        <w:t>&lt;</w:t>
+      </w:r>
+      <w:r>
+        <w:t xml:space="preserve"> .00</w:t>
+      </w:r>
+      <w:r>
+        <w:t>1</w:t>
       </w:r>
       <w:r>
         <w:t>.</w:t>
+      </w:r>
+    </w:p>
+    <w:p>
+      <w:pPr>
+        <w:pStyle w:val="Heading2"/>
+      </w:pPr>
+      <w:r>
+        <w:t xml:space="preserve">Comparing </w:t>
+      </w:r>
+      <w:r>
+        <w:t xml:space="preserve">individual level utility of </w:t>
+      </w:r>
+      <w:r>
+        <w:t xml:space="preserve">IRAP </w:t>
+      </w:r>
+      <w:r>
+        <w:rPr>
+          <w:i/>
+          <w:iCs/>
+        </w:rPr>
+        <w:t>D</w:t>
+      </w:r>
+      <w:r>
+        <w:t xml:space="preserve"> scores with IAT </w:t>
+      </w:r>
+      <w:r>
+        <w:rPr>
+          <w:i/>
+          <w:iCs/>
+        </w:rPr>
+        <w:t>D</w:t>
+      </w:r>
+      <w:r>
+        <w:t xml:space="preserve"> scores</w:t>
+      </w:r>
+    </w:p>
+    <w:p>
+      <w:r>
+        <w:rPr>
+          <w:highlight w:val="yellow"/>
+        </w:rPr>
+        <w:t>XXXX</w:t>
+      </w:r>
+      <w:r>
+        <w:rPr>
+          <w:highlight w:val="yellow"/>
+        </w:rPr>
+        <w:t xml:space="preserve">. note that both use </w:t>
+      </w:r>
+      <w:r>
+        <w:rPr>
+          <w:i/>
+          <w:iCs/>
+          <w:highlight w:val="yellow"/>
+        </w:rPr>
+        <w:t>D</w:t>
+      </w:r>
+      <w:r>
+        <w:rPr>
+          <w:highlight w:val="yellow"/>
+        </w:rPr>
+        <w:t xml:space="preserve"> sc</w:t>
+      </w:r>
+      <w:r>
+        <w:rPr>
+          <w:highlight w:val="yellow"/>
+        </w:rPr>
+        <w:t>ores.</w:t>
+      </w:r>
+      <w:r>
+        <w:rPr>
+          <w:highlight w:val="yellow"/>
+        </w:rPr>
+        <w:t xml:space="preserve"> Note changes to the random effect structure.</w:t>
+      </w:r>
+      <w:r>
+        <w:t xml:space="preserve"> </w:t>
+      </w:r>
+    </w:p>
+    <w:p>
+      <w:r>
+        <w:rPr>
+          <w:highlight w:val="yellow"/>
+        </w:rPr>
+        <w:t xml:space="preserve">[discuss why estimates of IRAP </w:t>
+      </w:r>
+      <w:r>
+        <w:rPr>
+          <w:highlight w:val="yellow"/>
+        </w:rPr>
+        <w:t>proportions</w:t>
+      </w:r>
+      <w:r>
+        <w:rPr>
+          <w:highlight w:val="yellow"/>
+        </w:rPr>
+        <w:t xml:space="preserve"> are different to previous models, and therefore why delta scores don’t necessarily correspond</w:t>
+      </w:r>
+      <w:r>
+        <w:rPr>
+          <w:highlight w:val="yellow"/>
+        </w:rPr>
+        <w:t>.</w:t>
+      </w:r>
+      <w:r>
+        <w:rPr>
+          <w:highlight w:val="yellow"/>
+        </w:rPr>
+        <w:t>]</w:t>
+      </w:r>
+      <w:r>
+        <w:t xml:space="preserve"> Analogous to Figure 1, IAT </w:t>
+      </w:r>
+      <w:r>
+        <w:rPr>
+          <w:i/>
+          <w:iCs/>
+        </w:rPr>
+        <w:t>D</w:t>
+      </w:r>
+      <w:r>
+        <w:t xml:space="preserve"> scores and their confidence intervals for every domain can be found in Figure 2S in the supplementary materials.</w:t>
+      </w:r>
+      <w:r>
+        <w:t xml:space="preserve"> Analogous to Figure 1S, the MAP IAT </w:t>
+      </w:r>
+      <w:r>
+        <w:rPr>
+          <w:i/>
+          <w:iCs/>
+        </w:rPr>
+        <w:t>D</w:t>
+      </w:r>
+      <w:r>
+        <w:t xml:space="preserve"> score 95% CI widths can be found in Figure 3S in the supplementary materials</w:t>
       </w:r>
     </w:p>
     <w:p>
@@ -6931,18 +6766,115 @@
         <w:t>Proportion</w:t>
       </w:r>
       <w:r>
-        <w:t xml:space="preserve"> of</w:t>
+        <w:t xml:space="preserve"> of </w:t>
+      </w:r>
+      <w:r>
+        <w:t>non-zero scores</w:t>
+      </w:r>
+    </w:p>
+    <w:p>
+      <w:r>
+        <w:t xml:space="preserve">The proportion with of IAT </w:t>
+      </w:r>
+      <w:r>
+        <w:rPr>
+          <w:i/>
+          <w:iCs/>
+        </w:rPr>
+        <w:t>D</w:t>
+      </w:r>
+      <w:r>
+        <w:t xml:space="preserve"> scores that exclude the zero point by domain can be found in Figure </w:t>
+      </w:r>
+      <w:r>
+        <w:t>4</w:t>
+      </w:r>
+      <w:r>
+        <w:t xml:space="preserve">S in the supplementary materials. </w:t>
+      </w:r>
+      <w:r>
+        <w:t xml:space="preserve">Model 4 was similar to model 1. The fixed effect comparison in model 4 was </w:t>
+      </w:r>
+      <w:r>
+        <w:t xml:space="preserve">task rather than scoring method (i.e., </w:t>
+      </w:r>
+      <w:r>
+        <w:t xml:space="preserve">IRAP </w:t>
+      </w:r>
+      <w:r>
+        <w:rPr>
+          <w:i/>
+          <w:iCs/>
+        </w:rPr>
+        <w:t>D</w:t>
+      </w:r>
+      <w:r>
+        <w:t xml:space="preserve"> score vs</w:t>
+      </w:r>
+      <w:r>
+        <w:t>.</w:t>
+      </w:r>
+      <w:r>
+        <w:t xml:space="preserve"> IAT </w:t>
+      </w:r>
+      <w:r>
+        <w:rPr>
+          <w:i/>
+          <w:iCs/>
+        </w:rPr>
+        <w:t>D</w:t>
+      </w:r>
+      <w:r>
+        <w:t xml:space="preserve"> score </w:t>
+      </w:r>
+      <w:r>
+        <w:lastRenderedPageBreak/>
+        <w:t xml:space="preserve">rather than IRAP </w:t>
+      </w:r>
+      <w:r>
+        <w:rPr>
+          <w:i/>
+          <w:iCs/>
+        </w:rPr>
+        <w:t>D</w:t>
+      </w:r>
+      <w:r>
+        <w:t xml:space="preserve"> score vs. IRAP PI score).</w:t>
       </w:r>
       <w:r>
         <w:t xml:space="preserve"> </w:t>
       </w:r>
       <w:r>
-        <w:t>scores that differ from one another</w:t>
-      </w:r>
-    </w:p>
-    <w:p>
-      <w:r>
-        <w:t xml:space="preserve">The proportion with of IAT </w:t>
+        <w:t xml:space="preserve">Because the IAT has only one trial type, </w:t>
+      </w:r>
+      <w:r>
+        <w:t xml:space="preserve">the random intercept only specified domain rather than domain and trial type. Because there </w:t>
+      </w:r>
+      <w:proofErr w:type="gramStart"/>
+      <w:r>
+        <w:t>was</w:t>
+      </w:r>
+      <w:proofErr w:type="gramEnd"/>
+      <w:r>
+        <w:t xml:space="preserve"> substantial differences </w:t>
+      </w:r>
+      <w:r>
+        <w:t xml:space="preserve">in proportions </w:t>
+      </w:r>
+      <w:r>
+        <w:t xml:space="preserve">between the </w:t>
+      </w:r>
+      <w:r>
+        <w:t xml:space="preserve">tasks, this was allowed to vary in the random structure too by specifying a random slope for task. </w:t>
+      </w:r>
+      <w:r>
+        <w:t>T</w:t>
+      </w:r>
+      <w:r>
+        <w:t xml:space="preserve">he meta-analytic proportion of </w:t>
+      </w:r>
+      <w:r>
+        <w:t xml:space="preserve">IAT </w:t>
       </w:r>
       <w:r>
         <w:rPr>
@@ -6952,73 +6884,16 @@
         <w:t>D</w:t>
       </w:r>
       <w:r>
-        <w:t xml:space="preserve"> scores that </w:t>
-      </w:r>
-      <w:r>
-        <w:t xml:space="preserve">were discriminable from other </w:t>
-      </w:r>
-      <w:r>
-        <w:rPr>
-          <w:i/>
-          <w:iCs/>
-        </w:rPr>
-        <w:t>D</w:t>
-      </w:r>
-      <w:r>
-        <w:t xml:space="preserve"> scores</w:t>
+        <w:t xml:space="preserve"> scores </w:t>
+      </w:r>
+      <w:r>
+        <w:t>that were found to differ from the zero point</w:t>
+      </w:r>
+      <w:r>
+        <w:t xml:space="preserve"> was</w:t>
       </w:r>
       <w:r>
         <w:t xml:space="preserve"> </w:t>
-      </w:r>
-      <w:r>
-        <w:t xml:space="preserve">in each domain </w:t>
-      </w:r>
-      <w:r>
-        <w:t xml:space="preserve">can be found in Figure </w:t>
-      </w:r>
-      <w:r>
-        <w:t>5</w:t>
-      </w:r>
-      <w:r>
-        <w:t xml:space="preserve">S in the supplementary materials. </w:t>
-      </w:r>
-      <w:r>
-        <w:t>M</w:t>
-      </w:r>
-      <w:r>
-        <w:t>odel 5</w:t>
-      </w:r>
-      <w:r>
-        <w:t xml:space="preserve"> was similar to model </w:t>
-      </w:r>
-      <w:r>
-        <w:lastRenderedPageBreak/>
-        <w:t>2. The same modifications to the fixed and random effects were made as model 4.</w:t>
-      </w:r>
-      <w:r>
-        <w:t xml:space="preserve"> </w:t>
-      </w:r>
-      <w:r>
-        <w:t>T</w:t>
-      </w:r>
-      <w:r>
-        <w:t xml:space="preserve">he meta-analytic proportion of </w:t>
-      </w:r>
-      <w:r>
-        <w:t xml:space="preserve">IAT </w:t>
-      </w:r>
-      <w:r>
-        <w:rPr>
-          <w:i/>
-          <w:iCs/>
-        </w:rPr>
-        <w:t>D</w:t>
-      </w:r>
-      <w:r>
-        <w:t xml:space="preserve"> scores that were found to be discriminable from one </w:t>
-      </w:r>
-      <w:r>
-        <w:t xml:space="preserve">another was </w:t>
       </w:r>
       <m:oMath>
         <m:r>
@@ -7049,31 +6924,40 @@
         <w:t>0.</w:t>
       </w:r>
       <w:r>
-        <w:t>44</w:t>
+        <w:t>5</w:t>
+      </w:r>
+      <w:r>
+        <w:t>7</w:t>
       </w:r>
       <w:r>
         <w:t>, 95% CI [0.</w:t>
       </w:r>
       <w:r>
-        <w:t>41</w:t>
+        <w:t>5</w:t>
+      </w:r>
+      <w:r>
+        <w:t>2</w:t>
       </w:r>
       <w:r>
         <w:t>, 0.</w:t>
       </w:r>
       <w:r>
-        <w:t>46</w:t>
+        <w:t>6</w:t>
+      </w:r>
+      <w:r>
+        <w:t>2</w:t>
       </w:r>
       <w:r>
         <w:t>], 95% PI [0.</w:t>
       </w:r>
       <w:r>
-        <w:t>17</w:t>
+        <w:t>06</w:t>
       </w:r>
       <w:r>
         <w:t>, 0.</w:t>
       </w:r>
       <w:r>
-        <w:t>75</w:t>
+        <w:t>97</w:t>
       </w:r>
       <w:r>
         <w:t>]</w:t>
@@ -7085,7 +6969,16 @@
         <w:t>6</w:t>
       </w:r>
       <w:r>
-        <w:t xml:space="preserve">, middle panel, IAT </w:t>
+        <w:t xml:space="preserve">, </w:t>
+      </w:r>
+      <w:r>
+        <w:t>upper</w:t>
+      </w:r>
+      <w:r>
+        <w:t xml:space="preserve"> panel, </w:t>
+      </w:r>
+      <w:r>
+        <w:t xml:space="preserve">IAT </w:t>
       </w:r>
       <w:r>
         <w:rPr>
@@ -7098,10 +6991,22 @@
         <w:t xml:space="preserve"> scores)</w:t>
       </w:r>
       <w:r>
-        <w:t xml:space="preserve">. </w:t>
-      </w:r>
-      <w:r>
-        <w:t xml:space="preserve">This was significantly better than for the IRAP </w:t>
+        <w:t xml:space="preserve">. This was </w:t>
+      </w:r>
+      <w:r>
+        <w:t xml:space="preserve">significantly </w:t>
+      </w:r>
+      <w:r>
+        <w:t>better</w:t>
+      </w:r>
+      <w:r>
+        <w:t xml:space="preserve"> than </w:t>
+      </w:r>
+      <w:r>
+        <w:t xml:space="preserve">for the </w:t>
+      </w:r>
+      <w:r>
+        <w:t xml:space="preserve">IRAP </w:t>
       </w:r>
       <w:r>
         <w:rPr>
@@ -7114,7 +7019,13 @@
         <w:t xml:space="preserve"> scores </w:t>
       </w:r>
       <w:r>
-        <w:t>and the magnitude of the difference in proportions was large</w:t>
+        <w:t xml:space="preserve">and the magnitude of the difference </w:t>
+      </w:r>
+      <w:r>
+        <w:t xml:space="preserve">in proportions </w:t>
+      </w:r>
+      <w:r>
+        <w:t>was large</w:t>
       </w:r>
       <w:r>
         <w:t xml:space="preserve">, </w:t>
@@ -7147,7 +7058,7 @@
         <w:t>= 0.</w:t>
       </w:r>
       <w:r>
-        <w:t>39</w:t>
+        <w:t>51</w:t>
       </w:r>
       <w:r>
         <w:t xml:space="preserve">, </w:t>
@@ -7163,16 +7074,10 @@
         <w:t xml:space="preserve"> </w:t>
       </w:r>
       <w:r>
-        <w:t>&lt;</w:t>
-      </w:r>
-      <w:r>
-        <w:t xml:space="preserve"> .00</w:t>
-      </w:r>
-      <w:r>
-        <w:t>1</w:t>
-      </w:r>
-      <w:r>
-        <w:t xml:space="preserve">. </w:t>
+        <w:t>&lt; .001</w:t>
+      </w:r>
+      <w:r>
+        <w:t>.</w:t>
       </w:r>
     </w:p>
     <w:p>
@@ -7180,15 +7085,77 @@
         <w:pStyle w:val="Heading3"/>
       </w:pPr>
       <w:r>
-        <w:t>Proportion of observed range covered by individual scores</w:t>
-      </w:r>
-    </w:p>
-    <w:p>
-      <w:r>
-        <w:t xml:space="preserve">The proportion with of </w:t>
-      </w:r>
-      <w:r>
-        <w:t xml:space="preserve">the observed interval width covered by individual </w:t>
+        <w:t>Proportion</w:t>
+      </w:r>
+      <w:r>
+        <w:t xml:space="preserve"> of</w:t>
+      </w:r>
+      <w:r>
+        <w:t xml:space="preserve"> </w:t>
+      </w:r>
+      <w:r>
+        <w:t>scores that differ from one another</w:t>
+      </w:r>
+    </w:p>
+    <w:p>
+      <w:r>
+        <w:t xml:space="preserve">The proportion with of IAT </w:t>
+      </w:r>
+      <w:r>
+        <w:rPr>
+          <w:i/>
+          <w:iCs/>
+        </w:rPr>
+        <w:t>D</w:t>
+      </w:r>
+      <w:r>
+        <w:t xml:space="preserve"> scores that </w:t>
+      </w:r>
+      <w:r>
+        <w:t xml:space="preserve">were discriminable from other </w:t>
+      </w:r>
+      <w:r>
+        <w:rPr>
+          <w:i/>
+          <w:iCs/>
+        </w:rPr>
+        <w:t>D</w:t>
+      </w:r>
+      <w:r>
+        <w:t xml:space="preserve"> scores</w:t>
+      </w:r>
+      <w:r>
+        <w:t xml:space="preserve"> </w:t>
+      </w:r>
+      <w:r>
+        <w:t xml:space="preserve">in each domain </w:t>
+      </w:r>
+      <w:r>
+        <w:t xml:space="preserve">can be found in Figure </w:t>
+      </w:r>
+      <w:r>
+        <w:t>5</w:t>
+      </w:r>
+      <w:r>
+        <w:t xml:space="preserve">S in the supplementary materials. </w:t>
+      </w:r>
+      <w:r>
+        <w:t>M</w:t>
+      </w:r>
+      <w:r>
+        <w:t>odel 5</w:t>
+      </w:r>
+      <w:r>
+        <w:t xml:space="preserve"> was similar to model 2. The same modifications to the fixed and random effects were made as model 4.</w:t>
+      </w:r>
+      <w:r>
+        <w:t xml:space="preserve"> </w:t>
+      </w:r>
+      <w:r>
+        <w:t>T</w:t>
+      </w:r>
+      <w:r>
+        <w:t xml:space="preserve">he meta-analytic proportion of </w:t>
       </w:r>
       <w:r>
         <w:t xml:space="preserve">IAT </w:t>
@@ -7201,50 +7168,10 @@
         <w:t>D</w:t>
       </w:r>
       <w:r>
-        <w:t xml:space="preserve"> scores </w:t>
-      </w:r>
-      <w:r>
-        <w:t xml:space="preserve">95% Confidence Intervals in each domain </w:t>
-      </w:r>
-      <w:r>
-        <w:t xml:space="preserve">can be found in Figure </w:t>
-      </w:r>
-      <w:r>
-        <w:t>6</w:t>
-      </w:r>
-      <w:r>
-        <w:t xml:space="preserve">S in the supplementary materials. </w:t>
-      </w:r>
-      <w:r>
-        <w:t xml:space="preserve">Model 6 was similar to model 3. The same modifications to the fixed and random effects were made as model 4. </w:t>
-      </w:r>
-      <w:r>
-        <w:t xml:space="preserve">The </w:t>
-      </w:r>
-      <w:r>
-        <w:t>proportion of</w:t>
-      </w:r>
-      <w:r>
-        <w:t xml:space="preserve"> the observed range of </w:t>
-      </w:r>
-      <w:r>
-        <w:t xml:space="preserve">IAT </w:t>
-      </w:r>
-      <w:r>
-        <w:rPr>
-          <w:i/>
-          <w:iCs/>
-        </w:rPr>
-        <w:t>D</w:t>
-      </w:r>
-      <w:r>
-        <w:t xml:space="preserve"> scores </w:t>
-      </w:r>
-      <w:r>
-        <w:t xml:space="preserve">covered by individuals 95% Confidence Intervals </w:t>
-      </w:r>
-      <w:r>
-        <w:t xml:space="preserve">was </w:t>
+        <w:t xml:space="preserve"> scores that were found to be discriminable from one </w:t>
+      </w:r>
+      <w:r>
+        <w:t xml:space="preserve">another was </w:t>
       </w:r>
       <m:oMath>
         <m:r>
@@ -7255,9 +7182,6 @@
         </m:r>
       </m:oMath>
       <w:r>
-        <w:t xml:space="preserve"> =</w:t>
-      </w:r>
-      <w:r>
         <w:rPr>
           <w:i/>
           <w:iCs/>
@@ -7265,34 +7189,47 @@
         <w:t xml:space="preserve"> </w:t>
       </w:r>
       <w:r>
+        <w:t>=</w:t>
+      </w:r>
+      <w:r>
+        <w:rPr>
+          <w:i/>
+          <w:iCs/>
+        </w:rPr>
+        <w:t xml:space="preserve"> </w:t>
+      </w:r>
+      <w:r>
         <w:t>0.</w:t>
       </w:r>
       <w:r>
-        <w:t>26</w:t>
+        <w:t>44</w:t>
       </w:r>
       <w:r>
         <w:t>, 95% CI [0.</w:t>
       </w:r>
       <w:r>
-        <w:t>26</w:t>
+        <w:t>39</w:t>
       </w:r>
       <w:r>
         <w:t>, 0.</w:t>
       </w:r>
       <w:r>
-        <w:t>27</w:t>
+        <w:t>4</w:t>
+      </w:r>
+      <w:r>
+        <w:t>8</w:t>
       </w:r>
       <w:r>
         <w:t>], 95% PI [0.</w:t>
       </w:r>
       <w:r>
-        <w:t>15</w:t>
+        <w:t>08</w:t>
       </w:r>
       <w:r>
         <w:t>, 0.</w:t>
       </w:r>
       <w:r>
-        <w:t>42</w:t>
+        <w:t>87</w:t>
       </w:r>
       <w:r>
         <w:t>]</w:t>
@@ -7304,7 +7241,7 @@
         <w:t>6</w:t>
       </w:r>
       <w:r>
-        <w:t xml:space="preserve">, lower panel, IAT </w:t>
+        <w:t xml:space="preserve">, middle panel, IAT </w:t>
       </w:r>
       <w:r>
         <w:rPr>
@@ -7330,7 +7267,13 @@
         <w:t>D</w:t>
       </w:r>
       <w:r>
-        <w:t xml:space="preserve"> scores and the magnitude of the difference in proportions was large, </w:t>
+        <w:t xml:space="preserve"> scores </w:t>
+      </w:r>
+      <w:r>
+        <w:t>and the magnitude of the difference in proportions was large</w:t>
+      </w:r>
+      <w:r>
+        <w:t xml:space="preserve">, </w:t>
       </w:r>
       <m:oMath>
         <m:r>
@@ -7360,7 +7303,7 @@
         <w:t>= 0.</w:t>
       </w:r>
       <w:r>
-        <w:t>26</w:t>
+        <w:t>40</w:t>
       </w:r>
       <w:r>
         <w:t xml:space="preserve">, </w:t>
@@ -7373,7 +7316,19 @@
         <w:t>p</w:t>
       </w:r>
       <w:r>
-        <w:t xml:space="preserve"> &lt; .001.</w:t>
+        <w:t xml:space="preserve"> </w:t>
+      </w:r>
+      <w:r>
+        <w:t>&lt;</w:t>
+      </w:r>
+      <w:r>
+        <w:t xml:space="preserve"> .00</w:t>
+      </w:r>
+      <w:r>
+        <w:t>1</w:t>
+      </w:r>
+      <w:r>
+        <w:t xml:space="preserve">. </w:t>
       </w:r>
     </w:p>
     <w:p>
@@ -7381,64 +7336,226 @@
         <w:pStyle w:val="Heading3"/>
       </w:pPr>
       <w:r>
-        <w:t xml:space="preserve">Summary of results across models </w:t>
+        <w:t>Proportion of observed range covered by individual scores</w:t>
+      </w:r>
+    </w:p>
+    <w:p>
+      <w:r>
+        <w:t xml:space="preserve">The proportion with of </w:t>
+      </w:r>
+      <w:r>
+        <w:t xml:space="preserve">the observed interval width covered by individual </w:t>
+      </w:r>
+      <w:r>
+        <w:t xml:space="preserve">IAT </w:t>
+      </w:r>
+      <w:r>
+        <w:rPr>
+          <w:i/>
+          <w:iCs/>
+        </w:rPr>
+        <w:t>D</w:t>
+      </w:r>
+      <w:r>
+        <w:t xml:space="preserve"> scores </w:t>
+      </w:r>
+      <w:r>
+        <w:t xml:space="preserve">95% Confidence Intervals in each domain </w:t>
+      </w:r>
+      <w:r>
+        <w:t xml:space="preserve">can be found in Figure </w:t>
+      </w:r>
+      <w:r>
+        <w:t>6</w:t>
+      </w:r>
+      <w:r>
+        <w:t xml:space="preserve">S in the supplementary materials. </w:t>
+      </w:r>
+      <w:r>
+        <w:t xml:space="preserve">Model 6 was similar to model 3. The same modifications to the fixed and random effects were made as model 4. </w:t>
+      </w:r>
+      <w:r>
+        <w:t xml:space="preserve">The </w:t>
+      </w:r>
+      <w:r>
+        <w:t>proportion of</w:t>
+      </w:r>
+      <w:r>
+        <w:t xml:space="preserve"> the observed range of </w:t>
+      </w:r>
+      <w:r>
+        <w:t xml:space="preserve">IAT </w:t>
+      </w:r>
+      <w:r>
+        <w:rPr>
+          <w:i/>
+          <w:iCs/>
+        </w:rPr>
+        <w:t>D</w:t>
+      </w:r>
+      <w:r>
+        <w:t xml:space="preserve"> scores </w:t>
+      </w:r>
+      <w:r>
+        <w:t xml:space="preserve">covered by individuals 95% Confidence Intervals </w:t>
+      </w:r>
+      <w:r>
+        <w:t xml:space="preserve">was </w:t>
+      </w:r>
+      <m:oMath>
+        <m:r>
+          <w:rPr>
+            <w:rFonts w:ascii="Cambria Math" w:hAnsi="Cambria Math"/>
+          </w:rPr>
+          <m:t>θ</m:t>
+        </m:r>
+      </m:oMath>
+      <w:r>
+        <w:t xml:space="preserve"> =</w:t>
+      </w:r>
+      <w:r>
+        <w:rPr>
+          <w:i/>
+          <w:iCs/>
+        </w:rPr>
+        <w:t xml:space="preserve"> </w:t>
+      </w:r>
+      <w:r>
+        <w:t>0.</w:t>
+      </w:r>
+      <w:r>
+        <w:t>26</w:t>
+      </w:r>
+      <w:r>
+        <w:t>, 95% CI [0.</w:t>
+      </w:r>
+      <w:r>
+        <w:t>26</w:t>
+      </w:r>
+      <w:r>
+        <w:t>, 0.</w:t>
+      </w:r>
+      <w:r>
+        <w:t>27</w:t>
+      </w:r>
+      <w:r>
+        <w:t>], 95% PI [0.</w:t>
+      </w:r>
+      <w:r>
+        <w:t>1</w:t>
+      </w:r>
+      <w:r>
+        <w:t>6</w:t>
+      </w:r>
+      <w:r>
+        <w:t>, 0.</w:t>
       </w:r>
       <w:r>
         <w:t>4</w:t>
       </w:r>
       <w:r>
-        <w:t xml:space="preserve"> to</w:t>
-      </w:r>
-      <w:r>
-        <w:t xml:space="preserve"> 6</w:t>
-      </w:r>
-    </w:p>
-    <w:p>
-      <w:r>
-        <w:rPr>
-          <w:highlight w:val="yellow"/>
-        </w:rPr>
-        <w:t>XXXX</w:t>
-      </w:r>
-      <w:r>
+        <w:t>1</w:t>
+      </w:r>
+      <w:r>
+        <w:t>]</w:t>
+      </w:r>
+      <w:r>
+        <w:t xml:space="preserve"> (see Figure </w:t>
+      </w:r>
+      <w:r>
+        <w:t>6</w:t>
+      </w:r>
+      <w:r>
+        <w:t xml:space="preserve">, lower panel, IAT </w:t>
+      </w:r>
+      <w:r>
+        <w:rPr>
+          <w:i/>
+          <w:iCs/>
+        </w:rPr>
+        <w:t>D</w:t>
+      </w:r>
+      <w:r>
+        <w:t xml:space="preserve"> scores)</w:t>
+      </w:r>
+      <w:r>
+        <w:t xml:space="preserve">. </w:t>
+      </w:r>
+      <w:r>
+        <w:t xml:space="preserve">This was significantly better than for the IRAP </w:t>
+      </w:r>
+      <w:r>
+        <w:rPr>
+          <w:i/>
+          <w:iCs/>
+        </w:rPr>
+        <w:t>D</w:t>
+      </w:r>
+      <w:r>
+        <w:t xml:space="preserve"> scores and the magnitude of the difference in proportions was large, </w:t>
+      </w:r>
+      <m:oMath>
+        <m:r>
+          <m:rPr>
+            <m:sty m:val="p"/>
+          </m:rPr>
+          <w:rPr>
+            <w:rFonts w:ascii="Cambria Math" w:hAnsi="Cambria Math"/>
+          </w:rPr>
+          <m:t>Δ</m:t>
+        </m:r>
+        <m:r>
+          <w:rPr>
+            <w:rFonts w:ascii="Cambria Math" w:hAnsi="Cambria Math"/>
+          </w:rPr>
+          <m:t>θ</m:t>
+        </m:r>
+      </m:oMath>
+      <w:r>
+        <w:rPr>
+          <w:i/>
+          <w:iCs/>
+        </w:rPr>
         <w:t xml:space="preserve"> </w:t>
       </w:r>
+      <w:r>
+        <w:t>= 0.</w:t>
+      </w:r>
+      <w:r>
+        <w:t>2</w:t>
+      </w:r>
+      <w:r>
+        <w:t>4</w:t>
+      </w:r>
+      <w:r>
+        <w:t xml:space="preserve">, </w:t>
+      </w:r>
+      <w:r>
+        <w:rPr>
+          <w:i/>
+          <w:iCs/>
+        </w:rPr>
+        <w:t>p</w:t>
+      </w:r>
+      <w:r>
+        <w:t xml:space="preserve"> &lt; .001.</w:t>
+      </w:r>
     </w:p>
     <w:p>
       <w:pPr>
-        <w:pStyle w:val="TableFigure"/>
         <w:rPr>
           <w:b/>
           <w:bCs/>
+          <w:lang w:val="en-IE"/>
         </w:rPr>
       </w:pPr>
-    </w:p>
-    <w:p>
-      <w:pPr>
-        <w:pStyle w:val="TableFigure"/>
+      <w:r>
         <w:rPr>
           <w:b/>
           <w:bCs/>
         </w:rPr>
-      </w:pPr>
-    </w:p>
-    <w:p>
-      <w:pPr>
-        <w:pStyle w:val="TableFigure"/>
-        <w:rPr>
-          <w:b/>
-          <w:bCs/>
-        </w:rPr>
-      </w:pPr>
-    </w:p>
-    <w:p>
-      <w:pPr>
-        <w:pStyle w:val="TableFigure"/>
-        <w:rPr>
-          <w:b/>
-          <w:bCs/>
-        </w:rPr>
-      </w:pPr>
+        <w:br w:type="page"/>
+      </w:r>
     </w:p>
     <w:p>
       <w:pPr>
@@ -7449,6 +7566,7 @@
           <w:b/>
           <w:bCs/>
         </w:rPr>
+        <w:lastRenderedPageBreak/>
         <w:t xml:space="preserve">Figure </w:t>
       </w:r>
       <w:r>
@@ -7513,6 +7631,49 @@
           <w:bCs/>
         </w:rPr>
       </w:pPr>
+      <w:r>
+        <w:rPr>
+          <w:rFonts w:eastAsiaTheme="majorEastAsia" w:cstheme="majorBidi"/>
+          <w:b/>
+          <w:bCs/>
+          <w:noProof/>
+        </w:rPr>
+        <w:drawing>
+          <wp:inline distT="0" distB="0" distL="0" distR="0" wp14:anchorId="14CD55FE" wp14:editId="5C7F9730">
+            <wp:extent cx="4572000" cy="4572000"/>
+            <wp:effectExtent l="0" t="0" r="0" b="0"/>
+            <wp:docPr id="9" name="Picture 9"/>
+            <wp:cNvGraphicFramePr>
+              <a:graphicFrameLocks xmlns:a="http://schemas.openxmlformats.org/drawingml/2006/main" noChangeAspect="1"/>
+            </wp:cNvGraphicFramePr>
+            <a:graphic xmlns:a="http://schemas.openxmlformats.org/drawingml/2006/main">
+              <a:graphicData uri="http://schemas.openxmlformats.org/drawingml/2006/picture">
+                <pic:pic xmlns:pic="http://schemas.openxmlformats.org/drawingml/2006/picture">
+                  <pic:nvPicPr>
+                    <pic:cNvPr id="9" name="Picture 9"/>
+                    <pic:cNvPicPr/>
+                  </pic:nvPicPr>
+                  <pic:blipFill>
+                    <a:blip r:embed="rId21"/>
+                    <a:stretch>
+                      <a:fillRect/>
+                    </a:stretch>
+                  </pic:blipFill>
+                  <pic:spPr>
+                    <a:xfrm>
+                      <a:off x="0" y="0"/>
+                      <a:ext cx="4572000" cy="4572000"/>
+                    </a:xfrm>
+                    <a:prstGeom prst="rect">
+                      <a:avLst/>
+                    </a:prstGeom>
+                  </pic:spPr>
+                </pic:pic>
+              </a:graphicData>
+            </a:graphic>
+          </wp:inline>
+        </w:drawing>
+      </w:r>
     </w:p>
     <w:p/>
     <w:p>
@@ -7539,26 +7700,164 @@
     </w:p>
     <w:p>
       <w:r>
-        <w:t xml:space="preserve">Results provide convergent evidence under a range of different assumptions that IRAP </w:t>
-      </w:r>
-      <w:r>
-        <w:rPr>
-          <w:i/>
+        <w:t xml:space="preserve">Results </w:t>
+      </w:r>
+      <w:r>
+        <w:t xml:space="preserve">from </w:t>
+      </w:r>
+      <w:r>
+        <w:t>four</w:t>
+      </w:r>
+      <w:r>
+        <w:t xml:space="preserve"> different metrics </w:t>
+      </w:r>
+      <w:r>
+        <w:t xml:space="preserve">suggest </w:t>
+      </w:r>
+      <w:r>
+        <w:t xml:space="preserve">that </w:t>
+      </w:r>
+      <w:r>
+        <w:t xml:space="preserve">the </w:t>
+      </w:r>
+      <w:r>
+        <w:t xml:space="preserve">IRAP does not have utility at the </w:t>
+      </w:r>
+      <w:r>
+        <w:t>individual level</w:t>
+      </w:r>
+      <w:r>
+        <w:t xml:space="preserve">: </w:t>
+      </w:r>
+      <w:r>
+        <w:t xml:space="preserve">(1) </w:t>
+      </w:r>
+      <w:r>
+        <w:t xml:space="preserve">A given </w:t>
+      </w:r>
+      <w:r>
+        <w:t xml:space="preserve">IRAP </w:t>
+      </w:r>
+      <w:r>
+        <w:rPr>
+          <w:i/>
+          <w:iCs/>
         </w:rPr>
         <w:t>D</w:t>
       </w:r>
       <w:r>
-        <w:t xml:space="preserve"> scores are very poorly estimated. A given D score’s confidence intervals are likely to be very </w:t>
+        <w:t xml:space="preserve"> score’s confidence intervals are likely to be very wide (</w:t>
+      </w:r>
+      <w:r>
+        <w:t xml:space="preserve">i.e., </w:t>
+      </w:r>
+      <w:r>
+        <w:t>±0.</w:t>
+      </w:r>
+      <w:r>
+        <w:rPr>
+          <w:highlight w:val="yellow"/>
+        </w:rPr>
+        <w:t>66</w:t>
+      </w:r>
+      <w:r>
+        <w:t xml:space="preserve">); </w:t>
+      </w:r>
+      <w:r>
+        <w:t xml:space="preserve">(2) </w:t>
+      </w:r>
+      <w:r>
+        <w:t xml:space="preserve">with the result that only a small minority of </w:t>
+      </w:r>
+      <w:r>
+        <w:rPr>
+          <w:i/>
+        </w:rPr>
+        <w:t>D</w:t>
+      </w:r>
+      <w:r>
+        <w:t xml:space="preserve"> scores actually represent evidence of IRAP effects (</w:t>
+      </w:r>
+      <w:r>
+        <w:rPr>
+          <w:highlight w:val="yellow"/>
+        </w:rPr>
+        <w:t>19</w:t>
+      </w:r>
+      <w:r>
+        <w:t>%)</w:t>
+      </w:r>
+      <w:r>
+        <w:t xml:space="preserve"> </w:t>
+      </w:r>
+      <w:r>
+        <w:t xml:space="preserve">(3) </w:t>
+      </w:r>
+      <w:r>
+        <w:t xml:space="preserve">or </w:t>
+      </w:r>
+      <w:r>
+        <w:t xml:space="preserve">are significantly different from other </w:t>
+      </w:r>
+      <w:r>
+        <w:rPr>
+          <w:i/>
+        </w:rPr>
+        <w:t>D</w:t>
+      </w:r>
+      <w:r>
+        <w:t xml:space="preserve"> scores (</w:t>
+      </w:r>
+      <w:r>
+        <w:rPr>
+          <w:highlight w:val="yellow"/>
+        </w:rPr>
+        <w:t>30</w:t>
+      </w:r>
+      <w:r>
+        <w:t>%)</w:t>
+      </w:r>
+      <w:r>
+        <w:t>, and (4) XXX.</w:t>
+      </w:r>
+      <w:r>
+        <w:t xml:space="preserve"> </w:t>
+      </w:r>
+    </w:p>
+    <w:p>
+      <w:r>
+        <w:t xml:space="preserve">Except in the case of extreme scores, an individual </w:t>
+      </w:r>
+      <w:r>
+        <w:rPr>
+          <w:i/>
+        </w:rPr>
+        <w:t>D</w:t>
+      </w:r>
+      <w:r>
+        <w:t xml:space="preserve"> score is in general so poorly estimated as to allow for almost no inferences</w:t>
+      </w:r>
+      <w:r>
+        <w:t xml:space="preserve"> about the individual.</w:t>
+      </w:r>
+      <w:r>
+        <w:t xml:space="preserve"> </w:t>
+      </w:r>
+      <w:r>
+        <w:t xml:space="preserve">This point can be illustrated with a simple example: if a participant completed an IRAP and demonstrated a </w:t>
+      </w:r>
+      <w:r>
+        <w:rPr>
+          <w:i/>
+        </w:rPr>
+        <w:t>D</w:t>
+      </w:r>
+      <w:r>
+        <w:t xml:space="preserve"> score = 0.30, </w:t>
       </w:r>
       <w:r>
         <w:lastRenderedPageBreak/>
-        <w:t>wide (</w:t>
-      </w:r>
-      <w:r>
-        <w:t xml:space="preserve">i.e., </w:t>
-      </w:r>
-      <w:r>
-        <w:t xml:space="preserve">±0.66); with the result that only a small minority of </w:t>
+        <w:t xml:space="preserve">we might traditionally describe this as a positive IRAP effect. However, when the confidence intervals around </w:t>
       </w:r>
       <w:r>
         <w:rPr>
@@ -7567,13 +7866,22 @@
         <w:t>D</w:t>
       </w:r>
       <w:r>
-        <w:t xml:space="preserve"> scores actually represent evidence of IRAP effects (19%)</w:t>
-      </w:r>
-      <w:r>
-        <w:t xml:space="preserve"> or </w:t>
-      </w:r>
-      <w:r>
-        <w:t xml:space="preserve">are significantly different from other </w:t>
+        <w:t xml:space="preserve"> scores are considered, we would more accurately say that the participant’s </w:t>
+      </w:r>
+      <w:r>
+        <w:t xml:space="preserve">true </w:t>
+      </w:r>
+      <w:r>
+        <w:t xml:space="preserve">score lies somewhere in the range of </w:t>
+      </w:r>
+      <w:r>
+        <w:t>very</w:t>
+      </w:r>
+      <w:r>
+        <w:t xml:space="preserve"> negative </w:t>
+      </w:r>
+      <w:r>
+        <w:t>(</w:t>
       </w:r>
       <w:r>
         <w:rPr>
@@ -7582,180 +7890,106 @@
         <w:t>D</w:t>
       </w:r>
       <w:r>
-        <w:t xml:space="preserve"> scores (30%). Except in the case of extreme scores, an individual </w:t>
-      </w:r>
-      <w:r>
-        <w:rPr>
-          <w:i/>
+        <w:t xml:space="preserve"> = -0.</w:t>
+      </w:r>
+      <w:r>
+        <w:t>41</w:t>
+      </w:r>
+      <w:r>
+        <w:t xml:space="preserve">) </w:t>
+      </w:r>
+      <w:r>
+        <w:t xml:space="preserve">to </w:t>
+      </w:r>
+      <w:r>
+        <w:t>very</w:t>
+      </w:r>
+      <w:r>
+        <w:t xml:space="preserve"> </w:t>
+      </w:r>
+      <w:r>
+        <w:rPr>
+          <w:color w:val="000000" w:themeColor="text1"/>
+        </w:rPr>
+        <w:t>large</w:t>
+      </w:r>
+      <w:r>
+        <w:rPr>
+          <w:color w:val="000000" w:themeColor="text1"/>
+        </w:rPr>
+        <w:t xml:space="preserve"> (</w:t>
+      </w:r>
+      <w:r>
+        <w:rPr>
+          <w:i/>
+          <w:color w:val="000000" w:themeColor="text1"/>
         </w:rPr>
         <w:t>D</w:t>
       </w:r>
       <w:r>
-        <w:t xml:space="preserve"> score is in general so poorly estimated as to allow for almost no inferences</w:t>
-      </w:r>
-      <w:r>
-        <w:t xml:space="preserve"> about the individual.</w:t>
-      </w:r>
-      <w:r>
-        <w:t xml:space="preserve"> </w:t>
-      </w:r>
-    </w:p>
-    <w:p>
-      <w:r>
-        <w:t xml:space="preserve">This point can be illustrated with a simple example: if a participant completed an IRAP and demonstrated a </w:t>
-      </w:r>
-      <w:r>
-        <w:rPr>
-          <w:i/>
+        <w:rPr>
+          <w:color w:val="000000" w:themeColor="text1"/>
+        </w:rPr>
+        <w:t xml:space="preserve"> = 0.9</w:t>
+      </w:r>
+      <w:r>
+        <w:rPr>
+          <w:color w:val="000000" w:themeColor="text1"/>
+        </w:rPr>
+        <w:t>1</w:t>
+      </w:r>
+      <w:r>
+        <w:rPr>
+          <w:color w:val="000000" w:themeColor="text1"/>
+        </w:rPr>
+        <w:t>)</w:t>
+      </w:r>
+      <w:r>
+        <w:rPr>
+          <w:color w:val="000000" w:themeColor="text1"/>
+        </w:rPr>
+        <w:t xml:space="preserve"> – bearing in mind that 95% of all observed D scores fell within the range of </w:t>
+      </w:r>
+      <w:r>
+        <w:rPr>
+          <w:i/>
+          <w:color w:val="000000" w:themeColor="text1"/>
         </w:rPr>
         <w:t>D</w:t>
       </w:r>
       <w:r>
-        <w:t xml:space="preserve"> score = 0.30, we might traditionally describe this as a positive IRAP effect. However, when the confidence intervals around </w:t>
-      </w:r>
-      <w:r>
-        <w:rPr>
-          <w:i/>
+        <w:rPr>
+          <w:color w:val="000000" w:themeColor="text1"/>
+        </w:rPr>
+        <w:t xml:space="preserve"> = -0.66 to 0.93</w:t>
+      </w:r>
+      <w:r>
+        <w:rPr>
+          <w:color w:val="000000" w:themeColor="text1"/>
+        </w:rPr>
+        <w:t>.</w:t>
+      </w:r>
+      <w:r>
+        <w:rPr>
+          <w:color w:val="000000" w:themeColor="text1"/>
+        </w:rPr>
+        <w:t xml:space="preserve"> As such, individual </w:t>
+      </w:r>
+      <w:r>
+        <w:rPr>
+          <w:i/>
+          <w:color w:val="000000" w:themeColor="text1"/>
         </w:rPr>
         <w:t>D</w:t>
       </w:r>
       <w:r>
-        <w:t xml:space="preserve"> scores are considered, we would more accurately say that the participant’s score lies somewhere in the range of </w:t>
-      </w:r>
-      <w:r>
-        <w:t>very</w:t>
-      </w:r>
-      <w:r>
-        <w:t xml:space="preserve"> negative </w:t>
-      </w:r>
-      <w:r>
-        <w:t>(</w:t>
-      </w:r>
-      <w:r>
-        <w:rPr>
-          <w:i/>
-        </w:rPr>
-        <w:t>D</w:t>
-      </w:r>
-      <w:r>
-        <w:t xml:space="preserve"> = -0.</w:t>
-      </w:r>
-      <w:r>
-        <w:t>41</w:t>
-      </w:r>
-      <w:r>
-        <w:t xml:space="preserve">) </w:t>
-      </w:r>
-      <w:r>
-        <w:t xml:space="preserve">to </w:t>
-      </w:r>
-      <w:r>
-        <w:t>very</w:t>
-      </w:r>
-      <w:r>
-        <w:t xml:space="preserve"> </w:t>
-      </w:r>
-      <w:r>
         <w:rPr>
           <w:color w:val="000000" w:themeColor="text1"/>
         </w:rPr>
-        <w:t>large</w:t>
-      </w:r>
-      <w:r>
-        <w:rPr>
-          <w:color w:val="000000" w:themeColor="text1"/>
-        </w:rPr>
-        <w:t xml:space="preserve"> (</w:t>
-      </w:r>
-      <w:r>
-        <w:rPr>
-          <w:i/>
-          <w:color w:val="000000" w:themeColor="text1"/>
-        </w:rPr>
-        <w:t>D</w:t>
-      </w:r>
-      <w:r>
-        <w:rPr>
-          <w:color w:val="000000" w:themeColor="text1"/>
-        </w:rPr>
-        <w:t xml:space="preserve"> = 0.9</w:t>
-      </w:r>
-      <w:r>
-        <w:rPr>
-          <w:color w:val="000000" w:themeColor="text1"/>
-        </w:rPr>
-        <w:t>1</w:t>
-      </w:r>
-      <w:r>
-        <w:rPr>
-          <w:color w:val="000000" w:themeColor="text1"/>
-        </w:rPr>
-        <w:t>)</w:t>
-      </w:r>
-      <w:r>
-        <w:rPr>
-          <w:color w:val="000000" w:themeColor="text1"/>
-        </w:rPr>
-        <w:t xml:space="preserve"> – bearing in mind that 95% of all observed D scores fell within the range of </w:t>
-      </w:r>
-      <w:r>
-        <w:rPr>
-          <w:i/>
-          <w:color w:val="000000" w:themeColor="text1"/>
-        </w:rPr>
-        <w:t>D</w:t>
-      </w:r>
-      <w:r>
-        <w:rPr>
-          <w:color w:val="000000" w:themeColor="text1"/>
-        </w:rPr>
-        <w:t xml:space="preserve"> = -0.66 to 0.93</w:t>
-      </w:r>
-      <w:r>
-        <w:rPr>
-          <w:color w:val="000000" w:themeColor="text1"/>
-        </w:rPr>
-        <w:t>.</w:t>
-      </w:r>
-      <w:r>
-        <w:rPr>
-          <w:color w:val="000000" w:themeColor="text1"/>
-        </w:rPr>
-        <w:t xml:space="preserve"> As such, individual </w:t>
-      </w:r>
-      <w:r>
-        <w:rPr>
-          <w:i/>
-          <w:color w:val="000000" w:themeColor="text1"/>
-        </w:rPr>
-        <w:t>D</w:t>
-      </w:r>
-      <w:r>
-        <w:rPr>
-          <w:color w:val="000000" w:themeColor="text1"/>
-        </w:rPr>
         <w:t xml:space="preserve"> scores are very poorly estimated, and </w:t>
       </w:r>
       <w:r>
         <w:t xml:space="preserve">are consistent with such a wide range of conclusions that few inferences can be made from an individual’s data. </w:t>
-      </w:r>
-      <w:r>
-        <w:t>As such, t</w:t>
-      </w:r>
-      <w:r>
-        <w:t xml:space="preserve">he IRAP, as </w:t>
-      </w:r>
-      <w:r>
-        <w:t>in its current form</w:t>
-      </w:r>
-      <w:r>
-        <w:t xml:space="preserve">, does not have individual </w:t>
-      </w:r>
-      <w:r>
-        <w:t xml:space="preserve">(clinical) </w:t>
-      </w:r>
-      <w:r>
-        <w:t xml:space="preserve">utility in research or applied settings (cf. Vahey et al., 2015). </w:t>
       </w:r>
     </w:p>
     <w:p>
@@ -7856,46 +8090,83 @@
         <w:t>.</w:t>
       </w:r>
       <w:r>
-        <w:t xml:space="preserve"> The IRAP was recently argued to be better suited to investigating behavior analytic questions than questions around implicit attitudes (REF). It is important to note that the analysis of individual level </w:t>
-      </w:r>
-      <w:proofErr w:type="spellStart"/>
-      <w:r>
-        <w:t>irap</w:t>
-      </w:r>
-      <w:proofErr w:type="spellEnd"/>
+        <w:t xml:space="preserve"> </w:t>
+      </w:r>
+      <w:r>
+        <w:t xml:space="preserve">These biases can be more reliably detected at the group level due to the benefit of aggregation (e.g., increased statistical power, see Connor &amp; Evers, 2020). </w:t>
+      </w:r>
+    </w:p>
+    <w:p>
+      <w:r>
+        <w:t>Results also suggest that using an alternative scoring method</w:t>
+      </w:r>
+      <w:r>
+        <w:t>, the PI,</w:t>
+      </w:r>
+      <w:r>
+        <w:t xml:space="preserve"> does not improve the </w:t>
+      </w:r>
+      <w:r>
+        <w:t xml:space="preserve">IRAP’s individual utility. </w:t>
+      </w:r>
+    </w:p>
+    <w:p>
+      <w:r>
+        <w:t xml:space="preserve">In order to place the IRAP’s individual level performance in the context of a comparable task, it was compared to the most popular implicit measure, the Implicit Association Test. Across all metrics, the IAT significantly and substantially outperformed the IRAP. </w:t>
+      </w:r>
+    </w:p>
+    <w:p>
+      <w:r>
+        <w:t xml:space="preserve">The IRAP was recently argued to be better suited to investigating behavior analytic questions than questions around implicit attitudes (REF). It is important to note that the analysis of individual level </w:t>
+      </w:r>
+      <w:r>
+        <w:t>IRAP</w:t>
+      </w:r>
       <w:r>
         <w:t xml:space="preserve"> data can serve neither purpose if responses on the IRAP are very poorly estimated</w:t>
       </w:r>
       <w:r>
         <w:t xml:space="preserve">, regardless of whether you couch this in psychometric language (e.g., poor individual level estimation) or behavior analytic language (e.g., poor stimulus control within the task). </w:t>
       </w:r>
-    </w:p>
-    <w:p>
-      <w:r>
-        <w:t xml:space="preserve">Across analyses, the magnitude of changes in proportions between the </w:t>
-      </w:r>
-      <w:r>
-        <w:rPr>
-          <w:i/>
-          <w:iCs/>
-        </w:rPr>
-        <w:t>D</w:t>
-      </w:r>
-      <w:r>
-        <w:t xml:space="preserve"> and PI scores suggests that the PI is not a simple fix for the IRAP’s individual level utility.</w:t>
+      <w:r>
+        <w:t>For example, Finn et al. (2019) adopt</w:t>
+      </w:r>
+      <w:r>
+        <w:t>ed</w:t>
+      </w:r>
+      <w:r>
+        <w:t xml:space="preserve"> an explicitly behavior analytic approach, consistent with the recent recommendations of Barnes-Holmes (REF) for a behavior analytic program of IRAP research. However, their analyses of individual level IRAP data (including presentation of similar caterpillar plots as used in this article) are equally stymied by the IRAP’s poor estimation </w:t>
+      </w:r>
+      <w:r>
+        <w:lastRenderedPageBreak/>
+        <w:t xml:space="preserve">of individual level effects as would, for example, explicitly social-cognitive research using the IRAP as a measure of implicit attitudes. </w:t>
       </w:r>
     </w:p>
     <w:p/>
-    <w:p/>
-    <w:p>
-      <w:r>
-        <w:t xml:space="preserve">It is also worth noting that similar analyses of data from another implicit measure, the Implicit Association Test, suggests that the IRAP’s estimation precision is substantially worse than the IAT’s </w:t>
+    <w:p>
+      <w:r>
+        <w:t xml:space="preserve">Notionally, the estimation of individual scores could be improved. This could take many forms, including </w:t>
+      </w:r>
+      <w:r>
+        <w:t>greatly lengthening the procedure</w:t>
+      </w:r>
+      <w:r>
+        <w:t>, for example</w:t>
+      </w:r>
+      <w:r>
+        <w:t xml:space="preserve"> by a factor of four or so</w:t>
+      </w:r>
+      <w:r>
+        <w:t>.</w:t>
+      </w:r>
+      <w:r>
+        <w:t xml:space="preserve"> Given that reliability is determined in part by task length, this would also help raise the IRAP’s internal consistency and test-retest reliability, which are currently between poor and unacceptably low </w:t>
       </w:r>
       <w:r>
         <w:fldChar w:fldCharType="begin"/>
       </w:r>
       <w:r>
-        <w:instrText xml:space="preserve"> ADDIN ZOTERO_ITEM CSL_CITATION {"citationID":"mSfNi9ph","properties":{"formattedCitation":"(IRAP CI width MAP = 1.32, IAT CI width MAP = 0.75: see Hussey, 2020; Klein, 2020)","plainCitation":"(IRAP CI width MAP = 1.32, IAT CI width MAP = 0.75: see Hussey, 2020; Klein, 2020)","noteIndex":0},"citationItems":[{"id":12634,"uris":["http://zotero.org/users/1687755/items/PXDYW2NY"],"itemData":{"id":12634,"type":"webpage","title":"Bootstrapped Confidence Intervals around IAT D scores","URL":"https://osf.io/t6c74","author":[{"family":"Hussey","given":"Ian"}],"issued":{"date-parts":[["2020"]]}},"prefix":"IRAP CI width MAP = 1.32, IAT CI width MAP = 0.75: see "},{"id":12633,"uris":["http://zotero.org/users/1687755/items/65RTGD7M"],"itemData":{"id":12633,"type":"report","abstract":"Implicit association test scores are presented as point estimates. Unusually for a psychological measure, individual scores are not tested for statistical significance in standard practice. This study estimates individual confidence intervals for a large dataset of IAT scores. The intervals are large. Only half of scores are significantly different from zero. This result raises theoretical concerns about standard interpretations of the IAT.","genre":"preprint","note":"DOI: 10.31234/osf.io/5djkh","publisher":"PsyArXiv","source":"DOI.org (Crossref)","title":"Confidence Intervals on Implicit Association Test Scores Are Really Rather Large","URL":"https://osf.io/5djkh","author":[{"family":"Klein","given":"Colin"}],"accessed":{"date-parts":[["2020",6,10]]},"issued":{"date-parts":[["2020",6,3]]}}}],"schema":"https://github.com/citation-style-language/schema/raw/master/csl-citation.json"} </w:instrText>
+        <w:instrText xml:space="preserve"> ADDIN ZOTERO_ITEM CSL_CITATION {"citationID":"9AIbpF7B","properties":{"formattedCitation":"(Hussey &amp; Drake, 2020a)","plainCitation":"(Hussey &amp; Drake, 2020a)","noteIndex":0},"citationItems":[{"id":12684,"uris":["http://zotero.org/users/1687755/items/MU3ZSDRR"],"itemData":{"id":12684,"type":"article-journal","abstract":"Evidence for the IRAP’s reliability and validity is mixed, with one meta-analysis concluding it has good criterion validity and potential for clinical assessment, and two others concluding that it demonstrates low reliability. Here, we extend this evidence base through meta-analyses of all published and unpublished studies conducted in two labs. Individual participant data was used to estimate both internal consistency and test-retest reliability across a large number of domains (k = 16) and participants (N = 1576). Results suggest that internal consistency is poor (α = .51, 95% CI [.46, .56]) and test-retest reliability is very poor (ICC = .20, 95% CI [.05, .34]). We conclude that researchers should be very cautious about choosing to employ the IRAP or when interpreting its results.","container-title":"Preprint","DOI":"10.31234/osf.io/ge3k7","note":"publisher: PsyArXiv","source":"psyarxiv.com","title":"The Implicit Relational Assessment Procedure demonstrates poor internal consistency and test-retest reliability: A meta-analysis","URL":"https://psyarxiv.com/ge3k7/","author":[{"family":"Hussey","given":"Ian"},{"family":"Drake","given":"Chad E."}],"accessed":{"date-parts":[["2020",6,12]]},"issued":{"date-parts":[["2020"]]}}}],"schema":"https://github.com/citation-style-language/schema/raw/master/csl-citation.json"} </w:instrText>
       </w:r>
       <w:r>
         <w:fldChar w:fldCharType="separate"/>
@@ -7904,147 +8175,34 @@
         <w:rPr>
           <w:noProof/>
         </w:rPr>
-        <w:t>(IRAP CI width MAP = 1.32, IAT CI width MAP = 0.75: see Hussey, 2020; Klein, 2020)</w:t>
+        <w:t>(Hussey &amp; Drake, 2020a)</w:t>
       </w:r>
       <w:r>
         <w:fldChar w:fldCharType="end"/>
       </w:r>
       <w:r>
-        <w:t>.</w:t>
-      </w:r>
-    </w:p>
-    <w:p>
-      <w:r>
-        <w:t xml:space="preserve">Notionally, the estimation of individual scores could be improved. This could take many forms, including </w:t>
-      </w:r>
-      <w:r>
-        <w:t>greatly lengthening the procedure</w:t>
-      </w:r>
-      <w:r>
-        <w:t>, for example</w:t>
-      </w:r>
-      <w:r>
-        <w:t xml:space="preserve"> by a factor of four or so</w:t>
-      </w:r>
-      <w:r>
-        <w:t>.</w:t>
-      </w:r>
-      <w:r>
-        <w:t xml:space="preserve"> Given that reliability is determined in part by task length, this would also help raise the IRAP’s internal consistency and test-retest reliability, which are currently between poor and unacceptably low </w:t>
-      </w:r>
-      <w:r>
-        <w:fldChar w:fldCharType="begin"/>
-      </w:r>
-      <w:r>
-        <w:instrText xml:space="preserve"> ADDIN ZOTERO_ITEM CSL_CITATION {"citationID":"9AIbpF7B","properties":{"formattedCitation":"(Hussey &amp; Drake, 2020a)","plainCitation":"(Hussey &amp; Drake, 2020a)","noteIndex":0},"citationItems":[{"id":12684,"uris":["http://zotero.org/users/1687755/items/MU3ZSDRR"],"itemData":{"id":12684,"type":"article-journal","abstract":"Evidence for the IRAP’s reliability and validity is mixed, with one meta-analysis concluding it has good criterion validity and potential for clinical assessment, and two others concluding that it demonstrates low reliability. Here, we extend this evidence base through meta-analyses of all published and unpublished studies conducted in two labs. Individual participant data was used to estimate both internal consistency and test-retest reliability across a large number of domains (k = 16) and participants (N = 1576). Results suggest that internal consistency is poor (α = .51, 95% CI [.46, .56]) and test-retest reliability is very poor (ICC = .20, 95% CI [.05, .34]). We conclude that researchers should be very cautious about choosing to employ the IRAP or when interpreting its results.","container-title":"Preprint","DOI":"10.31234/osf.io/ge3k7","note":"publisher: PsyArXiv","source":"psyarxiv.com","title":"The Implicit Relational Assessment Procedure demonstrates poor internal consistency and test-retest reliability: A meta-analysis","URL":"https://psyarxiv.com/ge3k7/","author":[{"family":"Hussey","given":"Ian"},{"family":"Drake","given":"Chad E."}],"accessed":{"date-parts":[["2020",6,12]]},"issued":{"date-parts":[["2020"]]}}}],"schema":"https://github.com/citation-style-language/schema/raw/master/csl-citation.json"} </w:instrText>
-      </w:r>
-      <w:r>
-        <w:fldChar w:fldCharType="separate"/>
-      </w:r>
-      <w:r>
-        <w:rPr>
-          <w:noProof/>
-        </w:rPr>
-        <w:t>(Hussey &amp; Drake, 2020a)</w:t>
-      </w:r>
-      <w:r>
-        <w:fldChar w:fldCharType="end"/>
-      </w:r>
-      <w:r>
         <w:t xml:space="preserve">. </w:t>
       </w:r>
       <w:r>
         <w:t>H</w:t>
       </w:r>
       <w:r>
-        <w:t xml:space="preserve">owever, this may make the task unreasonably long for each participant (e.g., &gt;45 minutes). </w:t>
-      </w:r>
-      <w:r>
-        <w:t xml:space="preserve">Furthermore, </w:t>
-      </w:r>
-      <w:r>
-        <w:t>by itself, lengthening the task is unlikely to improve the estimation of individuals’ scores to levels that would make the task suitable for individual use, given that differences in reaction times on the task (</w:t>
-      </w:r>
-      <w:r>
-        <w:rPr>
-          <w:i/>
-          <w:iCs/>
-        </w:rPr>
-        <w:t>M</w:t>
-      </w:r>
-      <w:r>
-        <w:rPr>
-          <w:rFonts w:cs="Times New Roman (Body CS)"/>
-          <w:vertAlign w:val="subscript"/>
-        </w:rPr>
-        <w:t>diff</w:t>
-      </w:r>
-      <w:r>
-        <w:t xml:space="preserve"> </w:t>
-      </w:r>
-      <w:r>
-        <w:rPr>
-          <w:rFonts w:hint="eastAsia"/>
-        </w:rPr>
-        <w:t>≈</w:t>
-      </w:r>
-      <w:r>
-        <w:t xml:space="preserve"> </w:t>
-      </w:r>
-      <w:r>
-        <w:t xml:space="preserve">150 ms) </w:t>
-      </w:r>
-      <w:r>
-        <w:t>are</w:t>
-      </w:r>
-      <w:r>
-        <w:t xml:space="preserve"> </w:t>
-      </w:r>
-      <w:r>
-        <w:t xml:space="preserve">typically </w:t>
-      </w:r>
-      <w:r>
-        <w:t>less than a third of the standard deviation of those reaction times (</w:t>
-      </w:r>
-      <w:r>
-        <w:rPr>
-          <w:i/>
-          <w:iCs/>
-        </w:rPr>
-        <w:t>SD</w:t>
-      </w:r>
-      <w:r>
-        <w:t xml:space="preserve"> </w:t>
-      </w:r>
-      <w:r>
-        <w:rPr>
-          <w:rFonts w:hint="eastAsia"/>
-        </w:rPr>
-        <w:t>≈</w:t>
-      </w:r>
-      <w:r>
-        <w:t xml:space="preserve"> </w:t>
-      </w:r>
-      <w:r>
-        <w:t>50</w:t>
-      </w:r>
-      <w:r>
-        <w:t>0</w:t>
-      </w:r>
-      <w:r>
-        <w:t xml:space="preserve"> ms</w:t>
-      </w:r>
-      <w:r>
-        <w:rPr>
-          <w:bCs/>
-        </w:rPr>
-        <w:t>)</w:t>
-      </w:r>
-      <w:r>
-        <w:rPr>
-          <w:bCs/>
-        </w:rPr>
-        <w:t xml:space="preserve">, which represents a very challenging signal-to-noise ratio. </w:t>
+        <w:t xml:space="preserve">owever, </w:t>
+      </w:r>
+      <w:r>
+        <w:t xml:space="preserve">task lengthening is often less effective in practice due to increased participant fatigue. Additionally, this </w:t>
+      </w:r>
+      <w:r>
+        <w:t>may make the task unreasonably long for each participant (e.g., &gt;</w:t>
+      </w:r>
+      <w:r>
+        <w:rPr>
+          <w:highlight w:val="yellow"/>
+        </w:rPr>
+        <w:t>45</w:t>
+      </w:r>
+      <w:r>
+        <w:t xml:space="preserve"> minutes). </w:t>
       </w:r>
       <w:r>
         <w:rPr>
@@ -9868,8 +10026,8 @@
       </w:r>
     </w:p>
     <w:sectPr>
-      <w:headerReference w:type="default" r:id="rId16"/>
-      <w:headerReference w:type="first" r:id="rId17"/>
+      <w:headerReference w:type="default" r:id="rId22"/>
+      <w:headerReference w:type="first" r:id="rId23"/>
       <w:pgSz w:w="12240" w:h="15840"/>
       <w:pgMar w:top="1440" w:right="1440" w:bottom="1440" w:left="1440" w:header="720" w:footer="720" w:gutter="0"/>
       <w:cols w:space="720"/>

</xml_diff>

<commit_message>
updated plots, inserted into manuscript
</commit_message>
<xml_diff>
--- a/manuscript/manuscript.docx
+++ b/manuscript/manuscript.docx
@@ -4334,70 +4334,55 @@
     </w:p>
     <w:p>
       <w:pPr>
+        <w:pStyle w:val="TableFigure"/>
+      </w:pPr>
+      <w:r>
         <w:rPr>
           <w:b/>
-          <w:lang w:val="en-IE"/>
-        </w:rPr>
-      </w:pPr>
+        </w:rPr>
+        <w:t xml:space="preserve">Figure </w:t>
+      </w:r>
       <w:r>
         <w:rPr>
           <w:b/>
         </w:rPr>
-        <w:br w:type="page"/>
+        <w:t>2</w:t>
+      </w:r>
+      <w:r>
+        <w:rPr>
+          <w:b/>
+        </w:rPr>
+        <w:t>.</w:t>
+      </w:r>
+      <w:r>
+        <w:t xml:space="preserve"> </w:t>
+      </w:r>
+      <w:r>
+        <w:t xml:space="preserve">Proportion of IRAP </w:t>
+      </w:r>
+      <w:r>
+        <w:rPr>
+          <w:i/>
+          <w:iCs/>
+        </w:rPr>
+        <w:t>D</w:t>
+      </w:r>
+      <w:r>
+        <w:t xml:space="preserve"> and PI scores that exclude the zero point within each domain and trial type</w:t>
       </w:r>
     </w:p>
     <w:p>
       <w:pPr>
         <w:pStyle w:val="TableFigure"/>
+        <w:rPr>
+          <w:b/>
+        </w:rPr>
       </w:pPr>
-      <w:r>
-        <w:rPr>
-          <w:b/>
-        </w:rPr>
-        <w:lastRenderedPageBreak/>
-        <w:t xml:space="preserve">Figure </w:t>
-      </w:r>
-      <w:r>
-        <w:rPr>
-          <w:b/>
-        </w:rPr>
-        <w:t>2</w:t>
-      </w:r>
-      <w:r>
-        <w:rPr>
-          <w:b/>
-        </w:rPr>
-        <w:t>.</w:t>
-      </w:r>
-      <w:r>
-        <w:t xml:space="preserve"> </w:t>
-      </w:r>
-      <w:r>
-        <w:t xml:space="preserve">Proportion of IRAP </w:t>
-      </w:r>
-      <w:r>
-        <w:rPr>
-          <w:i/>
-          <w:iCs/>
-        </w:rPr>
-        <w:t>D</w:t>
-      </w:r>
-      <w:r>
-        <w:t xml:space="preserve"> and PI scores that exclude the zero point within each domain and trial type</w:t>
-      </w:r>
     </w:p>
     <w:p>
       <w:pPr>
         <w:pStyle w:val="TableFigure"/>
         <w:rPr>
-          <w:b/>
-        </w:rPr>
-      </w:pPr>
-    </w:p>
-    <w:p>
-      <w:pPr>
-        <w:pStyle w:val="TableFigure"/>
-        <w:rPr>
           <w:lang w:val="en-US"/>
         </w:rPr>
       </w:pPr>
@@ -4407,10 +4392,10 @@
           <w:lang w:val="en-US"/>
         </w:rPr>
         <w:drawing>
-          <wp:inline distT="0" distB="0" distL="0" distR="0" wp14:anchorId="7D8696C9" wp14:editId="0006DE2A">
+          <wp:inline distT="0" distB="0" distL="0" distR="0" wp14:anchorId="5E22C6BB" wp14:editId="6EBA14B4">
             <wp:extent cx="5943600" cy="5200650"/>
             <wp:effectExtent l="0" t="0" r="0" b="6350"/>
-            <wp:docPr id="5" name="Picture 5"/>
+            <wp:docPr id="2" name="Picture 2"/>
             <wp:cNvGraphicFramePr>
               <a:graphicFrameLocks xmlns:a="http://schemas.openxmlformats.org/drawingml/2006/main" noChangeAspect="1"/>
             </wp:cNvGraphicFramePr>
@@ -4418,7 +4403,7 @@
               <a:graphicData uri="http://schemas.openxmlformats.org/drawingml/2006/picture">
                 <pic:pic xmlns:pic="http://schemas.openxmlformats.org/drawingml/2006/picture">
                   <pic:nvPicPr>
-                    <pic:cNvPr id="5" name="Picture 5"/>
+                    <pic:cNvPr id="2" name="Picture 2"/>
                     <pic:cNvPicPr/>
                   </pic:nvPicPr>
                   <pic:blipFill>
@@ -4449,6 +4434,7 @@
         <w:pStyle w:val="Heading3"/>
       </w:pPr>
       <w:r>
+        <w:lastRenderedPageBreak/>
         <w:t>Proportion</w:t>
       </w:r>
       <w:r>
@@ -4538,32 +4524,298 @@
         <w:t xml:space="preserve">be </w:t>
       </w:r>
       <w:r>
-        <w:t xml:space="preserve">detectably </w:t>
+        <w:t xml:space="preserve">detectably different from the zero point </w:t>
+      </w:r>
+      <w:r>
+        <w:t xml:space="preserve">(i.e., there should be detectable </w:t>
+      </w:r>
+      <w:r>
+        <w:t>IRAP effects</w:t>
+      </w:r>
+      <w:r>
+        <w:t>).</w:t>
+      </w:r>
+      <w:r>
+        <w:t xml:space="preserve"> </w:t>
+      </w:r>
+      <w:r>
+        <w:t xml:space="preserve">As can be seen from the plot, </w:t>
+      </w:r>
+      <w:r>
+        <w:t xml:space="preserve">based on their confidence intervals </w:t>
+      </w:r>
+      <w:r>
+        <w:t xml:space="preserve">the vast majority of </w:t>
+      </w:r>
+      <w:r>
+        <w:rPr>
+          <w:i/>
+          <w:iCs/>
+        </w:rPr>
+        <w:t>D</w:t>
+      </w:r>
+      <w:r>
+        <w:t xml:space="preserve"> scores </w:t>
+      </w:r>
+      <w:r>
+        <w:t>were</w:t>
+      </w:r>
+      <w:r>
+        <w:t xml:space="preserve"> not significantly different from zero, and </w:t>
+      </w:r>
+      <w:r>
+        <w:t xml:space="preserve">as such </w:t>
+      </w:r>
+      <w:r>
+        <w:t xml:space="preserve">only a small minority of participants </w:t>
+      </w:r>
+      <w:r>
+        <w:t>could</w:t>
+      </w:r>
+      <w:r>
+        <w:t xml:space="preserve"> be inferred to have demonstrated an IRAP effect </w:t>
+      </w:r>
+      <w:r>
+        <w:t>(with</w:t>
+      </w:r>
+      <w:r>
+        <w:t xml:space="preserve">in </w:t>
+      </w:r>
+      <w:r>
+        <w:t>a given</w:t>
+      </w:r>
+      <w:r>
+        <w:t xml:space="preserve"> domain and trial type</w:t>
+      </w:r>
+      <w:r>
+        <w:t>)</w:t>
+      </w:r>
+      <w:r>
+        <w:t xml:space="preserve">. </w:t>
+      </w:r>
+      <w:r>
+        <w:t xml:space="preserve">Figure </w:t>
+      </w:r>
+      <w:r>
+        <w:t xml:space="preserve">2 </w:t>
+      </w:r>
+      <w:r>
+        <w:t xml:space="preserve">illustrates </w:t>
+      </w:r>
+      <w:r>
+        <w:t xml:space="preserve">the proportion of </w:t>
+      </w:r>
+      <w:r>
+        <w:t xml:space="preserve">IRAP </w:t>
+      </w:r>
+      <w:r>
+        <w:rPr>
+          <w:i/>
+          <w:iCs/>
+        </w:rPr>
+        <w:t>D</w:t>
+      </w:r>
+      <w:r>
+        <w:t xml:space="preserve"> </w:t>
+      </w:r>
+      <w:r>
+        <w:t xml:space="preserve">scores that excluded the zero point, split by trial type and domain, for both </w:t>
+      </w:r>
+      <w:r>
+        <w:rPr>
+          <w:i/>
+          <w:iCs/>
+        </w:rPr>
+        <w:t>D</w:t>
+      </w:r>
+      <w:r>
+        <w:t xml:space="preserve"> and PI scores</w:t>
+      </w:r>
+      <w:r>
+        <w:t>.</w:t>
+      </w:r>
+    </w:p>
+    <w:p>
+      <w:r>
+        <w:t>In order to quantify the proportion of individual participants with detectable biases, results were meta-analyzed across trial</w:t>
+      </w:r>
+      <w:r>
+        <w:t xml:space="preserve"> </w:t>
+      </w:r>
+      <w:r>
+        <w:t xml:space="preserve">types, participants, and domains. This </w:t>
+      </w:r>
+      <w:r>
+        <w:t xml:space="preserve">and all subsequent analyses </w:t>
+      </w:r>
+      <w:r>
+        <w:t xml:space="preserve">were implemented </w:t>
+      </w:r>
+      <w:r>
+        <w:t xml:space="preserve">as </w:t>
+      </w:r>
+      <w:r>
+        <w:t xml:space="preserve">(meta-analytic) </w:t>
+      </w:r>
+      <w:r>
+        <w:t xml:space="preserve">linear mixed effects models </w:t>
+      </w:r>
+      <w:r>
+        <w:t xml:space="preserve">using </w:t>
+      </w:r>
+      <w:r>
+        <w:t xml:space="preserve">the R packages lme4 </w:t>
+      </w:r>
+      <w:r>
+        <w:fldChar w:fldCharType="begin"/>
+      </w:r>
+      <w:r>
+        <w:instrText xml:space="preserve"> ADDIN ZOTERO_ITEM CSL_CITATION {"citationID":"pCzmQtjU","properties":{"formattedCitation":"(Bates et al., 2015)","plainCitation":"(Bates et al., 2015)","noteIndex":0},"citationItems":[{"id":2401,"uris":["http://zotero.org/users/1687755/items/RRNKVPM6"],"itemData":{"id":2401,"type":"article-journal","container-title":"Journal of Statistical Software","DOI":"10.18637/jss.v067.i01","issue":"1","page":"1–48","title":"Fitting Linear Mixed-Effects Models Using lme4","volume":"67","author":[{"family":"Bates","given":"Douglas"},{"family":"Mächler","given":"Martin"},{"family":"Bolker","given":"Ben"},{"family":"Walker","given":"Steve"}],"issued":{"date-parts":[["2015"]]}},"label":"page"}],"schema":"https://github.com/citation-style-language/schema/raw/master/csl-citation.json"} </w:instrText>
+      </w:r>
+      <w:r>
+        <w:fldChar w:fldCharType="separate"/>
+      </w:r>
+      <w:r>
+        <w:rPr>
+          <w:noProof/>
+        </w:rPr>
+        <w:t>(Bates et al., 2015)</w:t>
+      </w:r>
+      <w:r>
+        <w:fldChar w:fldCharType="end"/>
+      </w:r>
+      <w:r>
+        <w:t xml:space="preserve"> and </w:t>
+      </w:r>
+      <w:proofErr w:type="spellStart"/>
+      <w:r>
+        <w:t>emmeans</w:t>
+      </w:r>
+      <w:proofErr w:type="spellEnd"/>
+      <w:r>
+        <w:t xml:space="preserve"> </w:t>
+      </w:r>
+      <w:r>
+        <w:fldChar w:fldCharType="begin"/>
+      </w:r>
+      <w:r>
+        <w:instrText xml:space="preserve"> ADDIN ZOTERO_ITEM CSL_CITATION {"citationID":"vXl3d80d","properties":{"formattedCitation":"(Lenth et al., 2022)","plainCitation":"(Lenth et al., 2022)","noteIndex":0},"citationItems":[{"id":10033,"uris":["http://zotero.org/users/1687755/items/CVXZ573L"],"itemData":{"id":10033,"type":"software","abstract":"Obtain estimated marginal means (EMMs) for many linear, generalized linear, and mixed models. Compute contrasts or linear functions of EMMs, trends, and comparisons of slopes. Plots and other displays. Least-squares means are discussed, and the term \"estimated marginal means\" is suggested, in Searle, Speed, and Milliken (1980) Population marginal means in the linear model: An alternative to least squares means, The American Statistician 34(4), 216-221 &lt;doi:10.1080/00031305.1980.10483031&gt;.","license":"GPL-2 | GPL-3","source":"R-Packages","title":"emmeans: Estimated Marginal Means, aka Least-Squares Means","title-short":"emmeans","URL":"https://CRAN.R-project.org/package=emmeans","version":"1.8.0","author":[{"family":"Lenth","given":"Russell V."},{"family":"Buerkner","given":"Paul"},{"family":"Herve","given":"Maxime"},{"family":"Jung","given":"Maarten"},{"family":"Love","given":"Jonathon"},{"family":"Miguez","given":"Fernando"},{"family":"Riebl","given":"Hannes"},{"family":"Singmann","given":"Henrik"}],"accessed":{"date-parts":[["2022",8,6]]},"issued":{"date-parts":[["2022",8,5]]}}}],"schema":"https://github.com/citation-style-language/schema/raw/master/csl-citation.json"} </w:instrText>
+      </w:r>
+      <w:r>
+        <w:fldChar w:fldCharType="separate"/>
+      </w:r>
+      <w:r>
+        <w:rPr>
+          <w:noProof/>
+        </w:rPr>
+        <w:t>(Lenth et al., 2022)</w:t>
+      </w:r>
+      <w:r>
+        <w:fldChar w:fldCharType="end"/>
+      </w:r>
+      <w:r>
+        <w:t>.</w:t>
+      </w:r>
+      <w:r>
+        <w:t xml:space="preserve"> </w:t>
+      </w:r>
+      <w:r>
+        <w:t>The proportion of scores that differ from zero was calculated for each trial type and domain and used as the dependent variable.</w:t>
+      </w:r>
+      <w:r>
+        <w:t xml:space="preserve"> </w:t>
+      </w:r>
+      <w:r>
+        <w:t xml:space="preserve">Because the dependent variable was a probability on a 0-1 scale, it was logit transformed prior to analysis and results were inverse logit transformed for reporting. </w:t>
+      </w:r>
+      <w:r>
+        <w:t xml:space="preserve">Any scores of exactly 0 or 1 were offset by a small </w:t>
+      </w:r>
+      <w:r>
+        <w:t>amount (</w:t>
+      </w:r>
+      <w:r>
+        <w:t xml:space="preserve">e.g., </w:t>
+      </w:r>
+      <w:r>
+        <w:t xml:space="preserve">0.0001) to allow the model to run. </w:t>
+      </w:r>
+      <w:r>
+        <w:t xml:space="preserve">This ensured that the model returned predictions within the theoretical limits of the dependent variable (i.e., </w:t>
+      </w:r>
+      <w:r>
+        <w:t xml:space="preserve">probabilities from </w:t>
+      </w:r>
+      <w:r>
+        <w:t>0</w:t>
+      </w:r>
+      <w:r>
+        <w:t xml:space="preserve"> to </w:t>
+      </w:r>
+      <w:r>
+        <w:t xml:space="preserve">1). </w:t>
+      </w:r>
+      <w:r>
+        <w:t>The variance of each proportion was estimated via bootstrapping</w:t>
+      </w:r>
+      <w:r>
+        <w:t xml:space="preserve"> using the same method as the intervals on IRAP </w:t>
+      </w:r>
+      <w:r>
+        <w:rPr>
+          <w:i/>
+          <w:iCs/>
+        </w:rPr>
+        <w:t>D</w:t>
+      </w:r>
+      <w:r>
+        <w:t xml:space="preserve"> scores</w:t>
+      </w:r>
+      <w:r>
+        <w:t xml:space="preserve">. </w:t>
+      </w:r>
+      <w:r>
+        <w:t xml:space="preserve">Any variances of zero were offset by a very small amount (e.g., 0.0001) to allow the model to run. </w:t>
+      </w:r>
+      <w:r>
+        <w:t>Following routine practice</w:t>
+      </w:r>
+      <w:r>
+        <w:t xml:space="preserve"> in meta-</w:t>
       </w:r>
       <w:r>
         <w:lastRenderedPageBreak/>
-        <w:t xml:space="preserve">different from the zero point </w:t>
-      </w:r>
-      <w:r>
-        <w:t xml:space="preserve">(i.e., there should be detectable </w:t>
-      </w:r>
-      <w:r>
-        <w:t>IRAP effects</w:t>
-      </w:r>
-      <w:r>
-        <w:t>).</w:t>
+        <w:t>analysis</w:t>
+      </w:r>
+      <w:r>
+        <w:t>, inverse variance was used as weights in the meta-analytic model</w:t>
       </w:r>
       <w:r>
         <w:t xml:space="preserve"> </w:t>
       </w:r>
       <w:r>
-        <w:t xml:space="preserve">As can be seen from the plot, </w:t>
-      </w:r>
-      <w:r>
-        <w:t xml:space="preserve">based on their confidence intervals </w:t>
-      </w:r>
-      <w:r>
-        <w:t xml:space="preserve">the vast majority of </w:t>
+        <w:fldChar w:fldCharType="begin"/>
+      </w:r>
+      <w:r>
+        <w:instrText xml:space="preserve"> ADDIN ZOTERO_ITEM CSL_CITATION {"citationID":"LonGOHCA","properties":{"formattedCitation":"(e.g., Viechtbauer, 2022)","plainCitation":"(e.g., Viechtbauer, 2022)","noteIndex":0},"citationItems":[{"id":10032,"uris":["http://zotero.org/users/1687755/items/TSXL3H9U"],"itemData":{"id":10032,"type":"webpage","title":"A Comparison of the rma() and the lm(), lme(), and lmer() Functions","URL":"https://www.metafor-project.org/doku.php/tips:rma_vs_lm_lme_lmer","author":[{"family":"Viechtbauer","given":"Wolfgang"}],"accessed":{"date-parts":[["2022",8,6]]},"issued":{"date-parts":[["2022"]]}},"label":"page","prefix":"e.g., "}],"schema":"https://github.com/citation-style-language/schema/raw/master/csl-citation.json"} </w:instrText>
+      </w:r>
+      <w:r>
+        <w:fldChar w:fldCharType="separate"/>
+      </w:r>
+      <w:r>
+        <w:rPr>
+          <w:noProof/>
+        </w:rPr>
+        <w:t>(e.g., Viechtbauer, 2022)</w:t>
+      </w:r>
+      <w:r>
+        <w:fldChar w:fldCharType="end"/>
+      </w:r>
+      <w:r>
+        <w:t xml:space="preserve">. </w:t>
+      </w:r>
+      <w:r>
+        <w:t>The model’s random effect was specified as trial types nested within domains, to reflect the nested nature of the way the data is generated by the IRAP (i.e., there are multiple domains, and within each domain there are four trial types). Finally, the scoring method (</w:t>
       </w:r>
       <w:r>
         <w:rPr>
@@ -4573,58 +4825,7 @@
         <w:t>D</w:t>
       </w:r>
       <w:r>
-        <w:t xml:space="preserve"> scores </w:t>
-      </w:r>
-      <w:r>
-        <w:t>were</w:t>
-      </w:r>
-      <w:r>
-        <w:t xml:space="preserve"> not significantly different from zero, and </w:t>
-      </w:r>
-      <w:r>
-        <w:t xml:space="preserve">as such </w:t>
-      </w:r>
-      <w:r>
-        <w:t xml:space="preserve">only a small minority of participants </w:t>
-      </w:r>
-      <w:r>
-        <w:t>could</w:t>
-      </w:r>
-      <w:r>
-        <w:t xml:space="preserve"> be inferred to have demonstrated an IRAP effect </w:t>
-      </w:r>
-      <w:r>
-        <w:t>(with</w:t>
-      </w:r>
-      <w:r>
-        <w:t xml:space="preserve">in </w:t>
-      </w:r>
-      <w:r>
-        <w:t>a given</w:t>
-      </w:r>
-      <w:r>
-        <w:t xml:space="preserve"> domain and trial type</w:t>
-      </w:r>
-      <w:r>
-        <w:t>)</w:t>
-      </w:r>
-      <w:r>
-        <w:t xml:space="preserve">. </w:t>
-      </w:r>
-      <w:r>
-        <w:t xml:space="preserve">Figure </w:t>
-      </w:r>
-      <w:r>
-        <w:t xml:space="preserve">2 </w:t>
-      </w:r>
-      <w:r>
-        <w:t xml:space="preserve">illustrates </w:t>
-      </w:r>
-      <w:r>
-        <w:t xml:space="preserve">the proportion of </w:t>
-      </w:r>
-      <w:r>
-        <w:t xml:space="preserve">IRAP </w:t>
+        <w:t xml:space="preserve"> vs PI scores) was entered as a fixed effect. Only the estimate for </w:t>
       </w:r>
       <w:r>
         <w:rPr>
@@ -4634,245 +4835,26 @@
         <w:t>D</w:t>
       </w:r>
       <w:r>
+        <w:t xml:space="preserve"> scores is interpreted in this section; the comparison between </w:t>
+      </w:r>
+      <w:r>
+        <w:rPr>
+          <w:i/>
+          <w:iCs/>
+        </w:rPr>
+        <w:t>D</w:t>
+      </w:r>
+      <w:r>
+        <w:t xml:space="preserve"> and PI scores within this model is returned to later on.</w:t>
+      </w:r>
+      <w:r>
+        <w:t xml:space="preserve"> Full results of this and all models can be found in the supplementary materials.</w:t>
+      </w:r>
+      <w:r>
         <w:t xml:space="preserve"> </w:t>
       </w:r>
       <w:r>
-        <w:t xml:space="preserve">scores that excluded the zero point, split by trial type and domain, for both </w:t>
-      </w:r>
-      <w:r>
-        <w:rPr>
-          <w:i/>
-          <w:iCs/>
-        </w:rPr>
-        <w:t>D</w:t>
-      </w:r>
-      <w:r>
-        <w:t xml:space="preserve"> and PI scores</w:t>
-      </w:r>
-      <w:r>
-        <w:t>.</w:t>
-      </w:r>
-    </w:p>
-    <w:p>
-      <w:r>
-        <w:t>In order to quantify the proportion of individual participants with detectable biases, results were meta-analyzed across trial</w:t>
-      </w:r>
-      <w:r>
-        <w:t xml:space="preserve"> </w:t>
-      </w:r>
-      <w:r>
-        <w:t xml:space="preserve">types, participants, and domains. This </w:t>
-      </w:r>
-      <w:r>
-        <w:t xml:space="preserve">and all subsequent analyses </w:t>
-      </w:r>
-      <w:r>
-        <w:t xml:space="preserve">were implemented </w:t>
-      </w:r>
-      <w:r>
-        <w:t xml:space="preserve">as </w:t>
-      </w:r>
-      <w:r>
-        <w:t xml:space="preserve">(meta-analytic) </w:t>
-      </w:r>
-      <w:r>
-        <w:t xml:space="preserve">linear mixed effects models </w:t>
-      </w:r>
-      <w:r>
-        <w:t xml:space="preserve">using </w:t>
-      </w:r>
-      <w:r>
-        <w:t xml:space="preserve">the R packages lme4 </w:t>
-      </w:r>
-      <w:r>
-        <w:fldChar w:fldCharType="begin"/>
-      </w:r>
-      <w:r>
-        <w:instrText xml:space="preserve"> ADDIN ZOTERO_ITEM CSL_CITATION {"citationID":"pCzmQtjU","properties":{"formattedCitation":"(Bates et al., 2015)","plainCitation":"(Bates et al., 2015)","noteIndex":0},"citationItems":[{"id":2401,"uris":["http://zotero.org/users/1687755/items/RRNKVPM6"],"itemData":{"id":2401,"type":"article-journal","container-title":"Journal of Statistical Software","DOI":"10.18637/jss.v067.i01","issue":"1","page":"1–48","title":"Fitting Linear Mixed-Effects Models Using lme4","volume":"67","author":[{"family":"Bates","given":"Douglas"},{"family":"Mächler","given":"Martin"},{"family":"Bolker","given":"Ben"},{"family":"Walker","given":"Steve"}],"issued":{"date-parts":[["2015"]]}},"label":"page"}],"schema":"https://github.com/citation-style-language/schema/raw/master/csl-citation.json"} </w:instrText>
-      </w:r>
-      <w:r>
-        <w:fldChar w:fldCharType="separate"/>
-      </w:r>
-      <w:r>
-        <w:rPr>
-          <w:noProof/>
-        </w:rPr>
-        <w:t>(Bates et al., 2015)</w:t>
-      </w:r>
-      <w:r>
-        <w:fldChar w:fldCharType="end"/>
-      </w:r>
-      <w:r>
-        <w:t xml:space="preserve"> and </w:t>
-      </w:r>
-      <w:proofErr w:type="spellStart"/>
-      <w:r>
-        <w:t>emmeans</w:t>
-      </w:r>
-      <w:proofErr w:type="spellEnd"/>
-      <w:r>
-        <w:t xml:space="preserve"> </w:t>
-      </w:r>
-      <w:r>
-        <w:fldChar w:fldCharType="begin"/>
-      </w:r>
-      <w:r>
-        <w:instrText xml:space="preserve"> ADDIN ZOTERO_ITEM CSL_CITATION {"citationID":"vXl3d80d","properties":{"formattedCitation":"(Lenth et al., 2022)","plainCitation":"(Lenth et al., 2022)","noteIndex":0},"citationItems":[{"id":10033,"uris":["http://zotero.org/users/1687755/items/CVXZ573L"],"itemData":{"id":10033,"type":"software","abstract":"Obtain estimated marginal means (EMMs) for many linear, generalized linear, and mixed models. Compute contrasts or linear functions of EMMs, trends, and comparisons of slopes. Plots and other displays. Least-squares means are discussed, and the term \"estimated marginal means\" is suggested, in Searle, Speed, and Milliken (1980) Population marginal means in the linear model: An alternative to least squares means, The American Statistician 34(4), 216-221 &lt;doi:10.1080/00031305.1980.10483031&gt;.","license":"GPL-2 | GPL-3","source":"R-Packages","title":"emmeans: Estimated Marginal Means, aka Least-Squares Means","title-short":"emmeans","URL":"https://CRAN.R-project.org/package=emmeans","version":"1.8.0","author":[{"family":"Lenth","given":"Russell V."},{"family":"Buerkner","given":"Paul"},{"family":"Herve","given":"Maxime"},{"family":"Jung","given":"Maarten"},{"family":"Love","given":"Jonathon"},{"family":"Miguez","given":"Fernando"},{"family":"Riebl","given":"Hannes"},{"family":"Singmann","given":"Henrik"}],"accessed":{"date-parts":[["2022",8,6]]},"issued":{"date-parts":[["2022",8,5]]}}}],"schema":"https://github.com/citation-style-language/schema/raw/master/csl-citation.json"} </w:instrText>
-      </w:r>
-      <w:r>
-        <w:fldChar w:fldCharType="separate"/>
-      </w:r>
-      <w:r>
-        <w:rPr>
-          <w:noProof/>
-        </w:rPr>
-        <w:t>(Lenth et al., 2022)</w:t>
-      </w:r>
-      <w:r>
-        <w:fldChar w:fldCharType="end"/>
-      </w:r>
-      <w:r>
-        <w:t>.</w:t>
-      </w:r>
-      <w:r>
-        <w:t xml:space="preserve"> </w:t>
-      </w:r>
-      <w:r>
-        <w:t>The proportion of scores that differ from zero was calculated for each trial type and domain and used as the dependent variable.</w:t>
-      </w:r>
-      <w:r>
-        <w:t xml:space="preserve"> </w:t>
-      </w:r>
-      <w:r>
-        <w:t xml:space="preserve">Because the dependent variable was a probability on a 0-1 scale, it was logit transformed prior to analysis and results were inverse logit transformed for reporting. </w:t>
-      </w:r>
-      <w:r>
-        <w:t xml:space="preserve">Any scores of exactly 0 or 1 were offset by a small </w:t>
-      </w:r>
-      <w:r>
-        <w:t>amount (</w:t>
-      </w:r>
-      <w:r>
-        <w:t xml:space="preserve">e.g., </w:t>
-      </w:r>
-      <w:r>
-        <w:t xml:space="preserve">0.0001) to allow the model to run. </w:t>
-      </w:r>
-      <w:r>
-        <w:t xml:space="preserve">This ensured that the model returned predictions within the theoretical limits of the dependent variable (i.e., </w:t>
-      </w:r>
-      <w:r>
-        <w:t xml:space="preserve">probabilities from </w:t>
-      </w:r>
-      <w:r>
-        <w:t>0</w:t>
-      </w:r>
-      <w:r>
-        <w:t xml:space="preserve"> to </w:t>
-      </w:r>
-      <w:r>
-        <w:t xml:space="preserve">1). </w:t>
-      </w:r>
-      <w:r>
-        <w:t>The variance of each proportion was estimated via bootstrapping</w:t>
-      </w:r>
-      <w:r>
-        <w:t xml:space="preserve"> using the same method as the intervals on IRAP </w:t>
-      </w:r>
-      <w:r>
-        <w:rPr>
-          <w:i/>
-          <w:iCs/>
-        </w:rPr>
-        <w:t>D</w:t>
-      </w:r>
-      <w:r>
-        <w:t xml:space="preserve"> scores</w:t>
-      </w:r>
-      <w:r>
-        <w:t xml:space="preserve">. </w:t>
-      </w:r>
-      <w:r>
-        <w:t xml:space="preserve">Any variances of zero were offset by a very small amount (e.g., 0.0001) to allow the model to run. </w:t>
-      </w:r>
-      <w:r>
-        <w:t>Following routine practice</w:t>
-      </w:r>
-      <w:r>
-        <w:t xml:space="preserve"> in meta-analysis</w:t>
-      </w:r>
-      <w:r>
-        <w:t>, inverse variance was used as weights in the meta-analytic model</w:t>
-      </w:r>
-      <w:r>
-        <w:t xml:space="preserve"> </w:t>
-      </w:r>
-      <w:r>
-        <w:fldChar w:fldCharType="begin"/>
-      </w:r>
-      <w:r>
-        <w:instrText xml:space="preserve"> ADDIN ZOTERO_ITEM CSL_CITATION {"citationID":"LonGOHCA","properties":{"formattedCitation":"(e.g., Viechtbauer, 2022)","plainCitation":"(e.g., Viechtbauer, 2022)","noteIndex":0},"citationItems":[{"id":10032,"uris":["http://zotero.org/users/1687755/items/TSXL3H9U"],"itemData":{"id":10032,"type":"webpage","title":"A Comparison of the rma() and the lm(), lme(), and lmer() Functions","URL":"https://www.metafor-project.org/doku.php/tips:rma_vs_lm_lme_lmer","author":[{"family":"Viechtbauer","given":"Wolfgang"}],"accessed":{"date-parts":[["2022",8,6]]},"issued":{"date-parts":[["2022"]]}},"label":"page","prefix":"e.g., "}],"schema":"https://github.com/citation-style-language/schema/raw/master/csl-citation.json"} </w:instrText>
-      </w:r>
-      <w:r>
-        <w:fldChar w:fldCharType="separate"/>
-      </w:r>
-      <w:r>
-        <w:rPr>
-          <w:noProof/>
-        </w:rPr>
-        <w:t>(e.g., Viechtbauer, 2022)</w:t>
-      </w:r>
-      <w:r>
-        <w:fldChar w:fldCharType="end"/>
-      </w:r>
-      <w:r>
-        <w:t xml:space="preserve">. </w:t>
-      </w:r>
-      <w:r>
-        <w:t>The model’s random effect was specified as trial types nested within domains, to reflect the nested nature of the way the data is generated by the IRAP (i.e., there are multiple domains, and within each domain there are four trial types). Finally, the scoring method (</w:t>
-      </w:r>
-      <w:r>
-        <w:rPr>
-          <w:i/>
-          <w:iCs/>
-        </w:rPr>
-        <w:t>D</w:t>
-      </w:r>
-      <w:r>
-        <w:t xml:space="preserve"> vs PI scores) was entered as a fixed effect. Only the estimate for </w:t>
-      </w:r>
-      <w:r>
-        <w:rPr>
-          <w:i/>
-          <w:iCs/>
-        </w:rPr>
-        <w:t>D</w:t>
-      </w:r>
-      <w:r>
-        <w:t xml:space="preserve"> scores is interpreted in this section; the comparison between </w:t>
-      </w:r>
-      <w:r>
-        <w:rPr>
-          <w:i/>
-          <w:iCs/>
-        </w:rPr>
-        <w:t>D</w:t>
-      </w:r>
-      <w:r>
-        <w:t xml:space="preserve"> and PI scores within this model is returned to later on.</w:t>
-      </w:r>
-      <w:r>
-        <w:t xml:space="preserve"> Full results of this and all models can be found in the supplementary materials.</w:t>
-      </w:r>
-      <w:r>
-        <w:t xml:space="preserve"> </w:t>
-      </w:r>
-      <w:r>
-        <w:t xml:space="preserve">This and all subsequent models </w:t>
-      </w:r>
-      <w:r>
-        <w:lastRenderedPageBreak/>
-        <w:t xml:space="preserve">return point estimates and 95% Confidence Intervals (CI), and also a 95% Prediction Interval </w:t>
+        <w:t xml:space="preserve">This and all subsequent models return point estimates and 95% Confidence Intervals (CI), and also a 95% Prediction Interval </w:t>
       </w:r>
       <w:r>
         <w:fldChar w:fldCharType="begin"/>
@@ -5193,7 +5175,11 @@
         <w:t xml:space="preserve"> scores were found to be different from the zero point</w:t>
       </w:r>
       <w:r>
-        <w:t>, typically 8%</w:t>
+        <w:t xml:space="preserve">, </w:t>
+      </w:r>
+      <w:r>
+        <w:lastRenderedPageBreak/>
+        <w:t>typically 8%</w:t>
       </w:r>
       <w:r>
         <w:t>.</w:t>
@@ -5209,27 +5195,6 @@
       </w:r>
       <w:r>
         <w:t>’ scores on the IRAP were detectably different from the zero point, this line of evidence suggests the IRAP does not have utility at the individual level.</w:t>
-      </w:r>
-    </w:p>
-    <w:p>
-      <w:pPr>
-        <w:ind w:firstLine="0"/>
-      </w:pPr>
-    </w:p>
-    <w:p>
-      <w:pPr>
-        <w:rPr>
-          <w:b/>
-          <w:bCs/>
-          <w:lang w:val="en-IE"/>
-        </w:rPr>
-      </w:pPr>
-      <w:r>
-        <w:rPr>
-          <w:b/>
-          <w:bCs/>
-        </w:rPr>
-        <w:br w:type="page"/>
       </w:r>
     </w:p>
     <w:p>
@@ -5241,7 +5206,6 @@
           <w:b/>
           <w:bCs/>
         </w:rPr>
-        <w:lastRenderedPageBreak/>
         <w:t xml:space="preserve">Figure 3. </w:t>
       </w:r>
       <w:r>
@@ -5261,21 +5225,40 @@
     <w:p>
       <w:pPr>
         <w:pStyle w:val="TableFigure"/>
+        <w:rPr>
+          <w:b/>
+          <w:bCs/>
+        </w:rPr>
       </w:pPr>
     </w:p>
     <w:p>
       <w:pPr>
-        <w:ind w:firstLine="0"/>
+        <w:pStyle w:val="Heading3"/>
       </w:pPr>
       <w:r>
+        <w:t>Proportion</w:t>
+      </w:r>
+      <w:r>
+        <w:t xml:space="preserve"> </w:t>
+      </w:r>
+      <w:r>
+        <w:t>of</w:t>
+      </w:r>
+      <w:r>
+        <w:t xml:space="preserve"> </w:t>
+      </w:r>
+      <w:r>
+        <w:t xml:space="preserve">scores that differ from one another </w:t>
+      </w:r>
+      <w:r>
         <w:rPr>
           <w:noProof/>
         </w:rPr>
         <w:drawing>
-          <wp:inline distT="0" distB="0" distL="0" distR="0" wp14:anchorId="666609CB" wp14:editId="6B01314D">
+          <wp:inline distT="0" distB="0" distL="0" distR="0" wp14:anchorId="0EB375C0" wp14:editId="1662542D">
             <wp:extent cx="5943600" cy="5200650"/>
             <wp:effectExtent l="0" t="0" r="0" b="6350"/>
-            <wp:docPr id="6" name="Picture 6"/>
+            <wp:docPr id="3" name="Picture 3"/>
             <wp:cNvGraphicFramePr>
               <a:graphicFrameLocks xmlns:a="http://schemas.openxmlformats.org/drawingml/2006/main" noChangeAspect="1"/>
             </wp:cNvGraphicFramePr>
@@ -5283,7 +5266,7 @@
               <a:graphicData uri="http://schemas.openxmlformats.org/drawingml/2006/picture">
                 <pic:pic xmlns:pic="http://schemas.openxmlformats.org/drawingml/2006/picture">
                   <pic:nvPicPr>
-                    <pic:cNvPr id="6" name="Picture 6"/>
+                    <pic:cNvPr id="3" name="Picture 3"/>
                     <pic:cNvPicPr/>
                   </pic:nvPicPr>
                   <pic:blipFill>
@@ -5309,138 +5292,118 @@
       </w:r>
     </w:p>
     <w:p>
-      <w:pPr>
-        <w:pStyle w:val="Heading3"/>
-      </w:pPr>
-      <w:r>
-        <w:t>Proportion</w:t>
+      <w:r>
+        <w:t>The previous analysis treats the zero point as a meaningful reference point</w:t>
+      </w:r>
+      <w:r>
+        <w:t>,</w:t>
+      </w:r>
+      <w:r>
+        <w:t xml:space="preserve"> on the basis that this </w:t>
+      </w:r>
+      <w:r>
+        <w:t>i</w:t>
+      </w:r>
+      <w:r>
+        <w:t xml:space="preserve">s a </w:t>
+      </w:r>
+      <w:r>
+        <w:t xml:space="preserve">common </w:t>
+      </w:r>
+      <w:r>
+        <w:t xml:space="preserve">practice </w:t>
+      </w:r>
+      <w:r>
+        <w:t>throughout</w:t>
+      </w:r>
+      <w:r>
+        <w:t xml:space="preserve"> the IRAP literature. However, some authors have argued that the </w:t>
+      </w:r>
+      <w:r>
+        <w:t xml:space="preserve">zero point </w:t>
+      </w:r>
+      <w:r>
+        <w:t xml:space="preserve">is not actually a neutral reference point for IRAP scores. This has been </w:t>
+      </w:r>
+      <w:r>
+        <w:lastRenderedPageBreak/>
+        <w:t xml:space="preserve">described various as a positivity bias </w:t>
+      </w:r>
+      <w:r>
+        <w:fldChar w:fldCharType="begin"/>
+      </w:r>
+      <w:r>
+        <w:instrText xml:space="preserve"> ADDIN ZOTERO_ITEM CSL_CITATION {"citationID":"HkyVXDqb","properties":{"formattedCitation":"(O\\uc0\\u8217{}Shea et al., 2016)","plainCitation":"(O’Shea et al., 2016)","noteIndex":0},"citationItems":[{"id":1998,"uris":["http://zotero.org/users/1687755/items/2J3QG8MQ"],"itemData":{"id":1998,"type":"article-journal","abstract":"How can implicit attitudes best be measured? The Implicit Relational Assessment Procedure (IRAP), unlike the Implicit Association Test (IAT), claims to measure absolute, not just relative, implicit attitudes. In the IRAP, participants make congruent (Fat Person-Active: false; Fat Person-Unhealthy: true) or incongruent (Fat Person-Active: true; Fat Person-Unhealthy: false) responses in different blocks of trials. IRAP experiments have reported positive or neutral implicit attitudes (e.g., neutral attitudes toward fat people) in cases in which negative attitudes are normally found on explicit or other implicit measures. It was hypothesized that these results might reflect a positive framing bias (PFB) that occurs when participants complete the IRAP. Implicit attitudes toward categories with varying prior associations (nonwords, social systems, flowers and insects, thin and fat people) were measured. Three conditions (standard, positive framing, and negative framing) were used to measure whether framing influenced estimates of implicit attitudes. It was found that IRAP scores were influenced by how the task was framed to the participants, that the framing effect was modulated by the strength of prior stimulus associations, and that a default PFB led to an overestimation of positive implicit attitudes when measured by the IRAP. Overall, the findings question the validity of the IRAP as a tool for the measurement of absolute implicit attitudes. A new tool (Simple Implicit Procedure:SIP) for measuring absolute, not just relative, implicit attitudes is proposed. (PsycINFO Database Record","container-title":"Psychological Assessment","DOI":"10.1037/pas0000172","ISSN":"1939-134X","issue":"2","journalAbbreviation":"Psychol Assess","language":"eng","note":"PMID: 26075407","page":"158-170","source":"PubMed","title":"Measuring implicit attitudes: A positive framing bias flaw in the Implicit Relational Assessment Procedure (IRAP)","title-short":"Measuring implicit attitudes","volume":"28","author":[{"family":"O'Shea","given":"Brian"},{"family":"Watson","given":"Derrick G."},{"family":"Brown","given":"Gordon D. A."}],"issued":{"date-parts":[["2016",2]]}}}],"schema":"https://github.com/citation-style-language/schema/raw/master/csl-citation.json"} </w:instrText>
+      </w:r>
+      <w:r>
+        <w:fldChar w:fldCharType="separate"/>
+      </w:r>
+      <w:r>
+        <w:rPr>
+          <w:rFonts w:cs="CMU Serif Roman"/>
+          <w:lang w:val="en-GB"/>
+        </w:rPr>
+        <w:t>(O’Shea et al., 2016)</w:t>
+      </w:r>
+      <w:r>
+        <w:fldChar w:fldCharType="end"/>
+      </w:r>
+      <w:r>
+        <w:t>,</w:t>
+      </w:r>
+      <w:r>
+        <w:t xml:space="preserve"> the Single Trial Type Dominance Effect </w:t>
+      </w:r>
+      <w:r>
+        <w:fldChar w:fldCharType="begin"/>
+      </w:r>
+      <w:r>
+        <w:instrText xml:space="preserve"> ADDIN ZOTERO_ITEM CSL_CITATION {"citationID":"6dUjhQTk","properties":{"formattedCitation":"(Finn et al., 2017)","plainCitation":"(Finn et al., 2017)","noteIndex":0},"citationItems":[{"id":2891,"uris":["http://zotero.org/users/1687755/items/NY545ZYM"],"itemData":{"id":2891,"type":"article-journal","abstract":"The Implicit Relational Assessment Procedure (IRAP) has been used as a measure of implicit cognition and has been used to analyze the dynamics of arbitrarily applicable relational responding. The current study uses the IRAP for the latter purpose. Specifically, the current research focuses on a pattern of responding observed in a previously published IRAP study that was difficult to explain using existing conceptual analyses. The pattern is referred to as the single-trial-type dominance effect because one of the IRAP trial types produces an effect that is significantly larger than that of the other three. Based on a post hoc explanation provided in a previously published article, the first experiment in the current series explored the impact of prior experimental experience on the single-trial-type dominance effect. The results indicated that the effect was larger for participants who reported high levels of experimental experience (M = 32.3 previous experiments) versus those who did not (M = 2.5 previous experiments). In the second experiment, participants were required to read out loud the stimuli presented on each trial and the response option they chose. The effect of experimental experience was absent, but the single-trial-type dominance effect remained. In the third experiment, a different set of stimuli than those used in the first two experiments was used in the IRAP, and a significant single-trial-type dominance effect was no longer observed. The results obtained from the three experiments led inductively to the development of a new model of the variables involved in producing IRAP effects—the differential arbitrarily applicable relational responding effects (DAARRE) model—which is presented in the General Discussion.","container-title":"The Psychological Record","DOI":"10.1007/s40732-017-0262-z","ISSN":"0033-2933, 2163-3452","journalAbbreviation":"Psychol Rec","language":"en","page":"1-15","source":"link-springer-com.jproxy.nuim.ie","title":"Exploring the Single-Trial-Type-Dominance-Effect in the IRAP: Developing a Differential Arbitrarily Applicable Relational Responding Effects (DAARRE) Model","title-short":"Exploring the Single-Trial-Type-Dominance-Effect in the IRAP","author":[{"family":"Finn","given":"Martin"},{"family":"Barnes-Holmes","given":"Dermot"},{"family":"McEnteggart","given":"Ciara"}],"issued":{"date-parts":[["2017",12,21]]}}}],"schema":"https://github.com/citation-style-language/schema/raw/master/csl-citation.json"} </w:instrText>
+      </w:r>
+      <w:r>
+        <w:fldChar w:fldCharType="separate"/>
+      </w:r>
+      <w:r>
+        <w:rPr>
+          <w:noProof/>
+        </w:rPr>
+        <w:t>(Finn et al., 2017)</w:t>
+      </w:r>
+      <w:r>
+        <w:fldChar w:fldCharType="end"/>
+      </w:r>
+      <w:r>
+        <w:t>, or the generic pattern among IRAP effects</w:t>
       </w:r>
       <w:r>
         <w:t xml:space="preserve"> </w:t>
       </w:r>
       <w:r>
-        <w:t>of</w:t>
+        <w:fldChar w:fldCharType="begin"/>
+      </w:r>
+      <w:r>
+        <w:instrText xml:space="preserve"> ADDIN ZOTERO_ITEM CSL_CITATION {"citationID":"8sWyF45R","properties":{"formattedCitation":"(Hussey &amp; Drake, 2020b)","plainCitation":"(Hussey &amp; Drake, 2020b)","noteIndex":0},"citationItems":[{"id":10028,"uris":["http://zotero.org/users/1687755/items/NYFP8WZC"],"itemData":{"id":10028,"type":"article","abstract":"Several recent articles have reached the same conclusion that effects on the Implicit Relational Assessment Procedure (IRAP) are biased in some way or demonstrate generic patterns of effect regardless of what domain is being assessed. Multiple accounts have been advanced to explain why this might be the case. However, no work has sought to either (a) precisely estimate this generic effect or (b) consider its implications for the validity of conclusions in published and future research. This study used a large open dataset (N = 753) of IRAPs capturing implicit evaluations in multiple domains. Results demonstrated a specific generic pattern among IRAP effects that was common across domains. The majority of variance in IRAP effects is attributable to the generic pattern rather than the domain being assessed. The IRAP is therefore relatively insensitive to the attitudes or learning histories that it is intended to assess, and effects on the task are heavily confounded. The existence of the generic pattern may also undermine the validity of many conclusions made in the published IRAP literature.","DOI":"10.31234/osf.io/sp6jx","language":"en-us","publisher":"PsyArXiv","source":"OSF Preprints","title":"The Implicit Relational Assessment Procedure is not very sensitive to the attitudes and learning histories it is used to assess","URL":"https://psyarxiv.com/sp6jx/","author":[{"family":"Hussey","given":"Ian"},{"family":"Drake","given":"Chad E."}],"accessed":{"date-parts":[["2022",8,8]]},"issued":{"date-parts":[["2020",6,15]]}}}],"schema":"https://github.com/citation-style-language/schema/raw/master/csl-citation.json"} </w:instrText>
+      </w:r>
+      <w:r>
+        <w:fldChar w:fldCharType="separate"/>
+      </w:r>
+      <w:r>
+        <w:rPr>
+          <w:noProof/>
+        </w:rPr>
+        <w:t>(Hussey &amp; Drake, 2020b)</w:t>
+      </w:r>
+      <w:r>
+        <w:fldChar w:fldCharType="end"/>
+      </w:r>
+      <w:r>
+        <w:t>.</w:t>
       </w:r>
       <w:r>
         <w:t xml:space="preserve"> </w:t>
       </w:r>
       <w:r>
-        <w:t xml:space="preserve">scores that differ from one another </w:t>
-      </w:r>
-    </w:p>
-    <w:p>
-      <w:r>
-        <w:t>The previous analysis treats the zero point as a meaningful reference point</w:t>
-      </w:r>
-      <w:r>
-        <w:t>,</w:t>
-      </w:r>
-      <w:r>
-        <w:t xml:space="preserve"> on the basis that this </w:t>
-      </w:r>
-      <w:r>
-        <w:t>i</w:t>
-      </w:r>
-      <w:r>
-        <w:t xml:space="preserve">s a </w:t>
-      </w:r>
-      <w:r>
-        <w:t xml:space="preserve">common </w:t>
-      </w:r>
-      <w:r>
-        <w:t xml:space="preserve">practice </w:t>
-      </w:r>
-      <w:r>
-        <w:t>throughout</w:t>
-      </w:r>
-      <w:r>
-        <w:t xml:space="preserve"> the IRAP literature. However, some authors have argued that the </w:t>
-      </w:r>
-      <w:r>
-        <w:t xml:space="preserve">zero point </w:t>
-      </w:r>
-      <w:r>
-        <w:t xml:space="preserve">is not actually a neutral reference point for IRAP scores. This has been described various as a positivity bias </w:t>
-      </w:r>
-      <w:r>
-        <w:fldChar w:fldCharType="begin"/>
-      </w:r>
-      <w:r>
-        <w:instrText xml:space="preserve"> ADDIN ZOTERO_ITEM CSL_CITATION {"citationID":"HkyVXDqb","properties":{"formattedCitation":"(O\\uc0\\u8217{}Shea et al., 2016)","plainCitation":"(O’Shea et al., 2016)","noteIndex":0},"citationItems":[{"id":1998,"uris":["http://zotero.org/users/1687755/items/2J3QG8MQ"],"itemData":{"id":1998,"type":"article-journal","abstract":"How can implicit attitudes best be measured? The Implicit Relational Assessment Procedure (IRAP), unlike the Implicit Association Test (IAT), claims to measure absolute, not just relative, implicit attitudes. In the IRAP, participants make congruent (Fat Person-Active: false; Fat Person-Unhealthy: true) or incongruent (Fat Person-Active: true; Fat Person-Unhealthy: false) responses in different blocks of trials. IRAP experiments have reported positive or neutral implicit attitudes (e.g., neutral attitudes toward fat people) in cases in which negative attitudes are normally found on explicit or other implicit measures. It was hypothesized that these results might reflect a positive framing bias (PFB) that occurs when participants complete the IRAP. Implicit attitudes toward categories with varying prior associations (nonwords, social systems, flowers and insects, thin and fat people) were measured. Three conditions (standard, positive framing, and negative framing) were used to measure whether framing influenced estimates of implicit attitudes. It was found that IRAP scores were influenced by how the task was framed to the participants, that the framing effect was modulated by the strength of prior stimulus associations, and that a default PFB led to an overestimation of positive implicit attitudes when measured by the IRAP. Overall, the findings question the validity of the IRAP as a tool for the measurement of absolute implicit attitudes. A new tool (Simple Implicit Procedure:SIP) for measuring absolute, not just relative, implicit attitudes is proposed. (PsycINFO Database Record","container-title":"Psychological Assessment","DOI":"10.1037/pas0000172","ISSN":"1939-134X","issue":"2","journalAbbreviation":"Psychol Assess","language":"eng","note":"PMID: 26075407","page":"158-170","source":"PubMed","title":"Measuring implicit attitudes: A positive framing bias flaw in the Implicit Relational Assessment Procedure (IRAP)","title-short":"Measuring implicit attitudes","volume":"28","author":[{"family":"O'Shea","given":"Brian"},{"family":"Watson","given":"Derrick G."},{"family":"Brown","given":"Gordon D. A."}],"issued":{"date-parts":[["2016",2]]}}}],"schema":"https://github.com/citation-style-language/schema/raw/master/csl-citation.json"} </w:instrText>
-      </w:r>
-      <w:r>
-        <w:fldChar w:fldCharType="separate"/>
-      </w:r>
-      <w:r>
-        <w:rPr>
-          <w:rFonts w:cs="CMU Serif Roman"/>
-          <w:lang w:val="en-GB"/>
-        </w:rPr>
-        <w:t>(O’Shea et al., 2016)</w:t>
-      </w:r>
-      <w:r>
-        <w:fldChar w:fldCharType="end"/>
-      </w:r>
-      <w:r>
-        <w:t>,</w:t>
-      </w:r>
-      <w:r>
-        <w:t xml:space="preserve"> the Single Trial Type Dominance Effect </w:t>
-      </w:r>
-      <w:r>
-        <w:fldChar w:fldCharType="begin"/>
-      </w:r>
-      <w:r>
-        <w:instrText xml:space="preserve"> ADDIN ZOTERO_ITEM CSL_CITATION {"citationID":"6dUjhQTk","properties":{"formattedCitation":"(Finn et al., 2017)","plainCitation":"(Finn et al., 2017)","noteIndex":0},"citationItems":[{"id":2891,"uris":["http://zotero.org/users/1687755/items/NY545ZYM"],"itemData":{"id":2891,"type":"article-journal","abstract":"The Implicit Relational Assessment Procedure (IRAP) has been used as a measure of implicit cognition and has been used to analyze the dynamics of arbitrarily applicable relational responding. The current study uses the IRAP for the latter purpose. Specifically, the current research focuses on a pattern of responding observed in a previously published IRAP study that was difficult to explain using existing conceptual analyses. The pattern is referred to as the single-trial-type dominance effect because one of the IRAP trial types produces an effect that is significantly larger than that of the other three. Based on a post hoc explanation provided in a previously published article, the first experiment in the current series explored the impact of prior experimental experience on the single-trial-type dominance effect. The results indicated that the effect was larger for participants who reported high levels of experimental experience (M = 32.3 previous experiments) versus those who did not (M = 2.5 previous experiments). In the second experiment, participants were required to read out loud the stimuli presented on each trial and the response option they chose. The effect of experimental experience was absent, but the single-trial-type dominance effect remained. In the third experiment, a different set of stimuli than those used in the first two experiments was used in the IRAP, and a significant single-trial-type dominance effect was no longer observed. The results obtained from the three experiments led inductively to the development of a new model of the variables involved in producing IRAP effects—the differential arbitrarily applicable relational responding effects (DAARRE) model—which is presented in the General Discussion.","container-title":"The Psychological Record","DOI":"10.1007/s40732-017-0262-z","ISSN":"0033-2933, 2163-3452","journalAbbreviation":"Psychol Rec","language":"en","page":"1-15","source":"link-springer-com.jproxy.nuim.ie","title":"Exploring the Single-Trial-Type-Dominance-Effect in the IRAP: Developing a Differential Arbitrarily Applicable Relational Responding Effects (DAARRE) Model","title-short":"Exploring the Single-Trial-Type-Dominance-Effect in the IRAP","author":[{"family":"Finn","given":"Martin"},{"family":"Barnes-Holmes","given":"Dermot"},{"family":"McEnteggart","given":"Ciara"}],"issued":{"date-parts":[["2017",12,21]]}}}],"schema":"https://github.com/citation-style-language/schema/raw/master/csl-citation.json"} </w:instrText>
-      </w:r>
-      <w:r>
-        <w:fldChar w:fldCharType="separate"/>
-      </w:r>
-      <w:r>
-        <w:rPr>
-          <w:noProof/>
-        </w:rPr>
-        <w:t>(Finn et al., 2017)</w:t>
-      </w:r>
-      <w:r>
-        <w:fldChar w:fldCharType="end"/>
-      </w:r>
-      <w:r>
-        <w:t>, or the generic pattern among IRAP effects</w:t>
-      </w:r>
-      <w:r>
-        <w:t xml:space="preserve"> </w:t>
-      </w:r>
-      <w:r>
-        <w:fldChar w:fldCharType="begin"/>
-      </w:r>
-      <w:r>
-        <w:instrText xml:space="preserve"> ADDIN ZOTERO_ITEM CSL_CITATION {"citationID":"8sWyF45R","properties":{"formattedCitation":"(Hussey &amp; Drake, 2020b)","plainCitation":"(Hussey &amp; Drake, 2020b)","noteIndex":0},"citationItems":[{"id":10028,"uris":["http://zotero.org/users/1687755/items/NYFP8WZC"],"itemData":{"id":10028,"type":"article","abstract":"Several recent articles have reached the same conclusion that effects on the Implicit Relational Assessment Procedure (IRAP) are biased in some way or demonstrate generic patterns of effect regardless of what domain is being assessed. Multiple accounts have been advanced to explain why this might be the case. However, no work has sought to either (a) precisely estimate this generic effect or (b) consider its implications for the validity of conclusions in published and future research. This study used a large open dataset (N = 753) of IRAPs capturing implicit evaluations in multiple domains. Results demonstrated a specific generic pattern among IRAP effects that was common across domains. The majority of variance in IRAP effects is attributable to the generic pattern rather than the domain being assessed. The IRAP is therefore relatively insensitive to the attitudes or learning histories that it is intended to assess, and effects on the task are heavily confounded. The existence of the generic pattern may also undermine the validity of many conclusions made in the published IRAP literature.","DOI":"10.31234/osf.io/sp6jx","language":"en-us","publisher":"PsyArXiv","source":"OSF Preprints","title":"The Implicit Relational Assessment Procedure is not very sensitive to the attitudes and learning histories it is used to assess","URL":"https://psyarxiv.com/sp6jx/","author":[{"family":"Hussey","given":"Ian"},{"family":"Drake","given":"Chad E."}],"accessed":{"date-parts":[["2022",8,8]]},"issued":{"date-parts":[["2020",6,15]]}}}],"schema":"https://github.com/citation-style-language/schema/raw/master/csl-citation.json"} </w:instrText>
-      </w:r>
-      <w:r>
-        <w:fldChar w:fldCharType="separate"/>
-      </w:r>
-      <w:r>
-        <w:rPr>
-          <w:noProof/>
-        </w:rPr>
-        <w:t>(Hussey &amp; Drake, 2020b)</w:t>
-      </w:r>
-      <w:r>
-        <w:fldChar w:fldCharType="end"/>
-      </w:r>
-      <w:r>
-        <w:t>.</w:t>
-      </w:r>
-      <w:r>
-        <w:t xml:space="preserve"> </w:t>
-      </w:r>
-      <w:r>
-        <w:t xml:space="preserve">Regardless of what label is used, there appears to be consensus that deviation from the zero point </w:t>
-      </w:r>
-      <w:r>
-        <w:lastRenderedPageBreak/>
-        <w:t xml:space="preserve">is often not exclusively due to the relation among the </w:t>
+        <w:t xml:space="preserve">Regardless of what label is used, there appears to be consensus that deviation from the zero point is often not exclusively due to the relation among the </w:t>
       </w:r>
       <w:r>
         <w:t>sample</w:t>
@@ -5829,7 +5792,11 @@
         <w:t xml:space="preserve">calculated and its 95% Confidence Intervals </w:t>
       </w:r>
       <w:r>
-        <w:t xml:space="preserve">estimated via bootstrapping. </w:t>
+        <w:t xml:space="preserve">estimated via </w:t>
+      </w:r>
+      <w:r>
+        <w:lastRenderedPageBreak/>
+        <w:t xml:space="preserve">bootstrapping. </w:t>
       </w:r>
       <w:r>
         <w:t xml:space="preserve">In order to only compare like with like, </w:t>
@@ -5878,11 +5845,7 @@
         <w:t xml:space="preserve"> and PI scores </w:t>
       </w:r>
       <w:r>
-        <w:t xml:space="preserve">that a given individual’s </w:t>
-      </w:r>
-      <w:r>
-        <w:lastRenderedPageBreak/>
-        <w:t xml:space="preserve">score can be discriminated from </w:t>
+        <w:t xml:space="preserve">that a given individual’s score can be discriminated from </w:t>
       </w:r>
       <w:r>
         <w:t>for each trial type and domain.</w:t>
@@ -5964,7 +5927,10 @@
         <w:t>0.</w:t>
       </w:r>
       <w:r>
-        <w:t>06</w:t>
+        <w:t>0</w:t>
+      </w:r>
+      <w:r>
+        <w:t>8</w:t>
       </w:r>
       <w:r>
         <w:t>, 95% CI [</w:t>
@@ -5973,7 +5939,10 @@
         <w:t>0.</w:t>
       </w:r>
       <w:r>
-        <w:t>04</w:t>
+        <w:t>0</w:t>
+      </w:r>
+      <w:r>
+        <w:t>6</w:t>
       </w:r>
       <w:r>
         <w:t xml:space="preserve">, </w:t>
@@ -5982,7 +5951,7 @@
         <w:t>0.</w:t>
       </w:r>
       <w:r>
-        <w:t>08</w:t>
+        <w:t>11</w:t>
       </w:r>
       <w:r>
         <w:t>], 95% PI [</w:t>
@@ -5991,7 +5960,10 @@
         <w:t>0.</w:t>
       </w:r>
       <w:r>
-        <w:t>01</w:t>
+        <w:t>0</w:t>
+      </w:r>
+      <w:r>
+        <w:t>2</w:t>
       </w:r>
       <w:r>
         <w:t xml:space="preserve">, </w:t>
@@ -6000,22 +5972,59 @@
         <w:t>0.</w:t>
       </w:r>
       <w:r>
+        <w:t>3</w:t>
+      </w:r>
+      <w:r>
+        <w:t>5</w:t>
+      </w:r>
+      <w:r>
+        <w:t>]</w:t>
+      </w:r>
+      <w:r>
+        <w:t xml:space="preserve"> (see Figure </w:t>
+      </w:r>
+      <w:r>
+        <w:t>5</w:t>
+      </w:r>
+      <w:r>
+        <w:t xml:space="preserve">, middle panel, </w:t>
+      </w:r>
+      <w:r>
+        <w:rPr>
+          <w:i/>
+          <w:iCs/>
+        </w:rPr>
+        <w:t>D</w:t>
+      </w:r>
+      <w:r>
+        <w:t xml:space="preserve"> scores)</w:t>
+      </w:r>
+      <w:r>
+        <w:t xml:space="preserve">. To </w:t>
+      </w:r>
+      <w:r>
+        <w:t xml:space="preserve">again </w:t>
+      </w:r>
+      <w:r>
+        <w:t xml:space="preserve">put the prediction interval in simple terms: across a wide variety of domains, some assessed via multiple different stimulus sets, and even between different trial types, only </w:t>
+      </w:r>
+      <w:r>
         <w:t>2</w:t>
       </w:r>
       <w:r>
+        <w:t>–</w:t>
+      </w:r>
+      <w:r>
+        <w:t>3</w:t>
+      </w:r>
+      <w:r>
         <w:t>5</w:t>
       </w:r>
       <w:r>
-        <w:t>]</w:t>
-      </w:r>
-      <w:r>
-        <w:t xml:space="preserve"> (see Figure </w:t>
-      </w:r>
-      <w:r>
-        <w:t>5</w:t>
-      </w:r>
-      <w:r>
-        <w:t xml:space="preserve">, middle panel, </w:t>
+        <w:t xml:space="preserve">% of </w:t>
+      </w:r>
+      <w:r>
+        <w:t xml:space="preserve">individuals’ </w:t>
       </w:r>
       <w:r>
         <w:rPr>
@@ -6025,34 +6034,16 @@
         <w:t>D</w:t>
       </w:r>
       <w:r>
-        <w:t xml:space="preserve"> scores)</w:t>
-      </w:r>
-      <w:r>
-        <w:t xml:space="preserve">. To </w:t>
-      </w:r>
-      <w:r>
-        <w:t xml:space="preserve">again </w:t>
-      </w:r>
-      <w:r>
-        <w:t xml:space="preserve">put the prediction interval in simple terms: across a wide variety of domains, some assessed via multiple different stimulus sets, and even between different trial types, only </w:t>
-      </w:r>
-      <w:r>
-        <w:t>1</w:t>
-      </w:r>
-      <w:r>
-        <w:t>–</w:t>
-      </w:r>
-      <w:r>
-        <w:t>2</w:t>
-      </w:r>
-      <w:r>
-        <w:t>5</w:t>
-      </w:r>
-      <w:r>
-        <w:t xml:space="preserve">% of </w:t>
-      </w:r>
-      <w:r>
-        <w:t xml:space="preserve">individuals’ </w:t>
+        <w:t xml:space="preserve"> scores were found to be </w:t>
+      </w:r>
+      <w:r>
+        <w:t xml:space="preserve">discriminable </w:t>
+      </w:r>
+      <w:r>
+        <w:t xml:space="preserve">from the </w:t>
+      </w:r>
+      <w:r>
+        <w:t xml:space="preserve">other individuals’ </w:t>
       </w:r>
       <w:r>
         <w:rPr>
@@ -6062,29 +6053,16 @@
         <w:t>D</w:t>
       </w:r>
       <w:r>
-        <w:t xml:space="preserve"> scores were found to be </w:t>
-      </w:r>
-      <w:r>
-        <w:t xml:space="preserve">discriminable </w:t>
-      </w:r>
-      <w:r>
-        <w:t xml:space="preserve">from the </w:t>
-      </w:r>
-      <w:r>
-        <w:t xml:space="preserve">other individuals’ </w:t>
-      </w:r>
-      <w:r>
-        <w:rPr>
-          <w:i/>
-          <w:iCs/>
-        </w:rPr>
-        <w:t>D</w:t>
-      </w:r>
-      <w:r>
         <w:t xml:space="preserve"> scores within the same domain and trial type</w:t>
       </w:r>
       <w:r>
-        <w:t>, typically 6%</w:t>
+        <w:t xml:space="preserve">, typically </w:t>
+      </w:r>
+      <w:r>
+        <w:t>8</w:t>
+      </w:r>
+      <w:r>
+        <w:t>%</w:t>
       </w:r>
       <w:r>
         <w:t xml:space="preserve">. </w:t>
@@ -6168,10 +6146,10 @@
           <w:noProof/>
         </w:rPr>
         <w:drawing>
-          <wp:inline distT="0" distB="0" distL="0" distR="0" wp14:anchorId="1239B45E" wp14:editId="07EFBE8D">
+          <wp:inline distT="0" distB="0" distL="0" distR="0" wp14:anchorId="56C20A85" wp14:editId="5AAC2C9C">
             <wp:extent cx="5943600" cy="5200650"/>
             <wp:effectExtent l="0" t="0" r="0" b="6350"/>
-            <wp:docPr id="7" name="Picture 7"/>
+            <wp:docPr id="4" name="Picture 4"/>
             <wp:cNvGraphicFramePr>
               <a:graphicFrameLocks xmlns:a="http://schemas.openxmlformats.org/drawingml/2006/main" noChangeAspect="1"/>
             </wp:cNvGraphicFramePr>
@@ -6179,7 +6157,7 @@
               <a:graphicData uri="http://schemas.openxmlformats.org/drawingml/2006/picture">
                 <pic:pic xmlns:pic="http://schemas.openxmlformats.org/drawingml/2006/picture">
                   <pic:nvPicPr>
-                    <pic:cNvPr id="7" name="Picture 7"/>
+                    <pic:cNvPr id="4" name="Picture 4"/>
                     <pic:cNvPicPr/>
                   </pic:nvPicPr>
                   <pic:blipFill>
@@ -6780,15 +6758,21 @@
         <w:ind w:firstLine="0"/>
         <w:jc w:val="center"/>
       </w:pPr>
+    </w:p>
+    <w:p>
+      <w:pPr>
+        <w:ind w:firstLine="0"/>
+        <w:jc w:val="center"/>
+      </w:pPr>
       <w:r>
         <w:rPr>
           <w:noProof/>
         </w:rPr>
         <w:drawing>
-          <wp:inline distT="0" distB="0" distL="0" distR="0" wp14:anchorId="68DAC730" wp14:editId="403F0A99">
+          <wp:inline distT="0" distB="0" distL="0" distR="0" wp14:anchorId="239033FC" wp14:editId="6B9AFEF1">
             <wp:extent cx="4572000" cy="4572000"/>
             <wp:effectExtent l="0" t="0" r="0" b="0"/>
-            <wp:docPr id="8" name="Picture 8"/>
+            <wp:docPr id="10" name="Picture 10"/>
             <wp:cNvGraphicFramePr>
               <a:graphicFrameLocks xmlns:a="http://schemas.openxmlformats.org/drawingml/2006/main" noChangeAspect="1"/>
             </wp:cNvGraphicFramePr>
@@ -6796,7 +6780,7 @@
               <a:graphicData uri="http://schemas.openxmlformats.org/drawingml/2006/picture">
                 <pic:pic xmlns:pic="http://schemas.openxmlformats.org/drawingml/2006/picture">
                   <pic:nvPicPr>
-                    <pic:cNvPr id="8" name="Picture 8"/>
+                    <pic:cNvPr id="10" name="Picture 10"/>
                     <pic:cNvPicPr/>
                   </pic:nvPicPr>
                   <pic:blipFill>
@@ -6823,11 +6807,6 @@
     </w:p>
     <w:p>
       <w:pPr>
-        <w:ind w:firstLine="0"/>
-      </w:pPr>
-    </w:p>
-    <w:p>
-      <w:pPr>
         <w:pStyle w:val="Heading2"/>
       </w:pPr>
       <w:r>
@@ -7164,36 +7143,36 @@
         <w:t>0.0</w:t>
       </w:r>
       <w:r>
+        <w:t>8</w:t>
+      </w:r>
+      <w:r>
+        <w:t>, 95% CI [0.0</w:t>
+      </w:r>
+      <w:r>
+        <w:t>6</w:t>
+      </w:r>
+      <w:r>
+        <w:t>, 0.</w:t>
+      </w:r>
+      <w:r>
+        <w:t>10</w:t>
+      </w:r>
+      <w:r>
+        <w:t>], 95% PI [0.01, 0.</w:t>
+      </w:r>
+      <w:r>
+        <w:t>33</w:t>
+      </w:r>
+      <w:r>
+        <w:t>]</w:t>
+      </w:r>
+      <w:r>
+        <w:t xml:space="preserve"> (see Figure </w:t>
+      </w:r>
+      <w:r>
         <w:t>5</w:t>
       </w:r>
       <w:r>
-        <w:t>, 95% CI [0.0</w:t>
-      </w:r>
-      <w:r>
-        <w:t>3</w:t>
-      </w:r>
-      <w:r>
-        <w:t>, 0.0</w:t>
-      </w:r>
-      <w:r>
-        <w:t>6</w:t>
-      </w:r>
-      <w:r>
-        <w:t>], 95% PI [0.01, 0.2</w:t>
-      </w:r>
-      <w:r>
-        <w:t>1</w:t>
-      </w:r>
-      <w:r>
-        <w:t>]</w:t>
-      </w:r>
-      <w:r>
-        <w:t xml:space="preserve"> (see Figure </w:t>
-      </w:r>
-      <w:r>
-        <w:t>5</w:t>
-      </w:r>
-      <w:r>
         <w:t>, middle panel, PI scores)</w:t>
       </w:r>
       <w:r>
@@ -7210,10 +7189,10 @@
         <w:t>D</w:t>
       </w:r>
       <w:r>
-        <w:t xml:space="preserve"> score resulted in a worse proportion of discriminable scores, although the magnitude of </w:t>
-      </w:r>
-      <w:r>
-        <w:t>change was small</w:t>
+        <w:t xml:space="preserve"> score </w:t>
+      </w:r>
+      <w:r>
+        <w:t>did not improve this proportion</w:t>
       </w:r>
       <w:r>
         <w:t xml:space="preserve">, </w:t>
@@ -7243,7 +7222,10 @@
         <w:t xml:space="preserve"> </w:t>
       </w:r>
       <w:r>
-        <w:t>= -0.01</w:t>
+        <w:t>= 0.0</w:t>
+      </w:r>
+      <w:r>
+        <w:t>0</w:t>
       </w:r>
       <w:r>
         <w:t xml:space="preserve">, </w:t>
@@ -7256,10 +7238,13 @@
         <w:t>p</w:t>
       </w:r>
       <w:r>
-        <w:t xml:space="preserve"> = .00</w:t>
-      </w:r>
-      <w:r>
-        <w:t>9</w:t>
+        <w:t xml:space="preserve"> = .</w:t>
+      </w:r>
+      <w:r>
+        <w:t>1</w:t>
+      </w:r>
+      <w:r>
+        <w:t>5</w:t>
       </w:r>
       <w:r>
         <w:t>.</w:t>
@@ -7393,7 +7378,13 @@
         <w:t>coverage</w:t>
       </w:r>
       <w:r>
-        <w:t xml:space="preserve">, although the magnitude of change was small, </w:t>
+        <w:t xml:space="preserve">, although the magnitude of change was </w:t>
+      </w:r>
+      <w:r>
+        <w:t xml:space="preserve">very </w:t>
+      </w:r>
+      <w:r>
+        <w:t xml:space="preserve">small, </w:t>
       </w:r>
       <m:oMath>
         <m:r>
@@ -7531,11 +7522,11 @@
         <w:t>D</w:t>
       </w:r>
       <w:r>
-        <w:t xml:space="preserve"> scores </w:t>
+        <w:t xml:space="preserve"> scores and their confidence intervals for every domain can be found in Figure 2S in the supplementary </w:t>
       </w:r>
       <w:r>
         <w:lastRenderedPageBreak/>
-        <w:t>and their confidence intervals for every domain can be found in Figure 2S in the supplementary materials.</w:t>
+        <w:t>materials.</w:t>
       </w:r>
       <w:r>
         <w:t xml:space="preserve"> Analogous to Figure 1S, the MAP IAT </w:t>
@@ -7948,6 +7939,7 @@
         <m:r>
           <w:rPr>
             <w:rFonts w:ascii="Cambria Math" w:hAnsi="Cambria Math"/>
+            <w:highlight w:val="yellow"/>
           </w:rPr>
           <m:t>θ</m:t>
         </m:r>
@@ -7956,95 +7948,404 @@
         <w:rPr>
           <w:i/>
           <w:iCs/>
+          <w:highlight w:val="yellow"/>
         </w:rPr>
         <w:t xml:space="preserve"> </w:t>
       </w:r>
       <w:r>
+        <w:rPr>
+          <w:highlight w:val="yellow"/>
+        </w:rPr>
         <w:t>=</w:t>
       </w:r>
       <w:r>
         <w:rPr>
           <w:i/>
           <w:iCs/>
+          <w:highlight w:val="yellow"/>
         </w:rPr>
         <w:t xml:space="preserve"> </w:t>
       </w:r>
       <w:r>
+        <w:rPr>
+          <w:highlight w:val="yellow"/>
+        </w:rPr>
         <w:t>0.</w:t>
       </w:r>
       <w:r>
+        <w:rPr>
+          <w:highlight w:val="yellow"/>
+        </w:rPr>
         <w:t>44</w:t>
       </w:r>
       <w:r>
+        <w:rPr>
+          <w:highlight w:val="yellow"/>
+        </w:rPr>
         <w:t>, 95% CI [0.</w:t>
       </w:r>
       <w:r>
+        <w:rPr>
+          <w:highlight w:val="yellow"/>
+        </w:rPr>
         <w:t>39</w:t>
       </w:r>
       <w:r>
+        <w:rPr>
+          <w:highlight w:val="yellow"/>
+        </w:rPr>
         <w:t>, 0.</w:t>
       </w:r>
       <w:r>
+        <w:rPr>
+          <w:highlight w:val="yellow"/>
+        </w:rPr>
         <w:t>4</w:t>
       </w:r>
       <w:r>
+        <w:rPr>
+          <w:highlight w:val="yellow"/>
+        </w:rPr>
         <w:t>8</w:t>
       </w:r>
       <w:r>
+        <w:rPr>
+          <w:highlight w:val="yellow"/>
+        </w:rPr>
         <w:t>], 95% PI [0.</w:t>
       </w:r>
       <w:r>
+        <w:rPr>
+          <w:highlight w:val="yellow"/>
+        </w:rPr>
         <w:t>08</w:t>
       </w:r>
       <w:r>
+        <w:rPr>
+          <w:highlight w:val="yellow"/>
+        </w:rPr>
         <w:t>, 0.</w:t>
       </w:r>
       <w:r>
+        <w:rPr>
+          <w:highlight w:val="yellow"/>
+        </w:rPr>
         <w:t>87</w:t>
       </w:r>
       <w:r>
+        <w:rPr>
+          <w:highlight w:val="yellow"/>
+        </w:rPr>
         <w:t>]</w:t>
       </w:r>
       <w:r>
+        <w:rPr>
+          <w:highlight w:val="yellow"/>
+        </w:rPr>
         <w:t xml:space="preserve"> (see Figure </w:t>
       </w:r>
       <w:r>
+        <w:rPr>
+          <w:highlight w:val="yellow"/>
+        </w:rPr>
         <w:t>6</w:t>
       </w:r>
       <w:r>
+        <w:rPr>
+          <w:highlight w:val="yellow"/>
+        </w:rPr>
         <w:t xml:space="preserve">, middle panel, IAT </w:t>
       </w:r>
       <w:r>
         <w:rPr>
           <w:i/>
           <w:iCs/>
+          <w:highlight w:val="yellow"/>
         </w:rPr>
         <w:t>D</w:t>
       </w:r>
       <w:r>
+        <w:rPr>
+          <w:highlight w:val="yellow"/>
+        </w:rPr>
         <w:t xml:space="preserve"> scores)</w:t>
       </w:r>
       <w:r>
+        <w:rPr>
+          <w:highlight w:val="yellow"/>
+        </w:rPr>
         <w:t xml:space="preserve">. </w:t>
       </w:r>
       <w:r>
+        <w:rPr>
+          <w:highlight w:val="yellow"/>
+        </w:rPr>
         <w:t xml:space="preserve">This was significantly better than for the IRAP </w:t>
       </w:r>
       <w:r>
         <w:rPr>
           <w:i/>
           <w:iCs/>
+          <w:highlight w:val="yellow"/>
         </w:rPr>
         <w:t>D</w:t>
       </w:r>
       <w:r>
+        <w:rPr>
+          <w:highlight w:val="yellow"/>
+        </w:rPr>
         <w:t xml:space="preserve"> scores </w:t>
       </w:r>
       <w:r>
+        <w:rPr>
+          <w:highlight w:val="yellow"/>
+        </w:rPr>
         <w:t>and the magnitude of the difference in proportions was large</w:t>
       </w:r>
       <w:r>
+        <w:rPr>
+          <w:highlight w:val="yellow"/>
+        </w:rPr>
         <w:t xml:space="preserve">, </w:t>
+      </w:r>
+      <m:oMath>
+        <m:r>
+          <m:rPr>
+            <m:sty m:val="p"/>
+          </m:rPr>
+          <w:rPr>
+            <w:rFonts w:ascii="Cambria Math" w:hAnsi="Cambria Math"/>
+            <w:highlight w:val="yellow"/>
+          </w:rPr>
+          <m:t>Δ</m:t>
+        </m:r>
+        <m:r>
+          <w:rPr>
+            <w:rFonts w:ascii="Cambria Math" w:hAnsi="Cambria Math"/>
+            <w:highlight w:val="yellow"/>
+          </w:rPr>
+          <m:t>θ</m:t>
+        </m:r>
+      </m:oMath>
+      <w:r>
+        <w:rPr>
+          <w:i/>
+          <w:iCs/>
+          <w:highlight w:val="yellow"/>
+        </w:rPr>
+        <w:t xml:space="preserve"> </w:t>
+      </w:r>
+      <w:r>
+        <w:rPr>
+          <w:highlight w:val="yellow"/>
+        </w:rPr>
+        <w:t>= 0.</w:t>
+      </w:r>
+      <w:r>
+        <w:rPr>
+          <w:highlight w:val="yellow"/>
+        </w:rPr>
+        <w:t>40</w:t>
+      </w:r>
+      <w:r>
+        <w:rPr>
+          <w:highlight w:val="yellow"/>
+        </w:rPr>
+        <w:t xml:space="preserve">, </w:t>
+      </w:r>
+      <w:r>
+        <w:rPr>
+          <w:i/>
+          <w:iCs/>
+          <w:highlight w:val="yellow"/>
+        </w:rPr>
+        <w:t>p</w:t>
+      </w:r>
+      <w:r>
+        <w:rPr>
+          <w:highlight w:val="yellow"/>
+        </w:rPr>
+        <w:t xml:space="preserve"> </w:t>
+      </w:r>
+      <w:r>
+        <w:rPr>
+          <w:highlight w:val="yellow"/>
+        </w:rPr>
+        <w:t>&lt;</w:t>
+      </w:r>
+      <w:r>
+        <w:rPr>
+          <w:highlight w:val="yellow"/>
+        </w:rPr>
+        <w:t xml:space="preserve"> .00</w:t>
+      </w:r>
+      <w:r>
+        <w:rPr>
+          <w:highlight w:val="yellow"/>
+        </w:rPr>
+        <w:t>1</w:t>
+      </w:r>
+      <w:r>
+        <w:rPr>
+          <w:highlight w:val="yellow"/>
+        </w:rPr>
+        <w:t>.</w:t>
+      </w:r>
+      <w:r>
+        <w:t xml:space="preserve"> </w:t>
+      </w:r>
+    </w:p>
+    <w:p>
+      <w:pPr>
+        <w:pStyle w:val="Heading3"/>
+      </w:pPr>
+      <w:r>
+        <w:t>Proportion of observed range covered by individual scores</w:t>
+      </w:r>
+    </w:p>
+    <w:p>
+      <w:r>
+        <w:t xml:space="preserve">Model 6 was similar to model 3. </w:t>
+      </w:r>
+      <w:r>
+        <w:t xml:space="preserve">The proportion with of the observed interval width covered by individual IAT </w:t>
+      </w:r>
+      <w:r>
+        <w:rPr>
+          <w:i/>
+          <w:iCs/>
+        </w:rPr>
+        <w:t>D</w:t>
+      </w:r>
+      <w:r>
+        <w:t xml:space="preserve"> scores 95% Confidence Intervals in each domain can be found in Figure 6S in the supplementary materials. </w:t>
+      </w:r>
+      <w:r>
+        <w:t xml:space="preserve">The same modifications to the fixed and random </w:t>
+      </w:r>
+      <w:r>
+        <w:lastRenderedPageBreak/>
+        <w:t xml:space="preserve">effects were made as model 4. </w:t>
+      </w:r>
+      <w:r>
+        <w:t xml:space="preserve">The </w:t>
+      </w:r>
+      <w:r>
+        <w:t>proportion of</w:t>
+      </w:r>
+      <w:r>
+        <w:t xml:space="preserve"> the observed range of </w:t>
+      </w:r>
+      <w:r>
+        <w:t xml:space="preserve">IAT </w:t>
+      </w:r>
+      <w:r>
+        <w:rPr>
+          <w:i/>
+          <w:iCs/>
+        </w:rPr>
+        <w:t>D</w:t>
+      </w:r>
+      <w:r>
+        <w:t xml:space="preserve"> scores </w:t>
+      </w:r>
+      <w:r>
+        <w:t xml:space="preserve">covered by individuals 95% Confidence Intervals </w:t>
+      </w:r>
+      <w:r>
+        <w:t xml:space="preserve">was </w:t>
+      </w:r>
+      <m:oMath>
+        <m:r>
+          <w:rPr>
+            <w:rFonts w:ascii="Cambria Math" w:hAnsi="Cambria Math"/>
+          </w:rPr>
+          <m:t>θ</m:t>
+        </m:r>
+      </m:oMath>
+      <w:r>
+        <w:t xml:space="preserve"> =</w:t>
+      </w:r>
+      <w:r>
+        <w:rPr>
+          <w:i/>
+          <w:iCs/>
+        </w:rPr>
+        <w:t xml:space="preserve"> </w:t>
+      </w:r>
+      <w:r>
+        <w:t>0.</w:t>
+      </w:r>
+      <w:r>
+        <w:t>26</w:t>
+      </w:r>
+      <w:r>
+        <w:t>, 95% CI [0.</w:t>
+      </w:r>
+      <w:r>
+        <w:t>26</w:t>
+      </w:r>
+      <w:r>
+        <w:t>, 0.</w:t>
+      </w:r>
+      <w:r>
+        <w:t>27</w:t>
+      </w:r>
+      <w:r>
+        <w:t>], 95% PI [0.</w:t>
+      </w:r>
+      <w:r>
+        <w:t>1</w:t>
+      </w:r>
+      <w:r>
+        <w:t>6</w:t>
+      </w:r>
+      <w:r>
+        <w:t>, 0.</w:t>
+      </w:r>
+      <w:r>
+        <w:t>4</w:t>
+      </w:r>
+      <w:r>
+        <w:t>1</w:t>
+      </w:r>
+      <w:r>
+        <w:t>]</w:t>
+      </w:r>
+      <w:r>
+        <w:t xml:space="preserve"> (see Figure </w:t>
+      </w:r>
+      <w:r>
+        <w:t>6</w:t>
+      </w:r>
+      <w:r>
+        <w:t xml:space="preserve">, lower panel, IAT </w:t>
+      </w:r>
+      <w:r>
+        <w:rPr>
+          <w:i/>
+          <w:iCs/>
+        </w:rPr>
+        <w:t>D</w:t>
+      </w:r>
+      <w:r>
+        <w:t xml:space="preserve"> scores)</w:t>
+      </w:r>
+      <w:r>
+        <w:t xml:space="preserve">. </w:t>
+      </w:r>
+      <w:r>
+        <w:t xml:space="preserve">This was significantly better than for the IRAP </w:t>
+      </w:r>
+      <w:r>
+        <w:rPr>
+          <w:i/>
+          <w:iCs/>
+        </w:rPr>
+        <w:t>D</w:t>
+      </w:r>
+      <w:r>
+        <w:t xml:space="preserve"> scores and the magnitude of the difference in proportions was large, </w:t>
       </w:r>
       <m:oMath>
         <m:r>
@@ -8074,214 +8375,6 @@
         <w:t>= 0.</w:t>
       </w:r>
       <w:r>
-        <w:t>40</w:t>
-      </w:r>
-      <w:r>
-        <w:t xml:space="preserve">, </w:t>
-      </w:r>
-      <w:r>
-        <w:rPr>
-          <w:i/>
-          <w:iCs/>
-        </w:rPr>
-        <w:t>p</w:t>
-      </w:r>
-      <w:r>
-        <w:t xml:space="preserve"> </w:t>
-      </w:r>
-      <w:r>
-        <w:t>&lt;</w:t>
-      </w:r>
-      <w:r>
-        <w:t xml:space="preserve"> .00</w:t>
-      </w:r>
-      <w:r>
-        <w:t>1</w:t>
-      </w:r>
-      <w:r>
-        <w:t xml:space="preserve">. </w:t>
-      </w:r>
-    </w:p>
-    <w:p>
-      <w:pPr>
-        <w:pStyle w:val="Heading3"/>
-      </w:pPr>
-      <w:r>
-        <w:t>Proportion of observed range covered by individual scores</w:t>
-      </w:r>
-    </w:p>
-    <w:p>
-      <w:r>
-        <w:t xml:space="preserve">Model 6 was similar to model 3. </w:t>
-      </w:r>
-      <w:r>
-        <w:t xml:space="preserve">The proportion with of the observed interval width covered by individual IAT </w:t>
-      </w:r>
-      <w:r>
-        <w:rPr>
-          <w:i/>
-          <w:iCs/>
-        </w:rPr>
-        <w:t>D</w:t>
-      </w:r>
-      <w:r>
-        <w:t xml:space="preserve"> scores 95% Confidence Intervals in each domain can be found in </w:t>
-      </w:r>
-      <w:r>
-        <w:lastRenderedPageBreak/>
-        <w:t xml:space="preserve">Figure 6S in the supplementary materials. </w:t>
-      </w:r>
-      <w:r>
-        <w:t xml:space="preserve">The same modifications to the fixed and random effects were made as model 4. </w:t>
-      </w:r>
-      <w:r>
-        <w:t xml:space="preserve">The </w:t>
-      </w:r>
-      <w:r>
-        <w:t>proportion of</w:t>
-      </w:r>
-      <w:r>
-        <w:t xml:space="preserve"> the observed range of </w:t>
-      </w:r>
-      <w:r>
-        <w:t xml:space="preserve">IAT </w:t>
-      </w:r>
-      <w:r>
-        <w:rPr>
-          <w:i/>
-          <w:iCs/>
-        </w:rPr>
-        <w:t>D</w:t>
-      </w:r>
-      <w:r>
-        <w:t xml:space="preserve"> scores </w:t>
-      </w:r>
-      <w:r>
-        <w:t xml:space="preserve">covered by individuals 95% Confidence Intervals </w:t>
-      </w:r>
-      <w:r>
-        <w:t xml:space="preserve">was </w:t>
-      </w:r>
-      <m:oMath>
-        <m:r>
-          <w:rPr>
-            <w:rFonts w:ascii="Cambria Math" w:hAnsi="Cambria Math"/>
-          </w:rPr>
-          <m:t>θ</m:t>
-        </m:r>
-      </m:oMath>
-      <w:r>
-        <w:t xml:space="preserve"> =</w:t>
-      </w:r>
-      <w:r>
-        <w:rPr>
-          <w:i/>
-          <w:iCs/>
-        </w:rPr>
-        <w:t xml:space="preserve"> </w:t>
-      </w:r>
-      <w:r>
-        <w:t>0.</w:t>
-      </w:r>
-      <w:r>
-        <w:t>26</w:t>
-      </w:r>
-      <w:r>
-        <w:t>, 95% CI [0.</w:t>
-      </w:r>
-      <w:r>
-        <w:t>26</w:t>
-      </w:r>
-      <w:r>
-        <w:t>, 0.</w:t>
-      </w:r>
-      <w:r>
-        <w:t>27</w:t>
-      </w:r>
-      <w:r>
-        <w:t>], 95% PI [0.</w:t>
-      </w:r>
-      <w:r>
-        <w:t>1</w:t>
-      </w:r>
-      <w:r>
-        <w:t>6</w:t>
-      </w:r>
-      <w:r>
-        <w:t>, 0.</w:t>
-      </w:r>
-      <w:r>
-        <w:t>4</w:t>
-      </w:r>
-      <w:r>
-        <w:t>1</w:t>
-      </w:r>
-      <w:r>
-        <w:t>]</w:t>
-      </w:r>
-      <w:r>
-        <w:t xml:space="preserve"> (see Figure </w:t>
-      </w:r>
-      <w:r>
-        <w:t>6</w:t>
-      </w:r>
-      <w:r>
-        <w:t xml:space="preserve">, lower panel, IAT </w:t>
-      </w:r>
-      <w:r>
-        <w:rPr>
-          <w:i/>
-          <w:iCs/>
-        </w:rPr>
-        <w:t>D</w:t>
-      </w:r>
-      <w:r>
-        <w:t xml:space="preserve"> scores)</w:t>
-      </w:r>
-      <w:r>
-        <w:t xml:space="preserve">. </w:t>
-      </w:r>
-      <w:r>
-        <w:t xml:space="preserve">This was significantly better than for the IRAP </w:t>
-      </w:r>
-      <w:r>
-        <w:rPr>
-          <w:i/>
-          <w:iCs/>
-        </w:rPr>
-        <w:t>D</w:t>
-      </w:r>
-      <w:r>
-        <w:t xml:space="preserve"> scores and the magnitude of the difference in proportions was large, </w:t>
-      </w:r>
-      <m:oMath>
-        <m:r>
-          <m:rPr>
-            <m:sty m:val="p"/>
-          </m:rPr>
-          <w:rPr>
-            <w:rFonts w:ascii="Cambria Math" w:hAnsi="Cambria Math"/>
-          </w:rPr>
-          <m:t>Δ</m:t>
-        </m:r>
-        <m:r>
-          <w:rPr>
-            <w:rFonts w:ascii="Cambria Math" w:hAnsi="Cambria Math"/>
-          </w:rPr>
-          <m:t>θ</m:t>
-        </m:r>
-      </m:oMath>
-      <w:r>
-        <w:rPr>
-          <w:i/>
-          <w:iCs/>
-        </w:rPr>
-        <w:t xml:space="preserve"> </w:t>
-      </w:r>
-      <w:r>
-        <w:t>= 0.</w:t>
-      </w:r>
-      <w:r>
         <w:t>2</w:t>
       </w:r>
       <w:r>
@@ -8325,6 +8418,7 @@
         <w:rPr>
           <w:b/>
           <w:bCs/>
+          <w:highlight w:val="yellow"/>
         </w:rPr>
         <w:lastRenderedPageBreak/>
         <w:t xml:space="preserve">Figure </w:t>
@@ -8333,6 +8427,7 @@
         <w:rPr>
           <w:b/>
           <w:bCs/>
+          <w:highlight w:val="yellow"/>
         </w:rPr>
         <w:t>6</w:t>
       </w:r>
@@ -8340,36 +8435,54 @@
         <w:rPr>
           <w:b/>
           <w:bCs/>
+          <w:highlight w:val="yellow"/>
         </w:rPr>
         <w:t>.</w:t>
       </w:r>
       <w:r>
+        <w:rPr>
+          <w:highlight w:val="yellow"/>
+        </w:rPr>
         <w:t xml:space="preserve"> Results of </w:t>
       </w:r>
       <w:r>
+        <w:rPr>
+          <w:highlight w:val="yellow"/>
+        </w:rPr>
         <w:t xml:space="preserve">meta-analyses </w:t>
       </w:r>
       <w:r>
+        <w:rPr>
+          <w:highlight w:val="yellow"/>
+        </w:rPr>
         <w:t xml:space="preserve">4 to 6 comparing the individual level utility of IRAP </w:t>
       </w:r>
       <w:r>
         <w:rPr>
           <w:i/>
           <w:iCs/>
+          <w:highlight w:val="yellow"/>
         </w:rPr>
         <w:t>D</w:t>
       </w:r>
       <w:r>
+        <w:rPr>
+          <w:highlight w:val="yellow"/>
+        </w:rPr>
         <w:t xml:space="preserve"> scores with IAT </w:t>
       </w:r>
       <w:r>
         <w:rPr>
           <w:i/>
           <w:iCs/>
+          <w:highlight w:val="yellow"/>
         </w:rPr>
         <w:t>D</w:t>
       </w:r>
       <w:r>
+        <w:rPr>
+          <w:highlight w:val="yellow"/>
+        </w:rPr>
         <w:t xml:space="preserve"> scores.</w:t>
       </w:r>
     </w:p>
@@ -8643,7 +8756,10 @@
         <w:t>(</w:t>
       </w:r>
       <w:r>
-        <w:t>94</w:t>
+        <w:t>9</w:t>
+      </w:r>
+      <w:r>
+        <w:t>2</w:t>
       </w:r>
       <w:r>
         <w:t>%)</w:t>
@@ -14224,6 +14340,15 @@
 </file>
 
 <file path=customXml/item2.xml><?xml version="1.0" encoding="utf-8"?>
+<?mso-contentType ?>
+<FormTemplates xmlns="http://schemas.microsoft.com/sharepoint/v3/contenttype/forms">
+  <Display>DocumentLibraryForm</Display>
+  <Edit>AssetEditForm</Edit>
+  <New>DocumentLibraryForm</New>
+</FormTemplates>
+</file>
+
+<file path=customXml/item3.xml><?xml version="1.0" encoding="utf-8"?>
 <b:Sources xmlns:b="http://schemas.openxmlformats.org/officeDocument/2006/bibliography" SelectedStyle="\APASixthEditionOfficeOnline.xsl" StyleName="APA" Version="6">
   <b:Source>
     <b:Tag>Article</b:Tag>
@@ -14270,15 +14395,6 @@
 </b:Sources>
 </file>
 
-<file path=customXml/item3.xml><?xml version="1.0" encoding="utf-8"?>
-<?mso-contentType ?>
-<FormTemplates xmlns="http://schemas.microsoft.com/sharepoint/v3/contenttype/forms">
-  <Display>DocumentLibraryForm</Display>
-  <Edit>AssetEditForm</Edit>
-  <New>DocumentLibraryForm</New>
-</FormTemplates>
-</file>
-
 <file path=customXml/itemProps1.xml><?xml version="1.0" encoding="utf-8"?>
 <ds:datastoreItem xmlns:ds="http://schemas.openxmlformats.org/officeDocument/2006/customXml" ds:itemID="{55AF091B-3C7A-41E3-B477-F2FDAA23CFDA}">
   <ds:schemaRefs>
@@ -14288,17 +14404,17 @@
 </file>
 
 <file path=customXml/itemProps2.xml><?xml version="1.0" encoding="utf-8"?>
+<ds:datastoreItem xmlns:ds="http://schemas.openxmlformats.org/officeDocument/2006/customXml" ds:itemID="{FC49F074-30BA-4C9C-B9EE-E13520AAFA01}">
+  <ds:schemaRefs>
+    <ds:schemaRef ds:uri="http://schemas.microsoft.com/sharepoint/v3/contenttype/forms"/>
+  </ds:schemaRefs>
+</ds:datastoreItem>
+</file>
+
+<file path=customXml/itemProps3.xml><?xml version="1.0" encoding="utf-8"?>
 <ds:datastoreItem xmlns:ds="http://schemas.openxmlformats.org/officeDocument/2006/customXml" ds:itemID="{788BB0E4-F2B9-C64A-B519-A06D1C0E8B9B}">
   <ds:schemaRefs>
     <ds:schemaRef ds:uri="http://schemas.openxmlformats.org/officeDocument/2006/bibliography"/>
   </ds:schemaRefs>
 </ds:datastoreItem>
-</file>
-
-<file path=customXml/itemProps3.xml><?xml version="1.0" encoding="utf-8"?>
-<ds:datastoreItem xmlns:ds="http://schemas.openxmlformats.org/officeDocument/2006/customXml" ds:itemID="{FC49F074-30BA-4C9C-B9EE-E13520AAFA01}">
-  <ds:schemaRefs>
-    <ds:schemaRef ds:uri="http://schemas.microsoft.com/sharepoint/v3/contenttype/forms"/>
-  </ds:schemaRefs>
-</ds:datastoreItem>
 </file>
</xml_diff>

<commit_message>
re ran iat analysis to correct plots, updated manuscript
</commit_message>
<xml_diff>
--- a/manuscript/manuscript.docx
+++ b/manuscript/manuscript.docx
@@ -7917,7 +7917,10 @@
         <w:t>T</w:t>
       </w:r>
       <w:r>
-        <w:t xml:space="preserve">he meta-analytic proportion of </w:t>
+        <w:t xml:space="preserve">he </w:t>
+      </w:r>
+      <w:r>
+        <w:t xml:space="preserve">meta-analytic proportion of </w:t>
       </w:r>
       <w:r>
         <w:t xml:space="preserve">IAT </w:t>
@@ -7930,330 +7933,7 @@
         <w:t>D</w:t>
       </w:r>
       <w:r>
-        <w:t xml:space="preserve"> scores that were found to be discriminable from one </w:t>
-      </w:r>
-      <w:r>
-        <w:t xml:space="preserve">another was </w:t>
-      </w:r>
-      <m:oMath>
-        <m:r>
-          <w:rPr>
-            <w:rFonts w:ascii="Cambria Math" w:hAnsi="Cambria Math"/>
-            <w:highlight w:val="yellow"/>
-          </w:rPr>
-          <m:t>θ</m:t>
-        </m:r>
-      </m:oMath>
-      <w:r>
-        <w:rPr>
-          <w:i/>
-          <w:iCs/>
-          <w:highlight w:val="yellow"/>
-        </w:rPr>
-        <w:t xml:space="preserve"> </w:t>
-      </w:r>
-      <w:r>
-        <w:rPr>
-          <w:highlight w:val="yellow"/>
-        </w:rPr>
-        <w:t>=</w:t>
-      </w:r>
-      <w:r>
-        <w:rPr>
-          <w:i/>
-          <w:iCs/>
-          <w:highlight w:val="yellow"/>
-        </w:rPr>
-        <w:t xml:space="preserve"> </w:t>
-      </w:r>
-      <w:r>
-        <w:rPr>
-          <w:highlight w:val="yellow"/>
-        </w:rPr>
-        <w:t>0.</w:t>
-      </w:r>
-      <w:r>
-        <w:rPr>
-          <w:highlight w:val="yellow"/>
-        </w:rPr>
-        <w:t>44</w:t>
-      </w:r>
-      <w:r>
-        <w:rPr>
-          <w:highlight w:val="yellow"/>
-        </w:rPr>
-        <w:t>, 95% CI [0.</w:t>
-      </w:r>
-      <w:r>
-        <w:rPr>
-          <w:highlight w:val="yellow"/>
-        </w:rPr>
-        <w:t>39</w:t>
-      </w:r>
-      <w:r>
-        <w:rPr>
-          <w:highlight w:val="yellow"/>
-        </w:rPr>
-        <w:t>, 0.</w:t>
-      </w:r>
-      <w:r>
-        <w:rPr>
-          <w:highlight w:val="yellow"/>
-        </w:rPr>
-        <w:t>4</w:t>
-      </w:r>
-      <w:r>
-        <w:rPr>
-          <w:highlight w:val="yellow"/>
-        </w:rPr>
-        <w:t>8</w:t>
-      </w:r>
-      <w:r>
-        <w:rPr>
-          <w:highlight w:val="yellow"/>
-        </w:rPr>
-        <w:t>], 95% PI [0.</w:t>
-      </w:r>
-      <w:r>
-        <w:rPr>
-          <w:highlight w:val="yellow"/>
-        </w:rPr>
-        <w:t>08</w:t>
-      </w:r>
-      <w:r>
-        <w:rPr>
-          <w:highlight w:val="yellow"/>
-        </w:rPr>
-        <w:t>, 0.</w:t>
-      </w:r>
-      <w:r>
-        <w:rPr>
-          <w:highlight w:val="yellow"/>
-        </w:rPr>
-        <w:t>87</w:t>
-      </w:r>
-      <w:r>
-        <w:rPr>
-          <w:highlight w:val="yellow"/>
-        </w:rPr>
-        <w:t>]</w:t>
-      </w:r>
-      <w:r>
-        <w:rPr>
-          <w:highlight w:val="yellow"/>
-        </w:rPr>
-        <w:t xml:space="preserve"> (see Figure </w:t>
-      </w:r>
-      <w:r>
-        <w:rPr>
-          <w:highlight w:val="yellow"/>
-        </w:rPr>
-        <w:t>6</w:t>
-      </w:r>
-      <w:r>
-        <w:rPr>
-          <w:highlight w:val="yellow"/>
-        </w:rPr>
-        <w:t xml:space="preserve">, middle panel, IAT </w:t>
-      </w:r>
-      <w:r>
-        <w:rPr>
-          <w:i/>
-          <w:iCs/>
-          <w:highlight w:val="yellow"/>
-        </w:rPr>
-        <w:t>D</w:t>
-      </w:r>
-      <w:r>
-        <w:rPr>
-          <w:highlight w:val="yellow"/>
-        </w:rPr>
-        <w:t xml:space="preserve"> scores)</w:t>
-      </w:r>
-      <w:r>
-        <w:rPr>
-          <w:highlight w:val="yellow"/>
-        </w:rPr>
-        <w:t xml:space="preserve">. </w:t>
-      </w:r>
-      <w:r>
-        <w:rPr>
-          <w:highlight w:val="yellow"/>
-        </w:rPr>
-        <w:t xml:space="preserve">This was significantly better than for the IRAP </w:t>
-      </w:r>
-      <w:r>
-        <w:rPr>
-          <w:i/>
-          <w:iCs/>
-          <w:highlight w:val="yellow"/>
-        </w:rPr>
-        <w:t>D</w:t>
-      </w:r>
-      <w:r>
-        <w:rPr>
-          <w:highlight w:val="yellow"/>
-        </w:rPr>
-        <w:t xml:space="preserve"> scores </w:t>
-      </w:r>
-      <w:r>
-        <w:rPr>
-          <w:highlight w:val="yellow"/>
-        </w:rPr>
-        <w:t>and the magnitude of the difference in proportions was large</w:t>
-      </w:r>
-      <w:r>
-        <w:rPr>
-          <w:highlight w:val="yellow"/>
-        </w:rPr>
-        <w:t xml:space="preserve">, </w:t>
-      </w:r>
-      <m:oMath>
-        <m:r>
-          <m:rPr>
-            <m:sty m:val="p"/>
-          </m:rPr>
-          <w:rPr>
-            <w:rFonts w:ascii="Cambria Math" w:hAnsi="Cambria Math"/>
-            <w:highlight w:val="yellow"/>
-          </w:rPr>
-          <m:t>Δ</m:t>
-        </m:r>
-        <m:r>
-          <w:rPr>
-            <w:rFonts w:ascii="Cambria Math" w:hAnsi="Cambria Math"/>
-            <w:highlight w:val="yellow"/>
-          </w:rPr>
-          <m:t>θ</m:t>
-        </m:r>
-      </m:oMath>
-      <w:r>
-        <w:rPr>
-          <w:i/>
-          <w:iCs/>
-          <w:highlight w:val="yellow"/>
-        </w:rPr>
-        <w:t xml:space="preserve"> </w:t>
-      </w:r>
-      <w:r>
-        <w:rPr>
-          <w:highlight w:val="yellow"/>
-        </w:rPr>
-        <w:t>= 0.</w:t>
-      </w:r>
-      <w:r>
-        <w:rPr>
-          <w:highlight w:val="yellow"/>
-        </w:rPr>
-        <w:t>40</w:t>
-      </w:r>
-      <w:r>
-        <w:rPr>
-          <w:highlight w:val="yellow"/>
-        </w:rPr>
-        <w:t xml:space="preserve">, </w:t>
-      </w:r>
-      <w:r>
-        <w:rPr>
-          <w:i/>
-          <w:iCs/>
-          <w:highlight w:val="yellow"/>
-        </w:rPr>
-        <w:t>p</w:t>
-      </w:r>
-      <w:r>
-        <w:rPr>
-          <w:highlight w:val="yellow"/>
-        </w:rPr>
-        <w:t xml:space="preserve"> </w:t>
-      </w:r>
-      <w:r>
-        <w:rPr>
-          <w:highlight w:val="yellow"/>
-        </w:rPr>
-        <w:t>&lt;</w:t>
-      </w:r>
-      <w:r>
-        <w:rPr>
-          <w:highlight w:val="yellow"/>
-        </w:rPr>
-        <w:t xml:space="preserve"> .00</w:t>
-      </w:r>
-      <w:r>
-        <w:rPr>
-          <w:highlight w:val="yellow"/>
-        </w:rPr>
-        <w:t>1</w:t>
-      </w:r>
-      <w:r>
-        <w:rPr>
-          <w:highlight w:val="yellow"/>
-        </w:rPr>
-        <w:t>.</w:t>
-      </w:r>
-      <w:r>
-        <w:t xml:space="preserve"> </w:t>
-      </w:r>
-    </w:p>
-    <w:p>
-      <w:pPr>
-        <w:pStyle w:val="Heading3"/>
-      </w:pPr>
-      <w:r>
-        <w:t>Proportion of observed range covered by individual scores</w:t>
-      </w:r>
-    </w:p>
-    <w:p>
-      <w:r>
-        <w:t xml:space="preserve">Model 6 was similar to model 3. </w:t>
-      </w:r>
-      <w:r>
-        <w:t xml:space="preserve">The proportion with of the observed interval width covered by individual IAT </w:t>
-      </w:r>
-      <w:r>
-        <w:rPr>
-          <w:i/>
-          <w:iCs/>
-        </w:rPr>
-        <w:t>D</w:t>
-      </w:r>
-      <w:r>
-        <w:t xml:space="preserve"> scores 95% Confidence Intervals in each domain can be found in Figure 6S in the supplementary materials. </w:t>
-      </w:r>
-      <w:r>
-        <w:t xml:space="preserve">The same modifications to the fixed and random </w:t>
-      </w:r>
-      <w:r>
-        <w:lastRenderedPageBreak/>
-        <w:t xml:space="preserve">effects were made as model 4. </w:t>
-      </w:r>
-      <w:r>
-        <w:t xml:space="preserve">The </w:t>
-      </w:r>
-      <w:r>
-        <w:t>proportion of</w:t>
-      </w:r>
-      <w:r>
-        <w:t xml:space="preserve"> the observed range of </w:t>
-      </w:r>
-      <w:r>
-        <w:t xml:space="preserve">IAT </w:t>
-      </w:r>
-      <w:r>
-        <w:rPr>
-          <w:i/>
-          <w:iCs/>
-        </w:rPr>
-        <w:t>D</w:t>
-      </w:r>
-      <w:r>
-        <w:t xml:space="preserve"> scores </w:t>
-      </w:r>
-      <w:r>
-        <w:t xml:space="preserve">covered by individuals 95% Confidence Intervals </w:t>
-      </w:r>
-      <w:r>
-        <w:t xml:space="preserve">was </w:t>
+        <w:t xml:space="preserve"> scores that were found to be discriminable from one another was </w:t>
       </w:r>
       <m:oMath>
         <m:r>
@@ -8264,9 +7944,6 @@
         </m:r>
       </m:oMath>
       <w:r>
-        <w:t xml:space="preserve"> =</w:t>
-      </w:r>
-      <w:r>
         <w:rPr>
           <w:i/>
           <w:iCs/>
@@ -8274,52 +7951,68 @@
         <w:t xml:space="preserve"> </w:t>
       </w:r>
       <w:r>
+        <w:t>=</w:t>
+      </w:r>
+      <w:r>
+        <w:rPr>
+          <w:i/>
+          <w:iCs/>
+        </w:rPr>
+        <w:t xml:space="preserve"> </w:t>
+      </w:r>
+      <w:r>
         <w:t>0.</w:t>
       </w:r>
       <w:r>
-        <w:t>26</w:t>
+        <w:t>4</w:t>
+      </w:r>
+      <w:r>
+        <w:t>6</w:t>
       </w:r>
       <w:r>
         <w:t>, 95% CI [0.</w:t>
       </w:r>
       <w:r>
-        <w:t>26</w:t>
+        <w:t>42</w:t>
       </w:r>
       <w:r>
         <w:t>, 0.</w:t>
       </w:r>
       <w:r>
-        <w:t>27</w:t>
+        <w:t>4</w:t>
+      </w:r>
+      <w:r>
+        <w:t>9</w:t>
       </w:r>
       <w:r>
         <w:t>], 95% PI [0.</w:t>
       </w:r>
       <w:r>
+        <w:t>0</w:t>
+      </w:r>
+      <w:r>
+        <w:t>7</w:t>
+      </w:r>
+      <w:r>
+        <w:t>, 0.</w:t>
+      </w:r>
+      <w:r>
+        <w:t>9</w:t>
+      </w:r>
+      <w:r>
         <w:t>1</w:t>
       </w:r>
       <w:r>
+        <w:t>]</w:t>
+      </w:r>
+      <w:r>
+        <w:t xml:space="preserve"> (see Figure </w:t>
+      </w:r>
+      <w:r>
         <w:t>6</w:t>
       </w:r>
       <w:r>
-        <w:t>, 0.</w:t>
-      </w:r>
-      <w:r>
-        <w:t>4</w:t>
-      </w:r>
-      <w:r>
-        <w:t>1</w:t>
-      </w:r>
-      <w:r>
-        <w:t>]</w:t>
-      </w:r>
-      <w:r>
-        <w:t xml:space="preserve"> (see Figure </w:t>
-      </w:r>
-      <w:r>
-        <w:t>6</w:t>
-      </w:r>
-      <w:r>
-        <w:t xml:space="preserve">, lower panel, IAT </w:t>
+        <w:t xml:space="preserve">, middle panel, IAT </w:t>
       </w:r>
       <w:r>
         <w:rPr>
@@ -8345,7 +8038,13 @@
         <w:t>D</w:t>
       </w:r>
       <w:r>
-        <w:t xml:space="preserve"> scores and the magnitude of the difference in proportions was large, </w:t>
+        <w:t xml:space="preserve"> scores </w:t>
+      </w:r>
+      <w:r>
+        <w:t>and the magnitude of the difference in proportions was large</w:t>
+      </w:r>
+      <w:r>
+        <w:t xml:space="preserve">, </w:t>
       </w:r>
       <m:oMath>
         <m:r>
@@ -8375,6 +8074,217 @@
         <w:t>= 0.</w:t>
       </w:r>
       <w:r>
+        <w:t>39</w:t>
+      </w:r>
+      <w:r>
+        <w:t xml:space="preserve">, </w:t>
+      </w:r>
+      <w:r>
+        <w:rPr>
+          <w:i/>
+          <w:iCs/>
+        </w:rPr>
+        <w:t>p</w:t>
+      </w:r>
+      <w:r>
+        <w:t xml:space="preserve"> </w:t>
+      </w:r>
+      <w:r>
+        <w:t>&lt;</w:t>
+      </w:r>
+      <w:r>
+        <w:t xml:space="preserve"> .00</w:t>
+      </w:r>
+      <w:r>
+        <w:t>1</w:t>
+      </w:r>
+      <w:r>
+        <w:t>.</w:t>
+      </w:r>
+      <w:r>
+        <w:t xml:space="preserve"> </w:t>
+      </w:r>
+    </w:p>
+    <w:p>
+      <w:pPr>
+        <w:pStyle w:val="Heading3"/>
+      </w:pPr>
+      <w:r>
+        <w:t>Proportion of observed range covered by individual scores</w:t>
+      </w:r>
+    </w:p>
+    <w:p>
+      <w:r>
+        <w:t xml:space="preserve">Model 6 was similar to model 3. </w:t>
+      </w:r>
+      <w:r>
+        <w:t xml:space="preserve">The proportion with of the observed interval width covered by individual IAT </w:t>
+      </w:r>
+      <w:r>
+        <w:rPr>
+          <w:i/>
+          <w:iCs/>
+        </w:rPr>
+        <w:t>D</w:t>
+      </w:r>
+      <w:r>
+        <w:t xml:space="preserve"> scores 95% Confidence Intervals in each domain can be found in Figure 6S in the supplementary materials. </w:t>
+      </w:r>
+      <w:r>
+        <w:t xml:space="preserve">The same modifications to the fixed and random </w:t>
+      </w:r>
+      <w:r>
+        <w:lastRenderedPageBreak/>
+        <w:t xml:space="preserve">effects were made as model 4. </w:t>
+      </w:r>
+      <w:r>
+        <w:t xml:space="preserve">The </w:t>
+      </w:r>
+      <w:r>
+        <w:t>proportion of</w:t>
+      </w:r>
+      <w:r>
+        <w:t xml:space="preserve"> the observed range of </w:t>
+      </w:r>
+      <w:r>
+        <w:t xml:space="preserve">IAT </w:t>
+      </w:r>
+      <w:r>
+        <w:rPr>
+          <w:i/>
+          <w:iCs/>
+        </w:rPr>
+        <w:t>D</w:t>
+      </w:r>
+      <w:r>
+        <w:t xml:space="preserve"> scores </w:t>
+      </w:r>
+      <w:r>
+        <w:t xml:space="preserve">covered by individuals 95% Confidence Intervals </w:t>
+      </w:r>
+      <w:r>
+        <w:t xml:space="preserve">was </w:t>
+      </w:r>
+      <m:oMath>
+        <m:r>
+          <w:rPr>
+            <w:rFonts w:ascii="Cambria Math" w:hAnsi="Cambria Math"/>
+          </w:rPr>
+          <m:t>θ</m:t>
+        </m:r>
+      </m:oMath>
+      <w:r>
+        <w:t xml:space="preserve"> =</w:t>
+      </w:r>
+      <w:r>
+        <w:rPr>
+          <w:i/>
+          <w:iCs/>
+        </w:rPr>
+        <w:t xml:space="preserve"> </w:t>
+      </w:r>
+      <w:r>
+        <w:t>0.</w:t>
+      </w:r>
+      <w:r>
+        <w:t>26</w:t>
+      </w:r>
+      <w:r>
+        <w:t>, 95% CI [0.</w:t>
+      </w:r>
+      <w:r>
+        <w:t>26</w:t>
+      </w:r>
+      <w:r>
+        <w:t>, 0.</w:t>
+      </w:r>
+      <w:r>
+        <w:t>27</w:t>
+      </w:r>
+      <w:r>
+        <w:t>], 95% PI [0.</w:t>
+      </w:r>
+      <w:r>
+        <w:t>1</w:t>
+      </w:r>
+      <w:r>
+        <w:t>6</w:t>
+      </w:r>
+      <w:r>
+        <w:t>, 0.</w:t>
+      </w:r>
+      <w:r>
+        <w:t>4</w:t>
+      </w:r>
+      <w:r>
+        <w:t>1</w:t>
+      </w:r>
+      <w:r>
+        <w:t>]</w:t>
+      </w:r>
+      <w:r>
+        <w:t xml:space="preserve"> (see Figure </w:t>
+      </w:r>
+      <w:r>
+        <w:t>6</w:t>
+      </w:r>
+      <w:r>
+        <w:t xml:space="preserve">, lower panel, IAT </w:t>
+      </w:r>
+      <w:r>
+        <w:rPr>
+          <w:i/>
+          <w:iCs/>
+        </w:rPr>
+        <w:t>D</w:t>
+      </w:r>
+      <w:r>
+        <w:t xml:space="preserve"> scores)</w:t>
+      </w:r>
+      <w:r>
+        <w:t xml:space="preserve">. </w:t>
+      </w:r>
+      <w:r>
+        <w:t xml:space="preserve">This was significantly better than for the IRAP </w:t>
+      </w:r>
+      <w:r>
+        <w:rPr>
+          <w:i/>
+          <w:iCs/>
+        </w:rPr>
+        <w:t>D</w:t>
+      </w:r>
+      <w:r>
+        <w:t xml:space="preserve"> scores and the magnitude of the difference in proportions was large, </w:t>
+      </w:r>
+      <m:oMath>
+        <m:r>
+          <m:rPr>
+            <m:sty m:val="p"/>
+          </m:rPr>
+          <w:rPr>
+            <w:rFonts w:ascii="Cambria Math" w:hAnsi="Cambria Math"/>
+          </w:rPr>
+          <m:t>Δ</m:t>
+        </m:r>
+        <m:r>
+          <w:rPr>
+            <w:rFonts w:ascii="Cambria Math" w:hAnsi="Cambria Math"/>
+          </w:rPr>
+          <m:t>θ</m:t>
+        </m:r>
+      </m:oMath>
+      <w:r>
+        <w:rPr>
+          <w:i/>
+          <w:iCs/>
+        </w:rPr>
+        <w:t xml:space="preserve"> </w:t>
+      </w:r>
+      <w:r>
+        <w:t>= 0.</w:t>
+      </w:r>
+      <w:r>
         <w:t>2</w:t>
       </w:r>
       <w:r>
@@ -8396,10 +8306,10 @@
     </w:p>
     <w:p>
       <w:pPr>
+        <w:pStyle w:val="TableFigure"/>
         <w:rPr>
           <w:b/>
           <w:bCs/>
-          <w:lang w:val="en-IE"/>
         </w:rPr>
       </w:pPr>
       <w:r>
@@ -8407,7 +8317,50 @@
           <w:b/>
           <w:bCs/>
         </w:rPr>
-        <w:br w:type="page"/>
+        <w:t xml:space="preserve">Figure </w:t>
+      </w:r>
+      <w:r>
+        <w:rPr>
+          <w:b/>
+          <w:bCs/>
+        </w:rPr>
+        <w:t>6</w:t>
+      </w:r>
+      <w:r>
+        <w:rPr>
+          <w:b/>
+          <w:bCs/>
+        </w:rPr>
+        <w:t>.</w:t>
+      </w:r>
+      <w:r>
+        <w:t xml:space="preserve"> Results of </w:t>
+      </w:r>
+      <w:r>
+        <w:t xml:space="preserve">meta-analyses </w:t>
+      </w:r>
+      <w:r>
+        <w:t xml:space="preserve">4 to 6 comparing the individual level utility of IRAP </w:t>
+      </w:r>
+      <w:r>
+        <w:rPr>
+          <w:i/>
+          <w:iCs/>
+        </w:rPr>
+        <w:t>D</w:t>
+      </w:r>
+      <w:r>
+        <w:t xml:space="preserve"> scores with IAT </w:t>
+      </w:r>
+      <w:r>
+        <w:rPr>
+          <w:i/>
+          <w:iCs/>
+        </w:rPr>
+        <w:t>D</w:t>
+      </w:r>
+      <w:r>
+        <w:t xml:space="preserve"> scores.</w:t>
       </w:r>
     </w:p>
     <w:p>
@@ -8415,107 +8368,19 @@
         <w:pStyle w:val="TableFigure"/>
       </w:pPr>
       <w:r>
-        <w:rPr>
-          <w:b/>
-          <w:bCs/>
-          <w:highlight w:val="yellow"/>
-        </w:rPr>
-        <w:lastRenderedPageBreak/>
-        <w:t xml:space="preserve">Figure </w:t>
-      </w:r>
-      <w:r>
-        <w:rPr>
-          <w:b/>
-          <w:bCs/>
-          <w:highlight w:val="yellow"/>
-        </w:rPr>
-        <w:t>6</w:t>
-      </w:r>
-      <w:r>
-        <w:rPr>
-          <w:b/>
-          <w:bCs/>
-          <w:highlight w:val="yellow"/>
-        </w:rPr>
-        <w:t>.</w:t>
-      </w:r>
-      <w:r>
-        <w:rPr>
-          <w:highlight w:val="yellow"/>
-        </w:rPr>
-        <w:t xml:space="preserve"> Results of </w:t>
-      </w:r>
-      <w:r>
-        <w:rPr>
-          <w:highlight w:val="yellow"/>
-        </w:rPr>
-        <w:t xml:space="preserve">meta-analyses </w:t>
-      </w:r>
-      <w:r>
-        <w:rPr>
-          <w:highlight w:val="yellow"/>
-        </w:rPr>
-        <w:t xml:space="preserve">4 to 6 comparing the individual level utility of IRAP </w:t>
-      </w:r>
-      <w:r>
-        <w:rPr>
-          <w:i/>
-          <w:iCs/>
-          <w:highlight w:val="yellow"/>
-        </w:rPr>
-        <w:t>D</w:t>
-      </w:r>
-      <w:r>
-        <w:rPr>
-          <w:highlight w:val="yellow"/>
-        </w:rPr>
-        <w:t xml:space="preserve"> scores with IAT </w:t>
-      </w:r>
-      <w:r>
-        <w:rPr>
-          <w:i/>
-          <w:iCs/>
-          <w:highlight w:val="yellow"/>
-        </w:rPr>
-        <w:t>D</w:t>
-      </w:r>
-      <w:r>
-        <w:rPr>
-          <w:highlight w:val="yellow"/>
-        </w:rPr>
-        <w:t xml:space="preserve"> scores.</w:t>
-      </w:r>
-    </w:p>
-    <w:p>
-      <w:pPr>
-        <w:pStyle w:val="TableFigure"/>
-      </w:pPr>
-      <w:r>
         <w:t xml:space="preserve"> </w:t>
       </w:r>
     </w:p>
     <w:p>
-      <w:pPr>
-        <w:ind w:firstLine="0"/>
-        <w:jc w:val="center"/>
-        <w:rPr>
-          <w:rFonts w:eastAsiaTheme="majorEastAsia" w:cstheme="majorBidi"/>
-          <w:b/>
-          <w:bCs/>
-        </w:rPr>
-      </w:pPr>
-      <w:r>
-        <w:rPr>
-          <w:rFonts w:eastAsiaTheme="majorEastAsia" w:cstheme="majorBidi"/>
-          <w:b/>
-          <w:bCs/>
+      <w:r>
+        <w:rPr>
           <w:noProof/>
         </w:rPr>
         <w:drawing>
-          <wp:inline distT="0" distB="0" distL="0" distR="0" wp14:anchorId="14CD55FE" wp14:editId="5C7F9730">
+          <wp:inline distT="0" distB="0" distL="0" distR="0" wp14:anchorId="6DD0183D" wp14:editId="7AB8CEA3">
             <wp:extent cx="4572000" cy="4572000"/>
             <wp:effectExtent l="0" t="0" r="0" b="0"/>
-            <wp:docPr id="9" name="Picture 9"/>
+            <wp:docPr id="12" name="Picture 12"/>
             <wp:cNvGraphicFramePr>
               <a:graphicFrameLocks xmlns:a="http://schemas.openxmlformats.org/drawingml/2006/main" noChangeAspect="1"/>
             </wp:cNvGraphicFramePr>
@@ -8523,7 +8388,7 @@
               <a:graphicData uri="http://schemas.openxmlformats.org/drawingml/2006/picture">
                 <pic:pic xmlns:pic="http://schemas.openxmlformats.org/drawingml/2006/picture">
                   <pic:nvPicPr>
-                    <pic:cNvPr id="9" name="Picture 9"/>
+                    <pic:cNvPr id="12" name="Picture 12"/>
                     <pic:cNvPicPr/>
                   </pic:nvPicPr>
                   <pic:blipFill>
@@ -8548,7 +8413,6 @@
         </w:drawing>
       </w:r>
     </w:p>
-    <w:p/>
     <w:p>
       <w:pPr>
         <w:pStyle w:val="Heading1"/>
@@ -8639,7 +8503,11 @@
         <w:t xml:space="preserve">that </w:t>
       </w:r>
       <w:r>
-        <w:t>the IRAP does not have utility at the individual level</w:t>
+        <w:t xml:space="preserve">the IRAP does not </w:t>
+      </w:r>
+      <w:r>
+        <w:lastRenderedPageBreak/>
+        <w:t>have utility at the individual level</w:t>
       </w:r>
       <w:r>
         <w:t>.</w:t>
@@ -8771,448 +8639,448 @@
         <w:t xml:space="preserve"> </w:t>
       </w:r>
       <w:r>
-        <w:t xml:space="preserve">A given </w:t>
+        <w:t>A given i</w:t>
+      </w:r>
+      <w:r>
+        <w:t>ndividual</w:t>
+      </w:r>
+      <w:r>
+        <w:t xml:space="preserve">s’ </w:t>
+      </w:r>
+      <w:r>
+        <w:rPr>
+          <w:i/>
+          <w:iCs/>
+        </w:rPr>
+        <w:t>D</w:t>
+      </w:r>
+      <w:r>
+        <w:t xml:space="preserve"> scores’ 95% Confidence Interval</w:t>
+      </w:r>
+      <w:r>
+        <w:t xml:space="preserve"> typically </w:t>
+      </w:r>
+      <w:r>
+        <w:t>span</w:t>
+      </w:r>
+      <w:r>
+        <w:t>s</w:t>
+      </w:r>
+      <w:r>
+        <w:t xml:space="preserve"> a </w:t>
+      </w:r>
+      <w:r>
+        <w:t xml:space="preserve">very </w:t>
+      </w:r>
+      <w:r>
+        <w:t>large proportion (51%) of the observed range of all scores within a given domain and trial type</w:t>
+      </w:r>
+      <w:r>
+        <w:t>, suggesting that</w:t>
+      </w:r>
+      <w:r>
+        <w:t xml:space="preserve"> </w:t>
+      </w:r>
+      <w:r>
+        <w:t>little can be said with confidence about where the individual lies on the continuum</w:t>
+      </w:r>
+      <w:r>
+        <w:t xml:space="preserve"> that is being assessed</w:t>
+      </w:r>
+      <w:r>
+        <w:t>.</w:t>
+      </w:r>
+      <w:r>
+        <w:t xml:space="preserve"> </w:t>
+      </w:r>
+    </w:p>
+    <w:p>
+      <w:pPr>
+        <w:rPr>
+          <w:color w:val="000000" w:themeColor="text1"/>
+        </w:rPr>
+      </w:pPr>
+      <w:r>
+        <w:t>E</w:t>
+      </w:r>
+      <w:r>
+        <w:t xml:space="preserve">xcept </w:t>
+      </w:r>
+      <w:r>
+        <w:t>for</w:t>
+      </w:r>
+      <w:r>
+        <w:t xml:space="preserve"> </w:t>
+      </w:r>
+      <w:r>
+        <w:t xml:space="preserve">a minority of </w:t>
+      </w:r>
+      <w:r>
+        <w:t xml:space="preserve">extreme scores, an individual </w:t>
+      </w:r>
+      <w:r>
+        <w:rPr>
+          <w:i/>
+        </w:rPr>
+        <w:t>D</w:t>
+      </w:r>
+      <w:r>
+        <w:t xml:space="preserve"> score is in general so </w:t>
+      </w:r>
+      <w:r>
+        <w:t>imprecisely</w:t>
+      </w:r>
+      <w:r>
+        <w:t xml:space="preserve"> estimated as to allow for almost no inferences</w:t>
+      </w:r>
+      <w:r>
+        <w:t xml:space="preserve"> about the individual</w:t>
+      </w:r>
+      <w:r>
+        <w:t xml:space="preserve">, including </w:t>
+      </w:r>
+      <w:r>
+        <w:t xml:space="preserve">where on the scale they lie, </w:t>
+      </w:r>
+      <w:r>
+        <w:t>that they demonstrated an IRAP effect, whether their score is different from other participants’ scores</w:t>
+      </w:r>
+      <w:r>
+        <w:t>.</w:t>
+      </w:r>
+      <w:r>
+        <w:t xml:space="preserve"> </w:t>
+      </w:r>
+      <w:r>
+        <w:t>This point can be illustrated with a simple example</w:t>
+      </w:r>
+      <w:r>
+        <w:t>:</w:t>
+      </w:r>
+      <w:r>
+        <w:t xml:space="preserve"> </w:t>
+      </w:r>
+      <w:r>
+        <w:t>i</w:t>
+      </w:r>
+      <w:r>
+        <w:t>f a participant completed a</w:t>
+      </w:r>
+      <w:r>
+        <w:t>n</w:t>
+      </w:r>
+      <w:r>
+        <w:t xml:space="preserve"> IRAP and demonstrated a </w:t>
+      </w:r>
+      <w:r>
+        <w:rPr>
+          <w:i/>
+        </w:rPr>
+        <w:t>D</w:t>
+      </w:r>
+      <w:r>
+        <w:t xml:space="preserve"> score </w:t>
+      </w:r>
+      <w:r>
+        <w:t>of</w:t>
+      </w:r>
+      <w:r>
+        <w:t xml:space="preserve"> 0.30</w:t>
+      </w:r>
+      <w:r>
+        <w:t xml:space="preserve"> (i.e., </w:t>
+      </w:r>
+      <w:r>
+        <w:t xml:space="preserve">greater than zero and </w:t>
+      </w:r>
+      <w:r>
+        <w:t xml:space="preserve">putting them in </w:t>
+      </w:r>
+      <w:r>
+        <w:t xml:space="preserve">the </w:t>
+      </w:r>
+      <w:r>
+        <w:t>66th</w:t>
+      </w:r>
+      <w:r>
+        <w:t xml:space="preserve"> percentile of</w:t>
+      </w:r>
+      <w:r>
+        <w:t xml:space="preserve"> all </w:t>
+      </w:r>
+      <w:r>
+        <w:rPr>
+          <w:i/>
+          <w:iCs/>
+        </w:rPr>
+        <w:t>D</w:t>
+      </w:r>
+      <w:r>
+        <w:t xml:space="preserve"> scores in </w:t>
+      </w:r>
+      <w:r>
+        <w:t>the</w:t>
+      </w:r>
+      <w:r>
+        <w:t xml:space="preserve"> dataset)</w:t>
+      </w:r>
+      <w:r>
+        <w:t xml:space="preserve">, we might traditionally describe this as a positive IRAP effect. </w:t>
+      </w:r>
+      <w:r>
+        <w:rPr>
+          <w:color w:val="000000" w:themeColor="text1"/>
+        </w:rPr>
+        <w:t xml:space="preserve">If this was </w:t>
+      </w:r>
+      <w:r>
+        <w:rPr>
+          <w:color w:val="000000" w:themeColor="text1"/>
+        </w:rPr>
+        <w:t>on the Black-positive</w:t>
+      </w:r>
+      <w:r>
+        <w:rPr>
+          <w:color w:val="000000" w:themeColor="text1"/>
+        </w:rPr>
+        <w:t xml:space="preserve"> </w:t>
+      </w:r>
+      <w:r>
+        <w:rPr>
+          <w:color w:val="000000" w:themeColor="text1"/>
+        </w:rPr>
+        <w:t xml:space="preserve">trial type of a race </w:t>
+      </w:r>
+      <w:r>
+        <w:rPr>
+          <w:color w:val="000000" w:themeColor="text1"/>
+        </w:rPr>
+        <w:t xml:space="preserve">IRAP, this </w:t>
+      </w:r>
+      <w:r>
+        <w:rPr>
+          <w:color w:val="000000" w:themeColor="text1"/>
+        </w:rPr>
+        <w:t xml:space="preserve">would typically </w:t>
+      </w:r>
+      <w:r>
+        <w:rPr>
+          <w:color w:val="000000" w:themeColor="text1"/>
+        </w:rPr>
+        <w:t xml:space="preserve">be interpreted as a </w:t>
+      </w:r>
+      <w:r>
+        <w:rPr>
+          <w:color w:val="000000" w:themeColor="text1"/>
+        </w:rPr>
+        <w:t>pro</w:t>
+      </w:r>
+      <w:r>
+        <w:rPr>
+          <w:color w:val="000000" w:themeColor="text1"/>
+        </w:rPr>
+        <w:t xml:space="preserve">-Black implicit bias. </w:t>
+      </w:r>
+      <w:r>
+        <w:t xml:space="preserve">However, when the confidence intervals around </w:t>
+      </w:r>
+      <w:r>
+        <w:rPr>
+          <w:i/>
+        </w:rPr>
+        <w:t>D</w:t>
+      </w:r>
+      <w:r>
+        <w:t xml:space="preserve"> scores are considered</w:t>
+      </w:r>
+      <w:r>
+        <w:t xml:space="preserve"> (e.g., using the most probable confidence interval width: 95% CI [-0.36, 0.96])</w:t>
+      </w:r>
+      <w:r>
+        <w:t xml:space="preserve">, we would more accurately say that the participant’s </w:t>
+      </w:r>
+      <w:r>
+        <w:t xml:space="preserve">data is </w:t>
+      </w:r>
+      <w:r>
+        <w:t xml:space="preserve">(a) no detectable IRAP effect was demonstrated (i.e., 95% Confidence Intervals did not exclude the zero point), and (b) their data is </w:t>
+      </w:r>
+      <w:r>
+        <w:t xml:space="preserve">equally compatible with </w:t>
+      </w:r>
+      <w:r>
+        <w:t xml:space="preserve">them demonstrating </w:t>
+      </w:r>
+      <w:r>
+        <w:t xml:space="preserve">a </w:t>
+      </w:r>
+      <w:r>
+        <w:t>moderately</w:t>
+      </w:r>
+      <w:r>
+        <w:t xml:space="preserve"> </w:t>
+      </w:r>
+      <w:r>
+        <w:t>anti-Black</w:t>
+      </w:r>
+      <w:r>
+        <w:t xml:space="preserve"> </w:t>
+      </w:r>
+      <w:r>
+        <w:t>(</w:t>
+      </w:r>
+      <w:r>
+        <w:rPr>
+          <w:i/>
+        </w:rPr>
+        <w:t>D</w:t>
+      </w:r>
+      <w:r>
+        <w:t xml:space="preserve"> = -0.</w:t>
+      </w:r>
+      <w:r>
+        <w:t>36</w:t>
+      </w:r>
+      <w:r>
+        <w:t xml:space="preserve">) </w:t>
+      </w:r>
+      <w:r>
+        <w:t>to</w:t>
+      </w:r>
+      <w:r>
+        <w:t xml:space="preserve"> </w:t>
+      </w:r>
+      <w:r>
+        <w:t>strongly</w:t>
+      </w:r>
+      <w:r>
+        <w:t xml:space="preserve"> </w:t>
+      </w:r>
+      <w:r>
+        <w:rPr>
+          <w:color w:val="000000" w:themeColor="text1"/>
+        </w:rPr>
+        <w:t xml:space="preserve">pro-Black </w:t>
+      </w:r>
+      <w:r>
+        <w:rPr>
+          <w:color w:val="000000" w:themeColor="text1"/>
+        </w:rPr>
+        <w:t xml:space="preserve">effect </w:t>
+      </w:r>
+      <w:r>
+        <w:rPr>
+          <w:color w:val="000000" w:themeColor="text1"/>
+        </w:rPr>
+        <w:t>(</w:t>
+      </w:r>
+      <w:r>
+        <w:rPr>
+          <w:i/>
+          <w:color w:val="000000" w:themeColor="text1"/>
+        </w:rPr>
+        <w:t>D</w:t>
+      </w:r>
+      <w:r>
+        <w:rPr>
+          <w:color w:val="000000" w:themeColor="text1"/>
+        </w:rPr>
+        <w:t xml:space="preserve"> = 0.9</w:t>
+      </w:r>
+      <w:r>
+        <w:rPr>
+          <w:color w:val="000000" w:themeColor="text1"/>
+        </w:rPr>
+        <w:t>6</w:t>
+      </w:r>
+      <w:r>
+        <w:rPr>
+          <w:color w:val="000000" w:themeColor="text1"/>
+        </w:rPr>
+        <w:t>)</w:t>
+      </w:r>
+      <w:r>
+        <w:rPr>
+          <w:color w:val="000000" w:themeColor="text1"/>
+        </w:rPr>
+        <w:t>.</w:t>
+      </w:r>
+      <w:r>
+        <w:rPr>
+          <w:color w:val="000000" w:themeColor="text1"/>
+        </w:rPr>
+        <w:t xml:space="preserve"> </w:t>
+      </w:r>
+    </w:p>
+    <w:p>
+      <w:r>
+        <w:t xml:space="preserve">Results of a second set of </w:t>
+      </w:r>
+      <w:r>
+        <w:t>meta-</w:t>
+      </w:r>
+      <w:r>
+        <w:t>analy</w:t>
+      </w:r>
+      <w:r>
+        <w:t xml:space="preserve">tic models </w:t>
+      </w:r>
+      <w:r>
+        <w:t>demonstrate</w:t>
+      </w:r>
+      <w:r>
+        <w:t>d</w:t>
+      </w:r>
+      <w:r>
+        <w:t xml:space="preserve"> that using an alternative scoring method, the PI, does not consistently or substantially improve the IRAP’s individual level utility. This suggests that rescoring IRAP data does not represent a simple fix for the issue. </w:t>
+      </w:r>
+    </w:p>
+    <w:p>
+      <w:r>
+        <w:t xml:space="preserve">Finally, results from a third set of </w:t>
+      </w:r>
+      <w:r>
+        <w:t xml:space="preserve">meta-analytic models </w:t>
+      </w:r>
+      <w:r>
+        <w:t>assessed whether the IRAP is</w:t>
+      </w:r>
+      <w:r>
+        <w:t xml:space="preserve"> </w:t>
+      </w:r>
+      <w:r>
+        <w:t xml:space="preserve">(a) </w:t>
+      </w:r>
+      <w:r>
+        <w:t xml:space="preserve">as Connor &amp; Ever </w:t>
+      </w:r>
+      <w:r>
+        <w:fldChar w:fldCharType="begin"/>
+      </w:r>
+      <w:r>
+        <w:instrText xml:space="preserve"> ADDIN ZOTERO_ITEM CSL_CITATION {"citationID":"KE1dSwUz","properties":{"formattedCitation":"(2020)","plainCitation":"(2020)","noteIndex":0},"citationItems":[{"id":4255,"uris":["http://zotero.org/users/1687755/items/VRBIB7DD"],"itemData":{"id":4255,"type":"article-journal","abstract":"Payne, Vuletich, and Lundberg’s bias-of-crowds model proposes that a number of empirical puzzles can be resolved by conceptualizing implicit bias as a feature of situations rather than a feature of individuals. In the present article we argue against this model and propose that, given the existing evidence, implicit bias is best understood as an individual-level construct measured with substantial error. First, using real and simulated data, we show how each of Payne and colleagues’ proposed puzzles can be explained as being the result of measurement error and its reduction via aggregation. Second, we discuss why the authors’ counterarguments against this explanation have been unconvincing. Finally, we test a hypothesis derived from the bias-of-crowds model about the effect of an individually targeted “implicit-bias-based expulsion program” within universities and show the model to lack empirical support. We conclude by considering the implications of conceptualizing implicit bias as a noisily measured individual-level construct for ongoing implicit-bias research. All data and code are available at https://osf.io/tj8u6/.","container-title":"Perspectives on Psychological Science","DOI":"10.1177/1745691620931492","ISSN":"1745-6916","issue":"6","journalAbbreviation":"Perspect Psychol Sci","language":"en","note":"publisher: SAGE Publications Inc","page":"1329-1345","source":"SAGE Journals","title":"The Bias of Individuals (in Crowds): Why Implicit Bias Is Probably a Noisily Measured Individual-Level Construct","title-short":"The Bias of Individuals (in Crowds)","volume":"15","author":[{"family":"Connor","given":"Paul"},{"family":"Evers","given":"Ellen R. K."}],"issued":{"date-parts":[["2020",11,1]]}},"label":"page","suppress-author":true}],"schema":"https://github.com/citation-style-language/schema/raw/master/csl-citation.json"} </w:instrText>
+      </w:r>
+      <w:r>
+        <w:fldChar w:fldCharType="separate"/>
+      </w:r>
+      <w:r>
+        <w:rPr>
+          <w:noProof/>
+        </w:rPr>
+        <w:t>(2020)</w:t>
+      </w:r>
+      <w:r>
+        <w:fldChar w:fldCharType="end"/>
+      </w:r>
+      <w:r>
+        <w:t xml:space="preserve"> recently argued, </w:t>
+      </w:r>
+      <w:r>
+        <w:t xml:space="preserve">like many implicit measures in that it is a noisy </w:t>
       </w:r>
       <w:r>
         <w:lastRenderedPageBreak/>
-        <w:t>i</w:t>
-      </w:r>
-      <w:r>
-        <w:t>ndividual</w:t>
-      </w:r>
-      <w:r>
-        <w:t xml:space="preserve">s’ </w:t>
-      </w:r>
-      <w:r>
-        <w:rPr>
-          <w:i/>
-          <w:iCs/>
-        </w:rPr>
-        <w:t>D</w:t>
-      </w:r>
-      <w:r>
-        <w:t xml:space="preserve"> scores’ 95% Confidence Interval</w:t>
-      </w:r>
-      <w:r>
-        <w:t xml:space="preserve"> typically </w:t>
-      </w:r>
-      <w:r>
-        <w:t>span</w:t>
-      </w:r>
-      <w:r>
-        <w:t>s</w:t>
-      </w:r>
-      <w:r>
-        <w:t xml:space="preserve"> a </w:t>
-      </w:r>
-      <w:r>
-        <w:t xml:space="preserve">very </w:t>
-      </w:r>
-      <w:r>
-        <w:t>large proportion (51%) of the observed range of all scores within a given domain and trial type</w:t>
-      </w:r>
-      <w:r>
-        <w:t>, suggesting that</w:t>
-      </w:r>
-      <w:r>
-        <w:t xml:space="preserve"> </w:t>
-      </w:r>
-      <w:r>
-        <w:t>little can be said with confidence about where the individual lies on the continuum</w:t>
-      </w:r>
-      <w:r>
-        <w:t xml:space="preserve"> that is being assessed</w:t>
-      </w:r>
-      <w:r>
-        <w:t>.</w:t>
-      </w:r>
-      <w:r>
-        <w:t xml:space="preserve"> </w:t>
-      </w:r>
-    </w:p>
-    <w:p>
-      <w:pPr>
-        <w:rPr>
-          <w:color w:val="000000" w:themeColor="text1"/>
-        </w:rPr>
-      </w:pPr>
-      <w:r>
-        <w:t>E</w:t>
-      </w:r>
-      <w:r>
-        <w:t xml:space="preserve">xcept </w:t>
-      </w:r>
-      <w:r>
-        <w:t>for</w:t>
-      </w:r>
-      <w:r>
-        <w:t xml:space="preserve"> </w:t>
-      </w:r>
-      <w:r>
-        <w:t xml:space="preserve">a minority of </w:t>
-      </w:r>
-      <w:r>
-        <w:t xml:space="preserve">extreme scores, an individual </w:t>
-      </w:r>
-      <w:r>
-        <w:rPr>
-          <w:i/>
-        </w:rPr>
-        <w:t>D</w:t>
-      </w:r>
-      <w:r>
-        <w:t xml:space="preserve"> score is in general so </w:t>
-      </w:r>
-      <w:r>
-        <w:t>imprecisely</w:t>
-      </w:r>
-      <w:r>
-        <w:t xml:space="preserve"> estimated as to allow for almost no inferences</w:t>
-      </w:r>
-      <w:r>
-        <w:t xml:space="preserve"> about the individual</w:t>
-      </w:r>
-      <w:r>
-        <w:t xml:space="preserve">, including </w:t>
-      </w:r>
-      <w:r>
-        <w:t xml:space="preserve">where on the scale they lie, </w:t>
-      </w:r>
-      <w:r>
-        <w:t>that they demonstrated an IRAP effect, whether their score is different from other participants’ scores</w:t>
-      </w:r>
-      <w:r>
-        <w:t>.</w:t>
-      </w:r>
-      <w:r>
-        <w:t xml:space="preserve"> </w:t>
-      </w:r>
-      <w:r>
-        <w:t>This point can be illustrated with a simple example</w:t>
-      </w:r>
-      <w:r>
-        <w:t>:</w:t>
-      </w:r>
-      <w:r>
-        <w:t xml:space="preserve"> </w:t>
-      </w:r>
-      <w:r>
-        <w:t>i</w:t>
-      </w:r>
-      <w:r>
-        <w:t>f a participant completed a</w:t>
-      </w:r>
-      <w:r>
-        <w:t>n</w:t>
-      </w:r>
-      <w:r>
-        <w:t xml:space="preserve"> IRAP and demonstrated a </w:t>
-      </w:r>
-      <w:r>
-        <w:rPr>
-          <w:i/>
-        </w:rPr>
-        <w:t>D</w:t>
-      </w:r>
-      <w:r>
-        <w:t xml:space="preserve"> score </w:t>
-      </w:r>
-      <w:r>
-        <w:t>of</w:t>
-      </w:r>
-      <w:r>
-        <w:t xml:space="preserve"> 0.30</w:t>
-      </w:r>
-      <w:r>
-        <w:t xml:space="preserve"> (i.e., </w:t>
-      </w:r>
-      <w:r>
-        <w:t xml:space="preserve">greater than zero and </w:t>
-      </w:r>
-      <w:r>
-        <w:t xml:space="preserve">putting them in </w:t>
-      </w:r>
-      <w:r>
-        <w:t xml:space="preserve">the </w:t>
-      </w:r>
-      <w:r>
-        <w:t>66th</w:t>
-      </w:r>
-      <w:r>
-        <w:t xml:space="preserve"> percentile of</w:t>
-      </w:r>
-      <w:r>
-        <w:t xml:space="preserve"> all </w:t>
-      </w:r>
-      <w:r>
-        <w:rPr>
-          <w:i/>
-          <w:iCs/>
-        </w:rPr>
-        <w:t>D</w:t>
-      </w:r>
-      <w:r>
-        <w:t xml:space="preserve"> scores in </w:t>
-      </w:r>
-      <w:r>
-        <w:t>the</w:t>
-      </w:r>
-      <w:r>
-        <w:t xml:space="preserve"> dataset)</w:t>
-      </w:r>
-      <w:r>
-        <w:t xml:space="preserve">, we might traditionally describe this as a positive IRAP effect. </w:t>
-      </w:r>
-      <w:r>
-        <w:rPr>
-          <w:color w:val="000000" w:themeColor="text1"/>
-        </w:rPr>
-        <w:t xml:space="preserve">If this was </w:t>
-      </w:r>
-      <w:r>
-        <w:rPr>
-          <w:color w:val="000000" w:themeColor="text1"/>
-        </w:rPr>
-        <w:t>on the Black-positive</w:t>
-      </w:r>
-      <w:r>
-        <w:rPr>
-          <w:color w:val="000000" w:themeColor="text1"/>
-        </w:rPr>
-        <w:t xml:space="preserve"> </w:t>
-      </w:r>
-      <w:r>
-        <w:rPr>
-          <w:color w:val="000000" w:themeColor="text1"/>
-        </w:rPr>
-        <w:t xml:space="preserve">trial type of a race </w:t>
-      </w:r>
-      <w:r>
-        <w:rPr>
-          <w:color w:val="000000" w:themeColor="text1"/>
-        </w:rPr>
-        <w:t xml:space="preserve">IRAP, this </w:t>
-      </w:r>
-      <w:r>
-        <w:rPr>
-          <w:color w:val="000000" w:themeColor="text1"/>
-        </w:rPr>
-        <w:t xml:space="preserve">would typically </w:t>
-      </w:r>
-      <w:r>
-        <w:rPr>
-          <w:color w:val="000000" w:themeColor="text1"/>
-        </w:rPr>
-        <w:t xml:space="preserve">be interpreted as a </w:t>
-      </w:r>
-      <w:r>
-        <w:rPr>
-          <w:color w:val="000000" w:themeColor="text1"/>
-        </w:rPr>
-        <w:t>pro</w:t>
-      </w:r>
-      <w:r>
-        <w:rPr>
-          <w:color w:val="000000" w:themeColor="text1"/>
-        </w:rPr>
-        <w:t xml:space="preserve">-Black implicit bias. </w:t>
-      </w:r>
-      <w:r>
-        <w:t xml:space="preserve">However, when the confidence intervals around </w:t>
-      </w:r>
-      <w:r>
-        <w:rPr>
-          <w:i/>
-        </w:rPr>
-        <w:t>D</w:t>
-      </w:r>
-      <w:r>
-        <w:t xml:space="preserve"> scores are considered</w:t>
-      </w:r>
-      <w:r>
-        <w:t xml:space="preserve"> (e.g., using the most probable confidence interval width: 95% CI [-0.36, 0.96])</w:t>
-      </w:r>
-      <w:r>
-        <w:t xml:space="preserve">, we would more accurately say that the participant’s </w:t>
-      </w:r>
-      <w:r>
-        <w:t xml:space="preserve">data is </w:t>
-      </w:r>
-      <w:r>
-        <w:t xml:space="preserve">(a) no detectable IRAP effect was demonstrated (i.e., 95% Confidence Intervals did not exclude the zero point), and (b) their data is </w:t>
-      </w:r>
-      <w:r>
-        <w:t xml:space="preserve">equally compatible with </w:t>
-      </w:r>
-      <w:r>
-        <w:t xml:space="preserve">them demonstrating </w:t>
-      </w:r>
-      <w:r>
-        <w:t xml:space="preserve">a </w:t>
-      </w:r>
-      <w:r>
-        <w:t>moderately</w:t>
-      </w:r>
-      <w:r>
-        <w:t xml:space="preserve"> </w:t>
-      </w:r>
-      <w:r>
-        <w:t>anti-Black</w:t>
-      </w:r>
-      <w:r>
-        <w:t xml:space="preserve"> </w:t>
-      </w:r>
-      <w:r>
-        <w:t>(</w:t>
-      </w:r>
-      <w:r>
-        <w:rPr>
-          <w:i/>
-        </w:rPr>
-        <w:t>D</w:t>
-      </w:r>
-      <w:r>
-        <w:t xml:space="preserve"> = -0.</w:t>
-      </w:r>
-      <w:r>
-        <w:t>36</w:t>
-      </w:r>
-      <w:r>
-        <w:t xml:space="preserve">) </w:t>
-      </w:r>
-      <w:r>
-        <w:t>to</w:t>
-      </w:r>
-      <w:r>
-        <w:t xml:space="preserve"> </w:t>
-      </w:r>
-      <w:r>
-        <w:t>strongly</w:t>
-      </w:r>
-      <w:r>
-        <w:t xml:space="preserve"> </w:t>
-      </w:r>
-      <w:r>
-        <w:rPr>
-          <w:color w:val="000000" w:themeColor="text1"/>
-        </w:rPr>
-        <w:t xml:space="preserve">pro-Black </w:t>
-      </w:r>
-      <w:r>
-        <w:rPr>
-          <w:color w:val="000000" w:themeColor="text1"/>
-        </w:rPr>
-        <w:t xml:space="preserve">effect </w:t>
-      </w:r>
-      <w:r>
-        <w:rPr>
-          <w:color w:val="000000" w:themeColor="text1"/>
-        </w:rPr>
-        <w:t>(</w:t>
-      </w:r>
-      <w:r>
-        <w:rPr>
-          <w:i/>
-          <w:color w:val="000000" w:themeColor="text1"/>
-        </w:rPr>
-        <w:t>D</w:t>
-      </w:r>
-      <w:r>
-        <w:rPr>
-          <w:color w:val="000000" w:themeColor="text1"/>
-        </w:rPr>
-        <w:t xml:space="preserve"> = 0.9</w:t>
-      </w:r>
-      <w:r>
-        <w:rPr>
-          <w:color w:val="000000" w:themeColor="text1"/>
-        </w:rPr>
-        <w:t>6</w:t>
-      </w:r>
-      <w:r>
-        <w:rPr>
-          <w:color w:val="000000" w:themeColor="text1"/>
-        </w:rPr>
-        <w:t>)</w:t>
-      </w:r>
-      <w:r>
-        <w:rPr>
-          <w:color w:val="000000" w:themeColor="text1"/>
-        </w:rPr>
-        <w:t>.</w:t>
-      </w:r>
-      <w:r>
-        <w:rPr>
-          <w:color w:val="000000" w:themeColor="text1"/>
-        </w:rPr>
-        <w:t xml:space="preserve"> </w:t>
-      </w:r>
-    </w:p>
-    <w:p>
-      <w:r>
-        <w:t xml:space="preserve">Results of a second set of </w:t>
-      </w:r>
-      <w:r>
-        <w:t>meta-</w:t>
-      </w:r>
-      <w:r>
-        <w:t>analy</w:t>
-      </w:r>
-      <w:r>
-        <w:t xml:space="preserve">tic models </w:t>
-      </w:r>
-      <w:r>
-        <w:t>demonstrate</w:t>
-      </w:r>
-      <w:r>
-        <w:t>d</w:t>
-      </w:r>
-      <w:r>
-        <w:t xml:space="preserve"> that using an alternative scoring method, the PI, does not consistently or substantially improve the IRAP’s individual level utility. This suggests that rescoring IRAP data does not represent a simple fix for the issue. </w:t>
-      </w:r>
-    </w:p>
-    <w:p>
-      <w:r>
-        <w:t xml:space="preserve">Finally, results from a third set of </w:t>
-      </w:r>
-      <w:r>
-        <w:t xml:space="preserve">meta-analytic models </w:t>
-      </w:r>
-      <w:r>
-        <w:t>assessed whether the IRAP is</w:t>
-      </w:r>
-      <w:r>
-        <w:t xml:space="preserve"> </w:t>
-      </w:r>
-      <w:r>
-        <w:t xml:space="preserve">(a) </w:t>
-      </w:r>
-      <w:r>
-        <w:t xml:space="preserve">as Connor &amp; Ever </w:t>
-      </w:r>
-      <w:r>
-        <w:fldChar w:fldCharType="begin"/>
-      </w:r>
-      <w:r>
-        <w:instrText xml:space="preserve"> ADDIN ZOTERO_ITEM CSL_CITATION {"citationID":"KE1dSwUz","properties":{"formattedCitation":"(2020)","plainCitation":"(2020)","noteIndex":0},"citationItems":[{"id":4255,"uris":["http://zotero.org/users/1687755/items/VRBIB7DD"],"itemData":{"id":4255,"type":"article-journal","abstract":"Payne, Vuletich, and Lundberg’s bias-of-crowds model proposes that a number of empirical puzzles can be resolved by conceptualizing implicit bias as a feature of situations rather than a feature of individuals. In the present article we argue against this model and propose that, given the existing evidence, implicit bias is best understood as an individual-level construct measured with substantial error. First, using real and simulated data, we show how each of Payne and colleagues’ proposed puzzles can be explained as being the result of measurement error and its reduction via aggregation. Second, we discuss why the authors’ counterarguments against this explanation have been unconvincing. Finally, we test a hypothesis derived from the bias-of-crowds model about the effect of an individually targeted “implicit-bias-based expulsion program” within universities and show the model to lack empirical support. We conclude by considering the implications of conceptualizing implicit bias as a noisily measured individual-level construct for ongoing implicit-bias research. All data and code are available at https://osf.io/tj8u6/.","container-title":"Perspectives on Psychological Science","DOI":"10.1177/1745691620931492","ISSN":"1745-6916","issue":"6","journalAbbreviation":"Perspect Psychol Sci","language":"en","note":"publisher: SAGE Publications Inc","page":"1329-1345","source":"SAGE Journals","title":"The Bias of Individuals (in Crowds): Why Implicit Bias Is Probably a Noisily Measured Individual-Level Construct","title-short":"The Bias of Individuals (in Crowds)","volume":"15","author":[{"family":"Connor","given":"Paul"},{"family":"Evers","given":"Ellen R. K."}],"issued":{"date-parts":[["2020",11,1]]}},"label":"page","suppress-author":true}],"schema":"https://github.com/citation-style-language/schema/raw/master/csl-citation.json"} </w:instrText>
-      </w:r>
-      <w:r>
-        <w:fldChar w:fldCharType="separate"/>
-      </w:r>
-      <w:r>
-        <w:rPr>
-          <w:noProof/>
-        </w:rPr>
-        <w:t>(2020)</w:t>
-      </w:r>
-      <w:r>
-        <w:fldChar w:fldCharType="end"/>
-      </w:r>
-      <w:r>
-        <w:t xml:space="preserve"> recently argued, </w:t>
-      </w:r>
-      <w:r>
-        <w:t xml:space="preserve">like many implicit measures in that it is a noisy measure at the individual level, </w:t>
+        <w:t xml:space="preserve">measure at the individual level, </w:t>
       </w:r>
       <w:r>
         <w:t xml:space="preserve">or </w:t>
@@ -9256,7 +9124,6 @@
         <w:pStyle w:val="Heading2"/>
       </w:pPr>
       <w:r>
-        <w:lastRenderedPageBreak/>
         <w:t xml:space="preserve">Implications for </w:t>
       </w:r>
       <w:r>
@@ -9500,7 +9367,11 @@
         <w:t>ther forms of improvemen</w:t>
       </w:r>
       <w:r>
-        <w:t xml:space="preserve">t to the task itself are likely necessary. </w:t>
+        <w:t xml:space="preserve">t to the task itself are likely </w:t>
+      </w:r>
+      <w:r>
+        <w:lastRenderedPageBreak/>
+        <w:t xml:space="preserve">necessary. </w:t>
       </w:r>
       <w:r>
         <w:t xml:space="preserve">From a behavioral perspective, it appears that there is a need to </w:t>

</xml_diff>